<commit_message>
ispell insists on "payer" instead of "payor"
</commit_message>
<xml_diff>
--- a/report/SAP-2023-004-BH-v01.docx
+++ b/report/SAP-2023-004-BH-v01.docx
@@ -80,6 +80,7 @@
               <w:numId w:val="0"/>
             </w:numPr>
             <w:spacing w:lineRule="auto" w:line="259" w:before="240" w:after="0"/>
+            <w:ind w:left="0" w:hanging="0"/>
             <w:jc w:val="center"/>
             <w:rPr>
               <w:rFonts w:ascii="Ubuntu" w:hAnsi="Ubuntu" w:eastAsia="" w:cs="" w:cstheme="majorBidi" w:eastAsiaTheme="majorEastAsia"/>
@@ -116,6 +117,7 @@
             <w:rPr>
               <w:webHidden/>
               <w:rStyle w:val="IndexLink"/>
+              <w:vanish w:val="false"/>
             </w:rPr>
             <w:instrText xml:space="preserve"> TOC \z \o "1-3" \u \h</w:instrText>
           </w:r>
@@ -123,6 +125,7 @@
             <w:rPr>
               <w:webHidden/>
               <w:rStyle w:val="IndexLink"/>
+              <w:vanish w:val="false"/>
             </w:rPr>
             <w:fldChar w:fldCharType="separate"/>
           </w:r>
@@ -131,6 +134,7 @@
               <w:rPr>
                 <w:webHidden/>
                 <w:rStyle w:val="IndexLink"/>
+                <w:vanish w:val="false"/>
               </w:rPr>
               <w:t xml:space="preserve"> </w:t>
             </w:r>
@@ -158,6 +162,7 @@
               <w:rPr>
                 <w:webHidden/>
                 <w:rStyle w:val="IndexLink"/>
+                <w:vanish w:val="false"/>
               </w:rPr>
               <w:t xml:space="preserve"> </w:t>
             </w:r>
@@ -185,6 +190,7 @@
               <w:rPr>
                 <w:webHidden/>
                 <w:rStyle w:val="IndexLink"/>
+                <w:vanish w:val="false"/>
               </w:rPr>
               <w:t xml:space="preserve"> </w:t>
             </w:r>
@@ -212,6 +218,7 @@
               <w:rPr>
                 <w:webHidden/>
                 <w:rStyle w:val="IndexLink"/>
+                <w:vanish w:val="false"/>
               </w:rPr>
               <w:t xml:space="preserve"> </w:t>
             </w:r>
@@ -239,6 +246,7 @@
               <w:rPr>
                 <w:webHidden/>
                 <w:rStyle w:val="IndexLink"/>
+                <w:vanish w:val="false"/>
               </w:rPr>
               <w:t xml:space="preserve"> </w:t>
             </w:r>
@@ -266,6 +274,7 @@
               <w:rPr>
                 <w:webHidden/>
                 <w:rStyle w:val="IndexLink"/>
+                <w:vanish w:val="false"/>
               </w:rPr>
               <w:t xml:space="preserve"> </w:t>
             </w:r>
@@ -293,6 +302,7 @@
               <w:rPr>
                 <w:webHidden/>
                 <w:rStyle w:val="IndexLink"/>
+                <w:vanish w:val="false"/>
               </w:rPr>
               <w:t xml:space="preserve"> </w:t>
             </w:r>
@@ -320,6 +330,7 @@
               <w:rPr>
                 <w:webHidden/>
                 <w:rStyle w:val="IndexLink"/>
+                <w:vanish w:val="false"/>
               </w:rPr>
               <w:t xml:space="preserve"> </w:t>
             </w:r>
@@ -347,6 +358,7 @@
               <w:rPr>
                 <w:webHidden/>
                 <w:rStyle w:val="IndexLink"/>
+                <w:vanish w:val="false"/>
               </w:rPr>
               <w:t xml:space="preserve"> </w:t>
             </w:r>
@@ -374,6 +386,7 @@
               <w:rPr>
                 <w:webHidden/>
                 <w:rStyle w:val="IndexLink"/>
+                <w:vanish w:val="false"/>
               </w:rPr>
               <w:t xml:space="preserve"> </w:t>
             </w:r>
@@ -401,6 +414,7 @@
               <w:rPr>
                 <w:webHidden/>
                 <w:rStyle w:val="IndexLink"/>
+                <w:vanish w:val="false"/>
               </w:rPr>
               <w:t xml:space="preserve"> </w:t>
             </w:r>
@@ -428,6 +442,7 @@
               <w:rPr>
                 <w:webHidden/>
                 <w:rStyle w:val="IndexLink"/>
+                <w:vanish w:val="false"/>
               </w:rPr>
               <w:t xml:space="preserve"> </w:t>
             </w:r>
@@ -455,6 +470,7 @@
               <w:rPr>
                 <w:webHidden/>
                 <w:rStyle w:val="IndexLink"/>
+                <w:vanish w:val="false"/>
               </w:rPr>
               <w:t xml:space="preserve"> </w:t>
             </w:r>
@@ -482,6 +498,7 @@
               <w:rPr>
                 <w:webHidden/>
                 <w:rStyle w:val="IndexLink"/>
+                <w:vanish w:val="false"/>
               </w:rPr>
               <w:t xml:space="preserve"> </w:t>
             </w:r>
@@ -509,6 +526,7 @@
               <w:rPr>
                 <w:webHidden/>
                 <w:rStyle w:val="IndexLink"/>
+                <w:vanish w:val="false"/>
               </w:rPr>
               <w:t xml:space="preserve"> </w:t>
             </w:r>
@@ -536,6 +554,7 @@
               <w:rPr>
                 <w:webHidden/>
                 <w:rStyle w:val="IndexLink"/>
+                <w:vanish w:val="false"/>
               </w:rPr>
               <w:t xml:space="preserve"> </w:t>
             </w:r>
@@ -563,6 +582,7 @@
               <w:rPr>
                 <w:webHidden/>
                 <w:rStyle w:val="IndexLink"/>
+                <w:vanish w:val="false"/>
               </w:rPr>
               <w:t xml:space="preserve"> </w:t>
             </w:r>
@@ -590,6 +610,7 @@
               <w:rPr>
                 <w:webHidden/>
                 <w:rStyle w:val="IndexLink"/>
+                <w:vanish w:val="false"/>
               </w:rPr>
               <w:t xml:space="preserve"> </w:t>
             </w:r>
@@ -617,6 +638,7 @@
               <w:rPr>
                 <w:webHidden/>
                 <w:rStyle w:val="IndexLink"/>
+                <w:vanish w:val="false"/>
               </w:rPr>
               <w:t xml:space="preserve"> </w:t>
             </w:r>
@@ -644,6 +666,7 @@
               <w:rPr>
                 <w:webHidden/>
                 <w:rStyle w:val="IndexLink"/>
+                <w:vanish w:val="false"/>
               </w:rPr>
               <w:t xml:space="preserve"> </w:t>
             </w:r>
@@ -671,6 +694,7 @@
               <w:rPr>
                 <w:webHidden/>
                 <w:rStyle w:val="IndexLink"/>
+                <w:vanish w:val="false"/>
               </w:rPr>
               <w:t xml:space="preserve"> </w:t>
             </w:r>
@@ -698,6 +722,7 @@
               <w:rPr>
                 <w:webHidden/>
                 <w:rStyle w:val="IndexLink"/>
+                <w:vanish w:val="false"/>
               </w:rPr>
               <w:t xml:space="preserve"> </w:t>
             </w:r>
@@ -725,6 +750,7 @@
               <w:rPr>
                 <w:webHidden/>
                 <w:rStyle w:val="IndexLink"/>
+                <w:vanish w:val="false"/>
               </w:rPr>
               <w:t xml:space="preserve"> </w:t>
             </w:r>
@@ -752,6 +778,7 @@
               <w:rPr>
                 <w:webHidden/>
                 <w:rStyle w:val="IndexLink"/>
+                <w:vanish w:val="false"/>
               </w:rPr>
               <w:t xml:space="preserve"> </w:t>
             </w:r>
@@ -779,6 +806,7 @@
               <w:rPr>
                 <w:webHidden/>
                 <w:rStyle w:val="IndexLink"/>
+                <w:vanish w:val="false"/>
               </w:rPr>
               <w:t xml:space="preserve"> </w:t>
             </w:r>
@@ -806,6 +834,7 @@
               <w:rPr>
                 <w:webHidden/>
                 <w:rStyle w:val="IndexLink"/>
+                <w:vanish w:val="false"/>
               </w:rPr>
               <w:t xml:space="preserve"> </w:t>
             </w:r>
@@ -840,15 +869,11 @@
               <wp:inline distT="0" distB="0" distL="0" distR="0">
                 <wp:extent cx="6120130" cy="19050"/>
                 <wp:effectExtent l="0" t="0" r="0" b="0"/>
-                <wp:docPr id="1" name=""/>
+                <wp:docPr id="1" name="Shape1"/>
                 <a:graphic xmlns:a="http://schemas.openxmlformats.org/drawingml/2006/main">
                   <a:graphicData uri="http://schemas.microsoft.com/office/word/2010/wordprocessingShape">
                     <wps:wsp>
                       <wps:cNvSpPr/>
-                      <wps:nvSpPr>
-                        <wps:cNvPr id="0" name=""/>
-                        <wps:cNvSpPr/>
-                      </wps:nvSpPr>
                       <wps:spPr>
                         <a:xfrm>
                           <a:off x="0" y="0"/>
@@ -866,6 +891,12 @@
                           </a:solidFill>
                         </a:ln>
                       </wps:spPr>
+                      <wps:style>
+                        <a:lnRef idx="0"/>
+                        <a:fillRef idx="0"/>
+                        <a:effectRef idx="0"/>
+                        <a:fontRef idx="minor"/>
+                      </wps:style>
                       <wps:bodyPr/>
                     </wps:wsp>
                   </a:graphicData>
@@ -878,10 +909,10 @@
           </mc:Choice>
           <mc:Fallback>
             <w:pict>
-              <v:rect id="shape_0" fillcolor="white" stroked="t" o:allowincell="f" style="position:absolute;margin-left:0pt;margin-top:-1.55pt;width:481.85pt;height:1.45pt;mso-wrap-style:none;v-text-anchor:middle;mso-position-horizontal:center;mso-position-vertical:top">
+              <v:rect id="shape_0" ID="Shape1" path="m0,0l-2147483645,0l-2147483645,-2147483646l0,-2147483646xe" fillcolor="white" stroked="t" o:allowincell="f" style="position:absolute;margin-left:0pt;margin-top:-1.55pt;width:481.85pt;height:1.45pt;mso-wrap-style:none;v-text-anchor:middle;mso-position-vertical:top">
                 <v:fill o:detectmouseclick="t" type="solid" color2="black"/>
                 <v:stroke color="black" joinstyle="round" endcap="flat"/>
-                <w10:wrap type="topAndBottom"/>
+                <w10:wrap type="square"/>
               </v:rect>
             </w:pict>
           </mc:Fallback>
@@ -940,7 +971,7 @@
       </w:tblPr>
       <w:tblGrid>
         <w:gridCol w:w="3767"/>
-        <w:gridCol w:w="5869"/>
+        <w:gridCol w:w="5870"/>
       </w:tblGrid>
       <w:tr>
         <w:trPr/>
@@ -979,7 +1010,6 @@
             </w:pPr>
             <w:r>
               <w:rPr>
-                <w:rFonts w:ascii="Ubuntu" w:hAnsi="Ubuntu"/>
                 <w:b/>
                 <w:bCs/>
                 <w:i w:val="false"/>
@@ -999,7 +1029,7 @@
         </w:tc>
         <w:tc>
           <w:tcPr>
-            <w:tcW w:w="5869" w:type="dxa"/>
+            <w:tcW w:w="5870" w:type="dxa"/>
             <w:tcBorders>
               <w:top w:val="single" w:sz="4" w:space="0" w:color="000000"/>
               <w:left w:val="single" w:sz="4" w:space="0" w:color="000000"/>
@@ -1033,7 +1063,6 @@
             </w:pPr>
             <w:r>
               <w:rPr>
-                <w:rFonts w:ascii="Ubuntu" w:hAnsi="Ubuntu"/>
                 <w:b/>
                 <w:bCs/>
                 <w:i w:val="false"/>
@@ -1087,7 +1116,6 @@
             </w:pPr>
             <w:r>
               <w:rPr>
-                <w:rFonts w:ascii="Ubuntu" w:hAnsi="Ubuntu"/>
                 <w:b w:val="false"/>
                 <w:bCs w:val="false"/>
                 <w:i w:val="false"/>
@@ -1107,7 +1135,7 @@
         </w:tc>
         <w:tc>
           <w:tcPr>
-            <w:tcW w:w="5869" w:type="dxa"/>
+            <w:tcW w:w="5870" w:type="dxa"/>
             <w:tcBorders>
               <w:left w:val="single" w:sz="4" w:space="0" w:color="000000"/>
               <w:bottom w:val="single" w:sz="4" w:space="0" w:color="000000"/>
@@ -1139,7 +1167,6 @@
             </w:pPr>
             <w:r>
               <w:rPr>
-                <w:rFonts w:ascii="Ubuntu" w:hAnsi="Ubuntu"/>
                 <w:b w:val="false"/>
                 <w:bCs w:val="false"/>
                 <w:i w:val="false"/>
@@ -1172,15 +1199,11 @@
               <wp:inline distT="0" distB="0" distL="0" distR="0">
                 <wp:extent cx="635" cy="19050"/>
                 <wp:effectExtent l="0" t="0" r="0" b="0"/>
-                <wp:docPr id="2" name=""/>
+                <wp:docPr id="2" name="Shape2"/>
                 <a:graphic xmlns:a="http://schemas.openxmlformats.org/drawingml/2006/main">
                   <a:graphicData uri="http://schemas.microsoft.com/office/word/2010/wordprocessingShape">
                     <wps:wsp>
                       <wps:cNvSpPr/>
-                      <wps:nvSpPr>
-                        <wps:cNvPr id="1" name=""/>
-                        <wps:cNvSpPr/>
-                      </wps:nvSpPr>
                       <wps:spPr>
                         <a:xfrm>
                           <a:off x="0" y="0"/>
@@ -1198,6 +1221,12 @@
                           </a:solidFill>
                         </a:ln>
                       </wps:spPr>
+                      <wps:style>
+                        <a:lnRef idx="0"/>
+                        <a:fillRef idx="0"/>
+                        <a:effectRef idx="0"/>
+                        <a:fontRef idx="minor"/>
+                      </wps:style>
                       <wps:bodyPr/>
                     </wps:wsp>
                   </a:graphicData>
@@ -1210,10 +1239,10 @@
           </mc:Choice>
           <mc:Fallback>
             <w:pict>
-              <v:rect id="shape_0" fillcolor="white" stroked="t" o:allowincell="f" style="position:absolute;margin-left:0pt;margin-top:-1.55pt;width:0pt;height:1.45pt;mso-wrap-style:none;v-text-anchor:middle;mso-position-horizontal:center;mso-position-vertical:top">
+              <v:rect id="shape_0" ID="Shape2" path="m0,0l-2147483645,0l-2147483645,-2147483646l0,-2147483646xe" fillcolor="white" stroked="t" o:allowincell="f" style="position:absolute;margin-left:0pt;margin-top:-1.55pt;width:0pt;height:1.45pt;mso-wrap-style:none;v-text-anchor:middle;mso-position-vertical:top">
                 <v:fill o:detectmouseclick="t" type="solid" color2="black"/>
                 <v:stroke color="black" joinstyle="round" endcap="flat"/>
-                <w10:wrap type="topAndBottom"/>
+                <w10:wrap type="square"/>
               </v:rect>
             </w:pict>
           </mc:Fallback>
@@ -1226,7 +1255,6 @@
         <w:rPr/>
       </w:pPr>
       <w:bookmarkStart w:id="0" w:name="__RefHeading___Toc410_2647444503"/>
-      <w:bookmarkStart w:id="1" w:name="abbreviations"/>
       <w:bookmarkEnd w:id="0"/>
       <w:r>
         <w:rPr/>
@@ -1284,24 +1312,85 @@
         </w:numPr>
         <w:rPr/>
       </w:pPr>
-      <w:bookmarkStart w:id="2" w:name="abbreviations"/>
+      <w:bookmarkStart w:id="1" w:name="abbreviations"/>
       <w:r>
         <w:rPr/>
         <w:t>SES: socioeconomic status</w:t>
       </w:r>
+      <w:bookmarkEnd w:id="1"/>
+    </w:p>
+    <w:p>
+      <w:pPr>
+        <w:pStyle w:val="Heading1"/>
+        <w:rPr/>
+      </w:pPr>
+      <w:bookmarkStart w:id="2" w:name="__RefHeading___Toc412_2647444503"/>
       <w:bookmarkEnd w:id="2"/>
+      <w:r>
+        <w:rPr/>
+        <w:t>Context</w:t>
+      </w:r>
+    </w:p>
+    <w:p>
+      <w:pPr>
+        <w:pStyle w:val="Heading2"/>
+        <w:rPr/>
+      </w:pPr>
+      <w:bookmarkStart w:id="3" w:name="__RefHeading___Toc414_2647444503"/>
+      <w:bookmarkEnd w:id="3"/>
+      <w:r>
+        <w:rPr/>
+        <w:t>Objectives</w:t>
+      </w:r>
+    </w:p>
+    <w:p>
+      <w:pPr>
+        <w:pStyle w:val="FirstParagraph"/>
+        <w:rPr/>
+      </w:pPr>
+      <w:bookmarkStart w:id="4" w:name="objectives"/>
+      <w:r>
+        <w:rPr/>
+        <w:t>To determine the effect of socioeconomic status of the neighborhood on mortality of patients with brain injury.</w:t>
+      </w:r>
+      <w:bookmarkEnd w:id="4"/>
+    </w:p>
+    <w:p>
+      <w:pPr>
+        <w:pStyle w:val="Heading2"/>
+        <w:rPr/>
+      </w:pPr>
+      <w:bookmarkStart w:id="5" w:name="__RefHeading___Toc416_2647444503"/>
+      <w:bookmarkEnd w:id="5"/>
+      <w:r>
+        <w:rPr/>
+        <w:t>Hypotheses</w:t>
+      </w:r>
+    </w:p>
+    <w:p>
+      <w:pPr>
+        <w:pStyle w:val="FirstParagraph"/>
+        <w:rPr/>
+      </w:pPr>
+      <w:bookmarkStart w:id="6" w:name="hypotheses"/>
+      <w:bookmarkStart w:id="7" w:name="context"/>
+      <w:r>
+        <w:rPr/>
+        <w:t>The neighborhood to which an individual is discharged from acute care affects the mortality rates of individuals that suffered a brain injury.</w:t>
+      </w:r>
+      <w:bookmarkEnd w:id="6"/>
+      <w:bookmarkEnd w:id="7"/>
     </w:p>
     <w:p>
       <w:pPr>
         <w:pStyle w:val="Heading1"/>
         <w:rPr/>
       </w:pPr>
-      <w:bookmarkStart w:id="3" w:name="__RefHeading___Toc412_2647444503"/>
-      <w:bookmarkStart w:id="4" w:name="context"/>
-      <w:bookmarkEnd w:id="3"/>
-      <w:r>
-        <w:rPr/>
-        <w:t>Context</w:t>
+      <w:bookmarkStart w:id="8" w:name="__RefHeading___Toc418_2647444503"/>
+      <w:bookmarkEnd w:id="8"/>
+      <w:r>
+        <w:rPr/>
+        <w:t>Data</w:t>
       </w:r>
     </w:p>
     <w:p>
@@ -1309,12 +1398,11 @@
         <w:pStyle w:val="Heading2"/>
         <w:rPr/>
       </w:pPr>
-      <w:bookmarkStart w:id="5" w:name="__RefHeading___Toc414_2647444503"/>
-      <w:bookmarkStart w:id="6" w:name="objectives"/>
-      <w:bookmarkEnd w:id="5"/>
-      <w:r>
-        <w:rPr/>
-        <w:t>Objectives</w:t>
+      <w:bookmarkStart w:id="9" w:name="__RefHeading___Toc420_2647444503"/>
+      <w:bookmarkEnd w:id="9"/>
+      <w:r>
+        <w:rPr/>
+        <w:t>Raw data</w:t>
       </w:r>
     </w:p>
     <w:p>
@@ -1322,24 +1410,43 @@
         <w:pStyle w:val="FirstParagraph"/>
         <w:rPr/>
       </w:pPr>
-      <w:bookmarkStart w:id="7" w:name="objectives"/>
-      <w:r>
-        <w:rPr/>
-        <w:t>To determine the effect of socioeconomic status of the neighborhood on mortality of patients with brain injury.</w:t>
-      </w:r>
-      <w:bookmarkEnd w:id="7"/>
+      <w:r>
+        <w:rPr/>
+        <w:t>The raw data was received in three distinct databases, one containing clinical and epidemiological data, a second one with follow up on the status of individuals and a third one containing SES information of each Zip code. The clinical and followup tables were merged by study ID, and this was joined with the SES table by the Zip code of the neighborhood of discharge, resulting in the original raw data base.</w:t>
+      </w:r>
+    </w:p>
+    <w:p>
+      <w:pPr>
+        <w:pStyle w:val="TextBody"/>
+        <w:rPr/>
+      </w:pPr>
+      <w:r>
+        <w:rPr/>
+        <w:t>Before joining the tables by zip code, the missing locations at discharged were assumed to not have changed since injury, and those values were used to fill missing zip data where available. To maximize the availability of SES data, this was also assumed for each follow up location, where the preferred information used was the zip code at discharge, when available.</w:t>
+      </w:r>
+    </w:p>
+    <w:p>
+      <w:pPr>
+        <w:pStyle w:val="TextBody"/>
+        <w:rPr/>
+      </w:pPr>
+      <w:bookmarkStart w:id="10" w:name="raw-data"/>
+      <w:r>
+        <w:rPr/>
+        <w:t>The original data base had 711 variables collected on 76665 observations from 19303 individuals.</w:t>
+      </w:r>
+      <w:bookmarkEnd w:id="10"/>
     </w:p>
     <w:p>
       <w:pPr>
         <w:pStyle w:val="Heading2"/>
         <w:rPr/>
       </w:pPr>
-      <w:bookmarkStart w:id="8" w:name="__RefHeading___Toc416_2647444503"/>
-      <w:bookmarkStart w:id="9" w:name="hypotheses"/>
-      <w:bookmarkEnd w:id="8"/>
-      <w:r>
-        <w:rPr/>
-        <w:t>Hypotheses</w:t>
+      <w:bookmarkStart w:id="11" w:name="__RefHeading___Toc422_2647444503"/>
+      <w:bookmarkEnd w:id="11"/>
+      <w:r>
+        <w:rPr/>
+        <w:t>Analytical dataset</w:t>
       </w:r>
     </w:p>
     <w:p>
@@ -1347,26 +1454,45 @@
         <w:pStyle w:val="FirstParagraph"/>
         <w:rPr/>
       </w:pPr>
-      <w:bookmarkStart w:id="10" w:name="context"/>
-      <w:bookmarkStart w:id="11" w:name="hypotheses"/>
-      <w:r>
-        <w:rPr/>
-        <w:t>The neighborhood to which an individual is discharged from acute care affects the mortality rates of individuals that suffered a brain injury.</w:t>
-      </w:r>
-      <w:bookmarkEnd w:id="10"/>
-      <w:bookmarkEnd w:id="11"/>
+      <w:r>
+        <w:rPr/>
+        <w:t>The date of death of participants was available, and its presence was used as an indicator of the living status of the participant at each follow up. All variables in the raw dataset had varying missing data codes in the data dictionary made available by the researcher, which were used to attribute missingness status to each datum. Most of the categorical variables were measured with many levels that were condensed into fewer levels for analysis.</w:t>
+      </w:r>
+    </w:p>
+    <w:p>
+      <w:pPr>
+        <w:pStyle w:val="TextBody"/>
+        <w:rPr/>
+      </w:pPr>
+      <w:r>
+        <w:rPr/>
+        <w:t xml:space="preserve">After the cleaning process 20 variables were included in the analysis. The total number of observations excluded due to incompleteness and exclusion criteria will be reported in the analysis. </w:t>
+      </w:r>
+    </w:p>
+    <w:p>
+      <w:pPr>
+        <w:pStyle w:val="TextBody"/>
+        <w:rPr/>
+      </w:pPr>
+      <w:bookmarkStart w:id="12" w:name="analytical-dataset"/>
+      <w:bookmarkStart w:id="13" w:name="data"/>
+      <w:r>
+        <w:rPr/>
+        <w:t>All variables in the analytical set were labeled according to the raw data provided and values were labeled according to the data dictionary for the preparation of production-quality results tables and figures.</w:t>
+      </w:r>
+      <w:bookmarkEnd w:id="12"/>
+      <w:bookmarkEnd w:id="13"/>
     </w:p>
     <w:p>
       <w:pPr>
         <w:pStyle w:val="Heading1"/>
         <w:rPr/>
       </w:pPr>
-      <w:bookmarkStart w:id="12" w:name="__RefHeading___Toc418_2647444503"/>
-      <w:bookmarkStart w:id="13" w:name="data"/>
-      <w:bookmarkEnd w:id="12"/>
-      <w:r>
-        <w:rPr/>
-        <w:t>Data</w:t>
+      <w:bookmarkStart w:id="14" w:name="__RefHeading___Toc424_2647444503"/>
+      <w:bookmarkEnd w:id="14"/>
+      <w:r>
+        <w:rPr/>
+        <w:t>Study parameters</w:t>
       </w:r>
     </w:p>
     <w:p>
@@ -1374,12 +1500,11 @@
         <w:pStyle w:val="Heading2"/>
         <w:rPr/>
       </w:pPr>
-      <w:bookmarkStart w:id="14" w:name="__RefHeading___Toc420_2647444503"/>
-      <w:bookmarkStart w:id="15" w:name="raw-data"/>
-      <w:bookmarkEnd w:id="14"/>
-      <w:r>
-        <w:rPr/>
-        <w:t>Raw data</w:t>
+      <w:bookmarkStart w:id="15" w:name="__RefHeading___Toc426_2647444503"/>
+      <w:bookmarkEnd w:id="15"/>
+      <w:r>
+        <w:rPr/>
+        <w:t>Study design</w:t>
       </w:r>
     </w:p>
     <w:p>
@@ -1387,30 +1512,10 @@
         <w:pStyle w:val="FirstParagraph"/>
         <w:rPr/>
       </w:pPr>
-      <w:r>
-        <w:rPr/>
-        <w:t>The raw data was received in three distinct databases, one containing clinical and epidemiological data, a second one with follow up on the status of individuals and a third one containing SES information of each Zip code. The clinical and followup tables were merged by study ID, and this was joined with the SES table by the Zip code of the neighborhood of discharge, resulting in the original raw data base.</w:t>
-      </w:r>
-    </w:p>
-    <w:p>
-      <w:pPr>
-        <w:pStyle w:val="TextBody"/>
-        <w:rPr/>
-      </w:pPr>
-      <w:r>
-        <w:rPr/>
-        <w:t>Before joining the tables by zip code, the missing locations at discharged were assumed to not have changed since injury, and those values were used to fill missing zip data where available. To maximize the availability of SES data, this was also assumed for each follow up location, where the preferred information used was the zip code at discharge, when available.</w:t>
-      </w:r>
-    </w:p>
-    <w:p>
-      <w:pPr>
-        <w:pStyle w:val="TextBody"/>
-        <w:rPr/>
-      </w:pPr>
-      <w:bookmarkStart w:id="16" w:name="raw-data"/>
-      <w:r>
-        <w:rPr/>
-        <w:t>The original data base had 711 variables collected on 76665 observations from 19303 individuals.</w:t>
+      <w:bookmarkStart w:id="16" w:name="study-design"/>
+      <w:r>
+        <w:rPr/>
+        <w:t>Retrospective cohort.</w:t>
       </w:r>
       <w:bookmarkEnd w:id="16"/>
     </w:p>
@@ -1419,94 +1524,8 @@
         <w:pStyle w:val="Heading2"/>
         <w:rPr/>
       </w:pPr>
-      <w:bookmarkStart w:id="17" w:name="__RefHeading___Toc422_2647444503"/>
-      <w:bookmarkStart w:id="18" w:name="analytical-dataset"/>
+      <w:bookmarkStart w:id="17" w:name="__RefHeading___Toc428_2647444503"/>
       <w:bookmarkEnd w:id="17"/>
-      <w:r>
-        <w:rPr/>
-        <w:t>Analytical dataset</w:t>
-      </w:r>
-    </w:p>
-    <w:p>
-      <w:pPr>
-        <w:pStyle w:val="FirstParagraph"/>
-        <w:rPr/>
-      </w:pPr>
-      <w:r>
-        <w:rPr/>
-        <w:t>The date of death of participants was available, and its presence was used as an indicator of the living status of the participant at each follow up. All variables in the raw dataset had varying missing data codes in the data dictionary made available by the researcher, which were used to attribute missingness status to each datum. Most of the categorical variables were measured with many levels that were condensed into fewer levels for analysis.</w:t>
-      </w:r>
-    </w:p>
-    <w:p>
-      <w:pPr>
-        <w:pStyle w:val="TextBody"/>
-        <w:rPr/>
-      </w:pPr>
-      <w:r>
-        <w:rPr/>
-        <w:t xml:space="preserve">After the cleaning process 20 variables were included in the analysis. The total number of observations excluded due to incompleteness and exclusion criteria will be reported in the analysis. </w:t>
-      </w:r>
-    </w:p>
-    <w:p>
-      <w:pPr>
-        <w:pStyle w:val="TextBody"/>
-        <w:rPr/>
-      </w:pPr>
-      <w:bookmarkStart w:id="19" w:name="data"/>
-      <w:bookmarkStart w:id="20" w:name="analytical-dataset"/>
-      <w:r>
-        <w:rPr/>
-        <w:t>All variables in the analytical set were labeled according to the raw data provided and values were labeled according to the data dictionary for the preparation of production-quality results tables and figures.</w:t>
-      </w:r>
-      <w:bookmarkEnd w:id="19"/>
-      <w:bookmarkEnd w:id="20"/>
-    </w:p>
-    <w:p>
-      <w:pPr>
-        <w:pStyle w:val="Heading1"/>
-        <w:rPr/>
-      </w:pPr>
-      <w:bookmarkStart w:id="21" w:name="__RefHeading___Toc424_2647444503"/>
-      <w:bookmarkStart w:id="22" w:name="study-parameters"/>
-      <w:bookmarkEnd w:id="21"/>
-      <w:r>
-        <w:rPr/>
-        <w:t>Study parameters</w:t>
-      </w:r>
-    </w:p>
-    <w:p>
-      <w:pPr>
-        <w:pStyle w:val="Heading2"/>
-        <w:rPr/>
-      </w:pPr>
-      <w:bookmarkStart w:id="23" w:name="__RefHeading___Toc426_2647444503"/>
-      <w:bookmarkStart w:id="24" w:name="study-design"/>
-      <w:bookmarkEnd w:id="23"/>
-      <w:r>
-        <w:rPr/>
-        <w:t>Study design</w:t>
-      </w:r>
-    </w:p>
-    <w:p>
-      <w:pPr>
-        <w:pStyle w:val="FirstParagraph"/>
-        <w:rPr/>
-      </w:pPr>
-      <w:bookmarkStart w:id="25" w:name="study-design"/>
-      <w:r>
-        <w:rPr/>
-        <w:t>Retrospective cohort.</w:t>
-      </w:r>
-      <w:bookmarkEnd w:id="25"/>
-    </w:p>
-    <w:p>
-      <w:pPr>
-        <w:pStyle w:val="Heading2"/>
-        <w:rPr/>
-      </w:pPr>
-      <w:bookmarkStart w:id="26" w:name="__RefHeading___Toc428_2647444503"/>
-      <w:bookmarkStart w:id="27" w:name="inclusion-and-exclusion-criteria"/>
-      <w:bookmarkEnd w:id="26"/>
       <w:r>
         <w:rPr/>
         <w:t>Inclusion and exclusion criteria</w:t>
@@ -1517,7 +1536,7 @@
         <w:pStyle w:val="Compact"/>
         <w:numPr>
           <w:ilvl w:val="0"/>
-          <w:numId w:val="7"/>
+          <w:numId w:val="26"/>
         </w:numPr>
         <w:rPr/>
       </w:pPr>
@@ -1531,25 +1550,24 @@
         <w:pStyle w:val="Compact"/>
         <w:numPr>
           <w:ilvl w:val="0"/>
-          <w:numId w:val="8"/>
+          <w:numId w:val="27"/>
         </w:numPr>
         <w:rPr/>
       </w:pPr>
-      <w:bookmarkStart w:id="28" w:name="inclusion-and-exclusion-criteria"/>
+      <w:bookmarkStart w:id="18" w:name="inclusion-and-exclusion-criteria"/>
       <w:r>
         <w:rPr/>
         <w:t>Participants included in the cohort between 2010-01-01 and 2018-12-31.</w:t>
       </w:r>
-      <w:bookmarkEnd w:id="28"/>
+      <w:bookmarkEnd w:id="18"/>
     </w:p>
     <w:p>
       <w:pPr>
         <w:pStyle w:val="Heading2"/>
         <w:rPr/>
       </w:pPr>
-      <w:bookmarkStart w:id="29" w:name="__RefHeading___Toc430_2647444503"/>
-      <w:bookmarkStart w:id="30" w:name="exposures"/>
-      <w:bookmarkEnd w:id="29"/>
+      <w:bookmarkStart w:id="19" w:name="__RefHeading___Toc430_2647444503"/>
+      <w:bookmarkEnd w:id="19"/>
       <w:r>
         <w:rPr/>
         <w:t>Exposures</w:t>
@@ -1560,21 +1578,20 @@
         <w:pStyle w:val="FirstParagraph"/>
         <w:rPr/>
       </w:pPr>
-      <w:bookmarkStart w:id="31" w:name="exposures"/>
+      <w:bookmarkStart w:id="20" w:name="exposures"/>
       <w:r>
         <w:rPr/>
         <w:t>SES of the neighborhood to which the participant was discharged. The SES measure was stratified into its quintiles, and labelled according to the data dictionary to facilitate interpretation of the results.</w:t>
       </w:r>
-      <w:bookmarkEnd w:id="31"/>
+      <w:bookmarkEnd w:id="20"/>
     </w:p>
     <w:p>
       <w:pPr>
         <w:pStyle w:val="Heading2"/>
         <w:rPr/>
       </w:pPr>
-      <w:bookmarkStart w:id="32" w:name="__RefHeading___Toc432_2647444503"/>
-      <w:bookmarkStart w:id="33" w:name="outcomes"/>
-      <w:bookmarkEnd w:id="32"/>
+      <w:bookmarkStart w:id="21" w:name="__RefHeading___Toc432_2647444503"/>
+      <w:bookmarkEnd w:id="21"/>
       <w:r>
         <w:rPr/>
         <w:t>Outcomes</w:t>
@@ -1602,7 +1619,7 @@
         <w:pStyle w:val="Compact"/>
         <w:numPr>
           <w:ilvl w:val="0"/>
-          <w:numId w:val="9"/>
+          <w:numId w:val="28"/>
         </w:numPr>
         <w:rPr/>
       </w:pPr>
@@ -1616,7 +1633,7 @@
         <w:pStyle w:val="Compact"/>
         <w:numPr>
           <w:ilvl w:val="0"/>
-          <w:numId w:val="4"/>
+          <w:numId w:val="29"/>
         </w:numPr>
         <w:rPr/>
       </w:pPr>
@@ -1630,7 +1647,7 @@
         <w:pStyle w:val="Compact"/>
         <w:numPr>
           <w:ilvl w:val="0"/>
-          <w:numId w:val="4"/>
+          <w:numId w:val="30"/>
         </w:numPr>
         <w:rPr/>
       </w:pPr>
@@ -1644,7 +1661,7 @@
         <w:pStyle w:val="Compact"/>
         <w:numPr>
           <w:ilvl w:val="0"/>
-          <w:numId w:val="4"/>
+          <w:numId w:val="31"/>
         </w:numPr>
         <w:rPr/>
       </w:pPr>
@@ -1671,21 +1688,20 @@
         <w:pStyle w:val="TextBody"/>
         <w:rPr/>
       </w:pPr>
-      <w:bookmarkStart w:id="34" w:name="outcomes"/>
+      <w:bookmarkStart w:id="22" w:name="outcomes"/>
       <w:r>
         <w:rPr/>
         <w:t>Death after a brain injury.</w:t>
       </w:r>
-      <w:bookmarkEnd w:id="34"/>
+      <w:bookmarkEnd w:id="22"/>
     </w:p>
     <w:p>
       <w:pPr>
         <w:pStyle w:val="Heading2"/>
         <w:rPr/>
       </w:pPr>
-      <w:bookmarkStart w:id="35" w:name="__RefHeading___Toc434_2647444503"/>
-      <w:bookmarkStart w:id="36" w:name="covariates"/>
-      <w:bookmarkEnd w:id="35"/>
+      <w:bookmarkStart w:id="23" w:name="__RefHeading___Toc434_2647444503"/>
+      <w:bookmarkEnd w:id="23"/>
       <w:r>
         <w:rPr/>
         <w:t>Covariates</w:t>
@@ -1696,7 +1712,7 @@
         <w:pStyle w:val="Compact"/>
         <w:numPr>
           <w:ilvl w:val="0"/>
-          <w:numId w:val="10"/>
+          <w:numId w:val="32"/>
         </w:numPr>
         <w:rPr/>
       </w:pPr>
@@ -1710,7 +1726,7 @@
         <w:pStyle w:val="Compact"/>
         <w:numPr>
           <w:ilvl w:val="0"/>
-          <w:numId w:val="11"/>
+          <w:numId w:val="33"/>
         </w:numPr>
         <w:rPr/>
       </w:pPr>
@@ -1724,7 +1740,7 @@
         <w:pStyle w:val="Compact"/>
         <w:numPr>
           <w:ilvl w:val="0"/>
-          <w:numId w:val="12"/>
+          <w:numId w:val="34"/>
         </w:numPr>
         <w:rPr/>
       </w:pPr>
@@ -1738,7 +1754,7 @@
         <w:pStyle w:val="Compact"/>
         <w:numPr>
           <w:ilvl w:val="0"/>
-          <w:numId w:val="13"/>
+          <w:numId w:val="35"/>
         </w:numPr>
         <w:rPr/>
       </w:pPr>
@@ -1752,7 +1768,7 @@
         <w:pStyle w:val="Compact"/>
         <w:numPr>
           <w:ilvl w:val="0"/>
-          <w:numId w:val="14"/>
+          <w:numId w:val="36"/>
         </w:numPr>
         <w:rPr/>
       </w:pPr>
@@ -1766,7 +1782,7 @@
         <w:pStyle w:val="Compact"/>
         <w:numPr>
           <w:ilvl w:val="0"/>
-          <w:numId w:val="15"/>
+          <w:numId w:val="37"/>
         </w:numPr>
         <w:rPr/>
       </w:pPr>
@@ -1780,7 +1796,7 @@
         <w:pStyle w:val="Compact"/>
         <w:numPr>
           <w:ilvl w:val="0"/>
-          <w:numId w:val="16"/>
+          <w:numId w:val="38"/>
         </w:numPr>
         <w:rPr/>
       </w:pPr>
@@ -1794,7 +1810,7 @@
         <w:pStyle w:val="Compact"/>
         <w:numPr>
           <w:ilvl w:val="0"/>
-          <w:numId w:val="17"/>
+          <w:numId w:val="39"/>
         </w:numPr>
         <w:rPr/>
       </w:pPr>
@@ -1808,7 +1824,7 @@
         <w:pStyle w:val="Compact"/>
         <w:numPr>
           <w:ilvl w:val="0"/>
-          <w:numId w:val="18"/>
+          <w:numId w:val="40"/>
         </w:numPr>
         <w:rPr/>
       </w:pPr>
@@ -1822,7 +1838,7 @@
         <w:pStyle w:val="Compact"/>
         <w:numPr>
           <w:ilvl w:val="0"/>
-          <w:numId w:val="19"/>
+          <w:numId w:val="41"/>
         </w:numPr>
         <w:rPr/>
       </w:pPr>
@@ -1836,13 +1852,21 @@
         <w:pStyle w:val="Compact"/>
         <w:numPr>
           <w:ilvl w:val="0"/>
-          <w:numId w:val="20"/>
+          <w:numId w:val="42"/>
         </w:numPr>
         <w:rPr/>
       </w:pPr>
       <w:r>
         <w:rPr/>
-        <w:t>Primary rehabilitation payor</w:t>
+        <w:t>Primary rehabilitation pay</w:t>
+      </w:r>
+      <w:r>
+        <w:rPr/>
+        <w:t>e</w:t>
+      </w:r>
+      <w:r>
+        <w:rPr/>
+        <w:t>r</w:t>
       </w:r>
     </w:p>
     <w:p>
@@ -1850,7 +1874,7 @@
         <w:pStyle w:val="Compact"/>
         <w:numPr>
           <w:ilvl w:val="0"/>
-          <w:numId w:val="21"/>
+          <w:numId w:val="43"/>
         </w:numPr>
         <w:rPr/>
       </w:pPr>
@@ -1864,7 +1888,7 @@
         <w:pStyle w:val="Compact"/>
         <w:numPr>
           <w:ilvl w:val="0"/>
-          <w:numId w:val="22"/>
+          <w:numId w:val="44"/>
         </w:numPr>
         <w:rPr/>
       </w:pPr>
@@ -1878,7 +1902,7 @@
         <w:pStyle w:val="Compact"/>
         <w:numPr>
           <w:ilvl w:val="0"/>
-          <w:numId w:val="23"/>
+          <w:numId w:val="45"/>
         </w:numPr>
         <w:rPr/>
       </w:pPr>
@@ -1892,205 +1916,198 @@
         <w:pStyle w:val="Compact"/>
         <w:numPr>
           <w:ilvl w:val="0"/>
-          <w:numId w:val="24"/>
+          <w:numId w:val="46"/>
         </w:numPr>
         <w:rPr/>
       </w:pPr>
-      <w:bookmarkStart w:id="37" w:name="study-parameters"/>
-      <w:bookmarkStart w:id="38" w:name="covariates"/>
+      <w:bookmarkStart w:id="24" w:name="covariates"/>
+      <w:bookmarkStart w:id="25" w:name="study-parameters"/>
       <w:r>
         <w:rPr/>
         <w:t>FIM Cognitive at Discharge</w:t>
       </w:r>
+      <w:bookmarkEnd w:id="24"/>
+      <w:bookmarkEnd w:id="25"/>
+    </w:p>
+    <w:p>
+      <w:pPr>
+        <w:pStyle w:val="Heading1"/>
+        <w:rPr/>
+      </w:pPr>
+      <w:bookmarkStart w:id="26" w:name="__RefHeading___Toc436_2647444503"/>
+      <w:bookmarkStart w:id="27" w:name="statistical-methods"/>
+      <w:bookmarkEnd w:id="26"/>
+      <w:r>
+        <w:rPr/>
+        <w:t>Statistical methods</w:t>
+      </w:r>
+    </w:p>
+    <w:p>
+      <w:pPr>
+        <w:pStyle w:val="Heading2"/>
+        <w:rPr/>
+      </w:pPr>
+      <w:bookmarkStart w:id="28" w:name="__RefHeading___Toc438_2647444503"/>
+      <w:bookmarkEnd w:id="28"/>
+      <w:r>
+        <w:rPr/>
+        <w:t>Statistical analyses</w:t>
+      </w:r>
+    </w:p>
+    <w:p>
+      <w:pPr>
+        <w:pStyle w:val="Heading3"/>
+        <w:rPr/>
+      </w:pPr>
+      <w:bookmarkStart w:id="29" w:name="__RefHeading___Toc440_2647444503"/>
+      <w:bookmarkEnd w:id="29"/>
+      <w:r>
+        <w:rPr/>
+        <w:t>Descriptive analyses</w:t>
+      </w:r>
+    </w:p>
+    <w:p>
+      <w:pPr>
+        <w:pStyle w:val="FirstParagraph"/>
+        <w:rPr/>
+      </w:pPr>
+      <w:bookmarkStart w:id="30" w:name="descriptive-analyses"/>
+      <w:r>
+        <w:rPr/>
+        <w:t>The epidemiological profile of the study participants will be described. Demographic  and clinical variables  will be described as mean (SD)  or as counts and proportions (%), as appropriate. The distributions of participants’ characteristics will be summarized in tables and visualized in exploratory plots.</w:t>
+      </w:r>
+      <w:bookmarkEnd w:id="30"/>
+    </w:p>
+    <w:p>
+      <w:pPr>
+        <w:pStyle w:val="Heading3"/>
+        <w:rPr/>
+      </w:pPr>
+      <w:bookmarkStart w:id="31" w:name="__RefHeading___Toc442_2647444503"/>
+      <w:bookmarkEnd w:id="31"/>
+      <w:r>
+        <w:rPr/>
+        <w:t>Inferential analyses</w:t>
+      </w:r>
+    </w:p>
+    <w:p>
+      <w:pPr>
+        <w:pStyle w:val="FirstParagraph"/>
+        <w:rPr/>
+      </w:pPr>
+      <w:bookmarkStart w:id="32" w:name="inferential-analyses"/>
+      <w:r>
+        <w:rPr/>
+        <w:t>All inferential analyses will be performed in the statistical models (described in the next section).</w:t>
+      </w:r>
+      <w:bookmarkEnd w:id="32"/>
+    </w:p>
+    <w:p>
+      <w:pPr>
+        <w:pStyle w:val="Heading3"/>
+        <w:rPr/>
+      </w:pPr>
+      <w:bookmarkStart w:id="33" w:name="__RefHeading___Toc444_2647444503"/>
+      <w:bookmarkEnd w:id="33"/>
+      <w:r>
+        <w:rPr/>
+        <w:t>Statistical modeling</w:t>
+      </w:r>
+    </w:p>
+    <w:p>
+      <w:pPr>
+        <w:pStyle w:val="FirstParagraph"/>
+        <w:rPr/>
+      </w:pPr>
+      <w:bookmarkStart w:id="34" w:name="statistical-modeling"/>
+      <w:r>
+        <w:rPr/>
+        <w:t>The hazard of mortality will be assessed with multivariate Cox regression models. In order to assess if there is an effect of the SES of the neighborhood to which the participant was discharged on mortality will be assessed with three models. A crude estimate of the HR between each SES quintiles and mortality will be calculated as the basis of interpretation of the effect. The best estimate of the true effect will be calculated adjusting for all covariates described in section 4.5. Finally, the same model will be fitted to a filtered dataset that excludes all deaths happening within one year, to assess if there is an effect on late mortality in a sensitivity analysis.</w:t>
+      </w:r>
+      <w:bookmarkEnd w:id="34"/>
+    </w:p>
+    <w:p>
+      <w:pPr>
+        <w:pStyle w:val="Heading3"/>
+        <w:rPr/>
+      </w:pPr>
+      <w:bookmarkStart w:id="35" w:name="__RefHeading___Toc446_2647444503"/>
+      <w:bookmarkEnd w:id="35"/>
+      <w:r>
+        <w:rPr/>
+        <w:t>Missing data</w:t>
+      </w:r>
+    </w:p>
+    <w:p>
+      <w:pPr>
+        <w:pStyle w:val="FirstParagraph"/>
+        <w:rPr/>
+      </w:pPr>
+      <w:bookmarkStart w:id="36" w:name="missing-data"/>
+      <w:bookmarkStart w:id="37" w:name="statistical-analyses"/>
+      <w:r>
+        <w:rPr/>
+        <w:t>No missing data imputation will be performed. All evaluations will be performed as complete case analyses. Missing data counts and proportions will be reported in tables.</w:t>
+      </w:r>
+      <w:bookmarkEnd w:id="36"/>
       <w:bookmarkEnd w:id="37"/>
+    </w:p>
+    <w:p>
+      <w:pPr>
+        <w:pStyle w:val="Heading2"/>
+        <w:rPr/>
+      </w:pPr>
+      <w:bookmarkStart w:id="38" w:name="__RefHeading___Toc448_2647444503"/>
       <w:bookmarkEnd w:id="38"/>
-    </w:p>
-    <w:p>
-      <w:pPr>
-        <w:pStyle w:val="Heading1"/>
-        <w:rPr/>
-      </w:pPr>
-      <w:bookmarkStart w:id="39" w:name="__RefHeading___Toc436_2647444503"/>
-      <w:bookmarkStart w:id="40" w:name="statistical-methods"/>
+      <w:r>
+        <w:rPr/>
+        <w:t>Significance and Confidence Intervals</w:t>
+      </w:r>
+    </w:p>
+    <w:p>
+      <w:pPr>
+        <w:pStyle w:val="FirstParagraph"/>
+        <w:rPr/>
+      </w:pPr>
+      <w:bookmarkStart w:id="39" w:name="significance-and-confidence-intervals"/>
+      <w:r>
+        <w:rPr/>
+        <w:t xml:space="preserve">All analyses will be performed using the significance level of 5%. All significance hypothesis tests and confidence intervals computed will be two-tailed.  </w:t>
+      </w:r>
       <w:bookmarkEnd w:id="39"/>
-      <w:r>
-        <w:rPr/>
-        <w:t>Statistical methods</w:t>
-      </w:r>
     </w:p>
     <w:p>
       <w:pPr>
         <w:pStyle w:val="Heading2"/>
         <w:rPr/>
       </w:pPr>
-      <w:bookmarkStart w:id="41" w:name="__RefHeading___Toc438_2647444503"/>
-      <w:bookmarkStart w:id="42" w:name="statistical-analyses"/>
+      <w:bookmarkStart w:id="40" w:name="__RefHeading___Toc450_2647444503"/>
+      <w:bookmarkEnd w:id="40"/>
+      <w:r>
+        <w:rPr/>
+        <w:t>Study size and Power</w:t>
+      </w:r>
+    </w:p>
+    <w:p>
+      <w:pPr>
+        <w:pStyle w:val="FirstParagraph"/>
+        <w:rPr/>
+      </w:pPr>
+      <w:bookmarkStart w:id="41" w:name="study-size-and-power"/>
+      <w:r>
+        <w:rPr/>
+        <w:t>N/A</w:t>
+      </w:r>
       <w:bookmarkEnd w:id="41"/>
-      <w:r>
-        <w:rPr/>
-        <w:t>Statistical analyses</w:t>
-      </w:r>
-    </w:p>
-    <w:p>
-      <w:pPr>
-        <w:pStyle w:val="Heading3"/>
-        <w:rPr/>
-      </w:pPr>
-      <w:bookmarkStart w:id="43" w:name="__RefHeading___Toc440_2647444503"/>
-      <w:bookmarkStart w:id="44" w:name="descriptive-analyses"/>
-      <w:bookmarkEnd w:id="43"/>
-      <w:r>
-        <w:rPr/>
-        <w:t>Descriptive analyses</w:t>
-      </w:r>
-    </w:p>
-    <w:p>
-      <w:pPr>
-        <w:pStyle w:val="FirstParagraph"/>
-        <w:rPr/>
-      </w:pPr>
-      <w:bookmarkStart w:id="45" w:name="descriptive-analyses"/>
-      <w:r>
-        <w:rPr/>
-        <w:t>The epidemiological profile of the study participants will be described. Demographic  and clinical variables  will be described as mean (SD)  or as counts and proportions (%), as appropriate. The distributions of participants’ characteristics will be summarized in tables and visualized in exploratory plots.</w:t>
-      </w:r>
-      <w:bookmarkEnd w:id="45"/>
-    </w:p>
-    <w:p>
-      <w:pPr>
-        <w:pStyle w:val="Heading3"/>
-        <w:rPr/>
-      </w:pPr>
-      <w:bookmarkStart w:id="46" w:name="__RefHeading___Toc442_2647444503"/>
-      <w:bookmarkStart w:id="47" w:name="inferential-analyses"/>
-      <w:bookmarkEnd w:id="46"/>
-      <w:r>
-        <w:rPr/>
-        <w:t>Inferential analyses</w:t>
-      </w:r>
-    </w:p>
-    <w:p>
-      <w:pPr>
-        <w:pStyle w:val="FirstParagraph"/>
-        <w:rPr/>
-      </w:pPr>
-      <w:bookmarkStart w:id="48" w:name="inferential-analyses"/>
-      <w:r>
-        <w:rPr/>
-        <w:t>All inferential analyses will be performed in the statistical models (described in the next section).</w:t>
-      </w:r>
-      <w:bookmarkEnd w:id="48"/>
-    </w:p>
-    <w:p>
-      <w:pPr>
-        <w:pStyle w:val="Heading3"/>
-        <w:rPr/>
-      </w:pPr>
-      <w:bookmarkStart w:id="49" w:name="__RefHeading___Toc444_2647444503"/>
-      <w:bookmarkStart w:id="50" w:name="statistical-modeling"/>
-      <w:bookmarkEnd w:id="49"/>
-      <w:r>
-        <w:rPr/>
-        <w:t>Statistical modeling</w:t>
-      </w:r>
-    </w:p>
-    <w:p>
-      <w:pPr>
-        <w:pStyle w:val="FirstParagraph"/>
-        <w:rPr/>
-      </w:pPr>
-      <w:bookmarkStart w:id="51" w:name="statistical-modeling"/>
-      <w:r>
-        <w:rPr/>
-        <w:t>The hazard of mortality will be assessed with multivariate Cox regression models. In order to assess if there is an effect of the SES of the neighborhood to which the participant was discharged on mortality will be assessed with three models. A crude estimate of the HR between each SES quintiles and mortality will be calculated as the basis of interpretation of the effect. The best estimate of the true effect will be calculated adjusting for all covariates described in section 4.5. Finally, the same model will be fitted to a filtered dataset that excludes all deaths happening within one year, to assess if there is an effect on late mortality in a sensitivity analysis.</w:t>
-      </w:r>
-      <w:bookmarkEnd w:id="51"/>
-    </w:p>
-    <w:p>
-      <w:pPr>
-        <w:pStyle w:val="Heading3"/>
-        <w:rPr/>
-      </w:pPr>
-      <w:bookmarkStart w:id="52" w:name="__RefHeading___Toc446_2647444503"/>
-      <w:bookmarkStart w:id="53" w:name="missing-data"/>
-      <w:bookmarkEnd w:id="52"/>
-      <w:r>
-        <w:rPr/>
-        <w:t>Missing data</w:t>
-      </w:r>
-    </w:p>
-    <w:p>
-      <w:pPr>
-        <w:pStyle w:val="FirstParagraph"/>
-        <w:rPr/>
-      </w:pPr>
-      <w:bookmarkStart w:id="54" w:name="statistical-analyses"/>
-      <w:bookmarkStart w:id="55" w:name="missing-data"/>
-      <w:r>
-        <w:rPr/>
-        <w:t>No missing data imputation will be performed. All evaluations will be performed as complete case analyses. Missing data counts and proportions will be reported in tables.</w:t>
-      </w:r>
-      <w:bookmarkEnd w:id="54"/>
-      <w:bookmarkEnd w:id="55"/>
     </w:p>
     <w:p>
       <w:pPr>
         <w:pStyle w:val="Heading2"/>
         <w:rPr/>
       </w:pPr>
-      <w:bookmarkStart w:id="56" w:name="__RefHeading___Toc448_2647444503"/>
-      <w:bookmarkStart w:id="57" w:name="significance-and-confidence-intervals"/>
-      <w:bookmarkEnd w:id="56"/>
-      <w:r>
-        <w:rPr/>
-        <w:t>Significance and Confidence Intervals</w:t>
-      </w:r>
-    </w:p>
-    <w:p>
-      <w:pPr>
-        <w:pStyle w:val="FirstParagraph"/>
-        <w:rPr/>
-      </w:pPr>
-      <w:bookmarkStart w:id="58" w:name="significance-and-confidence-intervals"/>
-      <w:r>
-        <w:rPr/>
-        <w:t xml:space="preserve">All analyses will be performed using the significance level of 5%. All significance hypothesis tests and confidence intervals computed will be two-tailed.  </w:t>
-      </w:r>
-      <w:bookmarkEnd w:id="58"/>
-    </w:p>
-    <w:p>
-      <w:pPr>
-        <w:pStyle w:val="Heading2"/>
-        <w:rPr/>
-      </w:pPr>
-      <w:bookmarkStart w:id="59" w:name="__RefHeading___Toc450_2647444503"/>
-      <w:bookmarkStart w:id="60" w:name="study-size-and-power"/>
-      <w:bookmarkEnd w:id="59"/>
-      <w:r>
-        <w:rPr/>
-        <w:t>Study size and Power</w:t>
-      </w:r>
-    </w:p>
-    <w:p>
-      <w:pPr>
-        <w:pStyle w:val="FirstParagraph"/>
-        <w:rPr/>
-      </w:pPr>
-      <w:bookmarkStart w:id="61" w:name="study-size-and-power"/>
-      <w:r>
-        <w:rPr/>
-        <w:t>N/A</w:t>
-      </w:r>
-      <w:bookmarkEnd w:id="61"/>
-    </w:p>
-    <w:p>
-      <w:pPr>
-        <w:pStyle w:val="Heading2"/>
-        <w:rPr/>
-      </w:pPr>
-      <w:bookmarkStart w:id="62" w:name="__RefHeading___Toc452_2647444503"/>
-      <w:bookmarkStart w:id="63" w:name="statistical-packages"/>
-      <w:bookmarkEnd w:id="62"/>
+      <w:bookmarkStart w:id="42" w:name="__RefHeading___Toc452_2647444503"/>
+      <w:bookmarkStart w:id="43" w:name="statistical-packages"/>
+      <w:bookmarkEnd w:id="42"/>
       <w:r>
         <w:rPr/>
         <w:t>Statistical packages</w:t>
@@ -2115,8 +2132,8 @@
         <w:rPr/>
         <w:t xml:space="preserve"> version 4.2.1.</w:t>
       </w:r>
-      <w:bookmarkEnd w:id="40"/>
-      <w:bookmarkEnd w:id="63"/>
+      <w:bookmarkEnd w:id="27"/>
+      <w:bookmarkEnd w:id="43"/>
     </w:p>
     <w:p>
       <w:pPr>
@@ -2128,6 +2145,7 @@
           <w:numId w:val="0"/>
         </w:numPr>
         <w:suppressAutoHyphens w:val="true"/>
+        <w:ind w:left="0" w:hanging="0"/>
         <w:jc w:val="left"/>
         <w:rPr/>
       </w:pPr>
@@ -2143,9 +2161,9 @@
         <w:pStyle w:val="Heading1"/>
         <w:rPr/>
       </w:pPr>
-      <w:bookmarkStart w:id="64" w:name="__RefHeading___Toc454_2647444503"/>
-      <w:bookmarkStart w:id="65" w:name="observations-and-limitations"/>
-      <w:bookmarkEnd w:id="64"/>
+      <w:bookmarkStart w:id="44" w:name="__RefHeading___Toc454_2647444503"/>
+      <w:bookmarkStart w:id="45" w:name="observations-and-limitations"/>
+      <w:bookmarkEnd w:id="44"/>
       <w:r>
         <w:rPr/>
         <w:t>Observations and limitations</w:t>
@@ -2185,16 +2203,16 @@
         <w:rPr/>
         <w:t xml:space="preserve">) reporting guidelines have seen increasing adoption by scientific journals. All observational studies are recommended to be reported following the STROBE guideline (von Elm et al, 2014).   </w:t>
       </w:r>
-      <w:bookmarkEnd w:id="65"/>
+      <w:bookmarkEnd w:id="45"/>
     </w:p>
     <w:p>
       <w:pPr>
         <w:pStyle w:val="Heading1"/>
         <w:rPr/>
       </w:pPr>
-      <w:bookmarkStart w:id="66" w:name="__RefHeading___Toc456_2647444503"/>
-      <w:bookmarkStart w:id="67" w:name="references"/>
-      <w:bookmarkEnd w:id="66"/>
+      <w:bookmarkStart w:id="46" w:name="__RefHeading___Toc456_2647444503"/>
+      <w:bookmarkStart w:id="47" w:name="references"/>
+      <w:bookmarkEnd w:id="46"/>
       <w:r>
         <w:rPr/>
         <w:t>References</w:t>
@@ -2205,7 +2223,7 @@
         <w:pStyle w:val="Compact"/>
         <w:numPr>
           <w:ilvl w:val="0"/>
-          <w:numId w:val="25"/>
+          <w:numId w:val="47"/>
         </w:numPr>
         <w:rPr/>
       </w:pPr>
@@ -2226,7 +2244,7 @@
         <w:pStyle w:val="Compact"/>
         <w:numPr>
           <w:ilvl w:val="0"/>
-          <w:numId w:val="26"/>
+          <w:numId w:val="48"/>
         </w:numPr>
         <w:rPr/>
       </w:pPr>
@@ -2252,7 +2270,7 @@
         <w:pStyle w:val="Compact"/>
         <w:numPr>
           <w:ilvl w:val="0"/>
-          <w:numId w:val="27"/>
+          <w:numId w:val="49"/>
         </w:numPr>
         <w:rPr/>
       </w:pPr>
@@ -2278,7 +2296,7 @@
         <w:pStyle w:val="Compact"/>
         <w:numPr>
           <w:ilvl w:val="0"/>
-          <w:numId w:val="28"/>
+          <w:numId w:val="50"/>
         </w:numPr>
         <w:rPr/>
       </w:pPr>
@@ -2298,16 +2316,15 @@
         <w:rPr/>
         <w:t xml:space="preserve">).    </w:t>
       </w:r>
-      <w:bookmarkEnd w:id="67"/>
+      <w:bookmarkEnd w:id="47"/>
     </w:p>
     <w:p>
       <w:pPr>
         <w:pStyle w:val="Heading1"/>
         <w:rPr/>
       </w:pPr>
-      <w:bookmarkStart w:id="68" w:name="__RefHeading___Toc458_2647444503"/>
-      <w:bookmarkStart w:id="69" w:name="appendix"/>
-      <w:bookmarkEnd w:id="68"/>
+      <w:bookmarkStart w:id="48" w:name="__RefHeading___Toc458_2647444503"/>
+      <w:bookmarkEnd w:id="48"/>
       <w:r>
         <w:rPr/>
         <w:t>Appendix</w:t>
@@ -2328,9 +2345,8 @@
         <w:pStyle w:val="Heading2"/>
         <w:rPr/>
       </w:pPr>
-      <w:bookmarkStart w:id="70" w:name="__RefHeading___Toc460_2647444503"/>
-      <w:bookmarkStart w:id="71" w:name="availability"/>
-      <w:bookmarkEnd w:id="70"/>
+      <w:bookmarkStart w:id="49" w:name="__RefHeading___Toc460_2647444503"/>
+      <w:bookmarkEnd w:id="49"/>
       <w:r>
         <w:rPr/>
         <w:t>Availability</w:t>
@@ -2363,8 +2379,8 @@
         <w:rPr/>
       </w:pPr>
       <w:hyperlink r:id="rId6">
-        <w:bookmarkStart w:id="72" w:name="appendix"/>
-        <w:bookmarkStart w:id="73" w:name="availability"/>
+        <w:bookmarkStart w:id="50" w:name="availability"/>
+        <w:bookmarkStart w:id="51" w:name="appendix"/>
         <w:r>
           <w:rPr>
             <w:rStyle w:val="InternetLink"/>
@@ -2372,8 +2388,8 @@
           <w:t>https://philsf-biostat.github.io/SAR-2023-004-BH/</w:t>
         </w:r>
       </w:hyperlink>
-      <w:bookmarkEnd w:id="72"/>
-      <w:bookmarkEnd w:id="73"/>
+      <w:bookmarkEnd w:id="50"/>
+      <w:bookmarkEnd w:id="51"/>
     </w:p>
     <w:sectPr>
       <w:headerReference w:type="default" r:id="rId7"/>
@@ -2420,7 +2436,7 @@
             <wp:inline distT="0" distB="0" distL="0" distR="0">
               <wp:extent cx="6135370" cy="34290"/>
               <wp:effectExtent l="0" t="0" r="0" b="0"/>
-              <wp:docPr id="4" name="Shape5"/>
+              <wp:docPr id="4" name="Shape4"/>
               <a:graphic xmlns:a="http://schemas.openxmlformats.org/drawingml/2006/main">
                 <a:graphicData uri="http://schemas.microsoft.com/office/word/2010/wordprocessingShape">
                   <wps:wsp>
@@ -2457,7 +2473,7 @@
         </mc:Choice>
         <mc:Fallback>
           <w:pict>
-            <v:rect id="shape_0" ID="Shape5" path="m0,0l-2147483645,0l-2147483645,-2147483646l0,-2147483646xe" fillcolor="white" stroked="t" o:allowincell="f" style="position:absolute;margin-left:0pt;margin-top:-2.75pt;width:483.05pt;height:2.65pt;mso-wrap-style:none;v-text-anchor:middle;mso-position-vertical:top">
+            <v:rect id="shape_0" ID="Shape4" path="m0,0l-2147483645,0l-2147483645,-2147483646l0,-2147483646xe" fillcolor="white" stroked="t" o:allowincell="f" style="position:absolute;margin-left:0pt;margin-top:-2.75pt;width:483.05pt;height:2.65pt;mso-wrap-style:none;v-text-anchor:middle;mso-position-vertical:top">
               <v:fill o:detectmouseclick="t" type="solid" color2="black"/>
               <v:stroke color="black" joinstyle="round" endcap="flat"/>
               <w10:wrap type="square"/>
@@ -2486,8 +2502,8 @@
       <w:gridCol w:w="1633"/>
       <w:gridCol w:w="194"/>
       <w:gridCol w:w="974"/>
-      <w:gridCol w:w="200"/>
-      <w:gridCol w:w="639"/>
+      <w:gridCol w:w="201"/>
+      <w:gridCol w:w="638"/>
       <w:gridCol w:w="183"/>
       <w:gridCol w:w="1059"/>
     </w:tblGrid>
@@ -2762,7 +2778,7 @@
       </w:tc>
       <w:tc>
         <w:tcPr>
-          <w:tcW w:w="200" w:type="dxa"/>
+          <w:tcW w:w="201" w:type="dxa"/>
           <w:tcBorders/>
           <w:vAlign w:val="center"/>
         </w:tcPr>
@@ -2784,7 +2800,7 @@
       </w:tc>
       <w:tc>
         <w:tcPr>
-          <w:tcW w:w="639" w:type="dxa"/>
+          <w:tcW w:w="638" w:type="dxa"/>
           <w:tcBorders/>
           <w:vAlign w:val="center"/>
         </w:tcPr>
@@ -2972,7 +2988,7 @@
             <w:rPr>
               <w:lang w:val="en-US" w:eastAsia="en-US" w:bidi="ar-SA"/>
             </w:rPr>
-            <w:t>6</w:t>
+            <w:t>4</w:t>
           </w:r>
           <w:r>
             <w:rPr>
@@ -3185,7 +3201,7 @@
             <wp:inline distT="0" distB="0" distL="0" distR="0">
               <wp:extent cx="6135370" cy="34290"/>
               <wp:effectExtent l="0" t="0" r="0" b="0"/>
-              <wp:docPr id="3" name="Shape4"/>
+              <wp:docPr id="3" name="Shape3"/>
               <a:graphic xmlns:a="http://schemas.openxmlformats.org/drawingml/2006/main">
                 <a:graphicData uri="http://schemas.microsoft.com/office/word/2010/wordprocessingShape">
                   <wps:wsp>
@@ -3222,7 +3238,7 @@
         </mc:Choice>
         <mc:Fallback>
           <w:pict>
-            <v:rect id="shape_0" ID="Shape4" path="m0,0l-2147483645,0l-2147483645,-2147483646l0,-2147483646xe" fillcolor="white" stroked="t" o:allowincell="f" style="position:absolute;margin-left:0pt;margin-top:-2.75pt;width:483.05pt;height:2.65pt;mso-wrap-style:none;v-text-anchor:middle;mso-position-vertical:top">
+            <v:rect id="shape_0" ID="Shape3" path="m0,0l-2147483645,0l-2147483645,-2147483646l0,-2147483646xe" fillcolor="white" stroked="t" o:allowincell="f" style="position:absolute;margin-left:0pt;margin-top:-2.75pt;width:483.05pt;height:2.65pt;mso-wrap-style:none;v-text-anchor:middle;mso-position-vertical:top">
               <v:fill o:detectmouseclick="t" type="solid" color2="black"/>
               <v:stroke color="black" joinstyle="round" endcap="flat"/>
               <w10:wrap type="square"/>
@@ -3503,8 +3519,9 @@
   </w:abstractNum>
   <w:abstractNum w:abstractNumId="3">
     <w:lvl w:ilvl="0">
-      <w:numFmt w:val="bullet"/>
-      <w:lvlText w:val=""/>
+      <w:start w:val="1"/>
+      <w:numFmt w:val="decimal"/>
+      <w:lvlText w:val="%1."/>
       <w:lvlJc w:val="left"/>
       <w:pPr>
         <w:tabs>
@@ -3512,14 +3529,12 @@
         </w:tabs>
         <w:ind w:left="720" w:hanging="480"/>
       </w:pPr>
-      <w:rPr>
-        <w:rFonts w:ascii="Symbol" w:hAnsi="Symbol" w:cs="Symbol" w:hint="default"/>
-      </w:rPr>
+      <w:rPr/>
     </w:lvl>
     <w:lvl w:ilvl="1">
-      <w:start w:val="0"/>
-      <w:numFmt w:val="bullet"/>
-      <w:lvlText w:val=""/>
+      <w:start w:val="1"/>
+      <w:numFmt w:val="decimal"/>
+      <w:lvlText w:val="%2."/>
       <w:lvlJc w:val="left"/>
       <w:pPr>
         <w:tabs>
@@ -3527,14 +3542,12 @@
         </w:tabs>
         <w:ind w:left="1440" w:hanging="480"/>
       </w:pPr>
-      <w:rPr>
-        <w:rFonts w:ascii="Symbol" w:hAnsi="Symbol" w:cs="Symbol" w:hint="default"/>
-      </w:rPr>
+      <w:rPr/>
     </w:lvl>
     <w:lvl w:ilvl="2">
-      <w:start w:val="0"/>
-      <w:numFmt w:val="bullet"/>
-      <w:lvlText w:val=""/>
+      <w:start w:val="1"/>
+      <w:numFmt w:val="decimal"/>
+      <w:lvlText w:val="%3."/>
       <w:lvlJc w:val="left"/>
       <w:pPr>
         <w:tabs>
@@ -3542,14 +3555,12 @@
         </w:tabs>
         <w:ind w:left="2160" w:hanging="480"/>
       </w:pPr>
-      <w:rPr>
-        <w:rFonts w:ascii="Symbol" w:hAnsi="Symbol" w:cs="Symbol" w:hint="default"/>
-      </w:rPr>
+      <w:rPr/>
     </w:lvl>
     <w:lvl w:ilvl="3">
-      <w:start w:val="0"/>
-      <w:numFmt w:val="bullet"/>
-      <w:lvlText w:val=""/>
+      <w:start w:val="1"/>
+      <w:numFmt w:val="decimal"/>
+      <w:lvlText w:val="%4."/>
       <w:lvlJc w:val="left"/>
       <w:pPr>
         <w:tabs>
@@ -3557,14 +3568,12 @@
         </w:tabs>
         <w:ind w:left="2880" w:hanging="480"/>
       </w:pPr>
-      <w:rPr>
-        <w:rFonts w:ascii="Symbol" w:hAnsi="Symbol" w:cs="Symbol" w:hint="default"/>
-      </w:rPr>
+      <w:rPr/>
     </w:lvl>
     <w:lvl w:ilvl="4">
-      <w:start w:val="0"/>
-      <w:numFmt w:val="bullet"/>
-      <w:lvlText w:val=""/>
+      <w:start w:val="1"/>
+      <w:numFmt w:val="decimal"/>
+      <w:lvlText w:val="%5."/>
       <w:lvlJc w:val="left"/>
       <w:pPr>
         <w:tabs>
@@ -3572,14 +3581,12 @@
         </w:tabs>
         <w:ind w:left="3600" w:hanging="480"/>
       </w:pPr>
-      <w:rPr>
-        <w:rFonts w:ascii="Symbol" w:hAnsi="Symbol" w:cs="Symbol" w:hint="default"/>
-      </w:rPr>
+      <w:rPr/>
     </w:lvl>
     <w:lvl w:ilvl="5">
-      <w:start w:val="0"/>
-      <w:numFmt w:val="bullet"/>
-      <w:lvlText w:val=""/>
+      <w:start w:val="1"/>
+      <w:numFmt w:val="decimal"/>
+      <w:lvlText w:val="%6."/>
       <w:lvlJc w:val="left"/>
       <w:pPr>
         <w:tabs>
@@ -3587,14 +3594,12 @@
         </w:tabs>
         <w:ind w:left="4320" w:hanging="480"/>
       </w:pPr>
-      <w:rPr>
-        <w:rFonts w:ascii="Symbol" w:hAnsi="Symbol" w:cs="Symbol" w:hint="default"/>
-      </w:rPr>
+      <w:rPr/>
     </w:lvl>
     <w:lvl w:ilvl="6">
-      <w:start w:val="0"/>
-      <w:numFmt w:val="bullet"/>
-      <w:lvlText w:val=""/>
+      <w:start w:val="1"/>
+      <w:numFmt w:val="decimal"/>
+      <w:lvlText w:val="%7."/>
       <w:lvlJc w:val="left"/>
       <w:pPr>
         <w:tabs>
@@ -3602,14 +3607,12 @@
         </w:tabs>
         <w:ind w:left="5040" w:hanging="480"/>
       </w:pPr>
-      <w:rPr>
-        <w:rFonts w:ascii="Symbol" w:hAnsi="Symbol" w:cs="Symbol" w:hint="default"/>
-      </w:rPr>
+      <w:rPr/>
     </w:lvl>
     <w:lvl w:ilvl="7">
-      <w:start w:val="0"/>
-      <w:numFmt w:val="bullet"/>
-      <w:lvlText w:val=""/>
+      <w:start w:val="1"/>
+      <w:numFmt w:val="decimal"/>
+      <w:lvlText w:val="%8."/>
       <w:lvlJc w:val="left"/>
       <w:pPr>
         <w:tabs>
@@ -3617,14 +3620,12 @@
         </w:tabs>
         <w:ind w:left="5760" w:hanging="480"/>
       </w:pPr>
-      <w:rPr>
-        <w:rFonts w:ascii="Symbol" w:hAnsi="Symbol" w:cs="Symbol" w:hint="default"/>
-      </w:rPr>
+      <w:rPr/>
     </w:lvl>
     <w:lvl w:ilvl="8">
-      <w:start w:val="0"/>
-      <w:numFmt w:val="bullet"/>
-      <w:lvlText w:val=""/>
+      <w:start w:val="1"/>
+      <w:numFmt w:val="decimal"/>
+      <w:lvlText w:val="%9."/>
       <w:lvlJc w:val="left"/>
       <w:pPr>
         <w:tabs>
@@ -3632,12 +3633,282 @@
         </w:tabs>
         <w:ind w:left="6480" w:hanging="480"/>
       </w:pPr>
-      <w:rPr>
-        <w:rFonts w:ascii="Symbol" w:hAnsi="Symbol" w:cs="Symbol" w:hint="default"/>
-      </w:rPr>
+      <w:rPr/>
     </w:lvl>
   </w:abstractNum>
   <w:abstractNum w:abstractNumId="4">
+    <w:lvl w:ilvl="0">
+      <w:numFmt w:val="bullet"/>
+      <w:lvlText w:val=""/>
+      <w:lvlJc w:val="left"/>
+      <w:pPr>
+        <w:tabs>
+          <w:tab w:val="num" w:pos="0"/>
+        </w:tabs>
+        <w:ind w:left="720" w:hanging="480"/>
+      </w:pPr>
+      <w:rPr>
+        <w:rFonts w:ascii="Symbol" w:hAnsi="Symbol" w:cs="Symbol" w:hint="default"/>
+      </w:rPr>
+    </w:lvl>
+    <w:lvl w:ilvl="1">
+      <w:start w:val="0"/>
+      <w:numFmt w:val="bullet"/>
+      <w:lvlText w:val=""/>
+      <w:lvlJc w:val="left"/>
+      <w:pPr>
+        <w:tabs>
+          <w:tab w:val="num" w:pos="0"/>
+        </w:tabs>
+        <w:ind w:left="1440" w:hanging="480"/>
+      </w:pPr>
+      <w:rPr>
+        <w:rFonts w:ascii="Symbol" w:hAnsi="Symbol" w:cs="Symbol" w:hint="default"/>
+      </w:rPr>
+    </w:lvl>
+    <w:lvl w:ilvl="2">
+      <w:start w:val="0"/>
+      <w:numFmt w:val="bullet"/>
+      <w:lvlText w:val=""/>
+      <w:lvlJc w:val="left"/>
+      <w:pPr>
+        <w:tabs>
+          <w:tab w:val="num" w:pos="0"/>
+        </w:tabs>
+        <w:ind w:left="2160" w:hanging="480"/>
+      </w:pPr>
+      <w:rPr>
+        <w:rFonts w:ascii="Symbol" w:hAnsi="Symbol" w:cs="Symbol" w:hint="default"/>
+      </w:rPr>
+    </w:lvl>
+    <w:lvl w:ilvl="3">
+      <w:start w:val="0"/>
+      <w:numFmt w:val="bullet"/>
+      <w:lvlText w:val=""/>
+      <w:lvlJc w:val="left"/>
+      <w:pPr>
+        <w:tabs>
+          <w:tab w:val="num" w:pos="0"/>
+        </w:tabs>
+        <w:ind w:left="2880" w:hanging="480"/>
+      </w:pPr>
+      <w:rPr>
+        <w:rFonts w:ascii="Symbol" w:hAnsi="Symbol" w:cs="Symbol" w:hint="default"/>
+      </w:rPr>
+    </w:lvl>
+    <w:lvl w:ilvl="4">
+      <w:start w:val="0"/>
+      <w:numFmt w:val="bullet"/>
+      <w:lvlText w:val=""/>
+      <w:lvlJc w:val="left"/>
+      <w:pPr>
+        <w:tabs>
+          <w:tab w:val="num" w:pos="0"/>
+        </w:tabs>
+        <w:ind w:left="3600" w:hanging="480"/>
+      </w:pPr>
+      <w:rPr>
+        <w:rFonts w:ascii="Symbol" w:hAnsi="Symbol" w:cs="Symbol" w:hint="default"/>
+      </w:rPr>
+    </w:lvl>
+    <w:lvl w:ilvl="5">
+      <w:start w:val="0"/>
+      <w:numFmt w:val="bullet"/>
+      <w:lvlText w:val=""/>
+      <w:lvlJc w:val="left"/>
+      <w:pPr>
+        <w:tabs>
+          <w:tab w:val="num" w:pos="0"/>
+        </w:tabs>
+        <w:ind w:left="4320" w:hanging="480"/>
+      </w:pPr>
+      <w:rPr>
+        <w:rFonts w:ascii="Symbol" w:hAnsi="Symbol" w:cs="Symbol" w:hint="default"/>
+      </w:rPr>
+    </w:lvl>
+    <w:lvl w:ilvl="6">
+      <w:start w:val="0"/>
+      <w:numFmt w:val="bullet"/>
+      <w:lvlText w:val=""/>
+      <w:lvlJc w:val="left"/>
+      <w:pPr>
+        <w:tabs>
+          <w:tab w:val="num" w:pos="0"/>
+        </w:tabs>
+        <w:ind w:left="5040" w:hanging="480"/>
+      </w:pPr>
+      <w:rPr>
+        <w:rFonts w:ascii="Symbol" w:hAnsi="Symbol" w:cs="Symbol" w:hint="default"/>
+      </w:rPr>
+    </w:lvl>
+    <w:lvl w:ilvl="7">
+      <w:start w:val="0"/>
+      <w:numFmt w:val="bullet"/>
+      <w:lvlText w:val=""/>
+      <w:lvlJc w:val="left"/>
+      <w:pPr>
+        <w:tabs>
+          <w:tab w:val="num" w:pos="0"/>
+        </w:tabs>
+        <w:ind w:left="5760" w:hanging="480"/>
+      </w:pPr>
+      <w:rPr>
+        <w:rFonts w:ascii="Symbol" w:hAnsi="Symbol" w:cs="Symbol" w:hint="default"/>
+      </w:rPr>
+    </w:lvl>
+    <w:lvl w:ilvl="8">
+      <w:start w:val="0"/>
+      <w:numFmt w:val="bullet"/>
+      <w:lvlText w:val=""/>
+      <w:lvlJc w:val="left"/>
+      <w:pPr>
+        <w:tabs>
+          <w:tab w:val="num" w:pos="0"/>
+        </w:tabs>
+        <w:ind w:left="6480" w:hanging="480"/>
+      </w:pPr>
+      <w:rPr>
+        <w:rFonts w:ascii="Symbol" w:hAnsi="Symbol" w:cs="Symbol" w:hint="default"/>
+      </w:rPr>
+    </w:lvl>
+  </w:abstractNum>
+  <w:abstractNum w:abstractNumId="5">
+    <w:lvl w:ilvl="0">
+      <w:numFmt w:val="bullet"/>
+      <w:lvlText w:val=""/>
+      <w:lvlJc w:val="left"/>
+      <w:pPr>
+        <w:tabs>
+          <w:tab w:val="num" w:pos="0"/>
+        </w:tabs>
+        <w:ind w:left="720" w:hanging="480"/>
+      </w:pPr>
+      <w:rPr>
+        <w:rFonts w:ascii="Symbol" w:hAnsi="Symbol" w:cs="Symbol" w:hint="default"/>
+      </w:rPr>
+    </w:lvl>
+    <w:lvl w:ilvl="1">
+      <w:start w:val="0"/>
+      <w:numFmt w:val="bullet"/>
+      <w:lvlText w:val=""/>
+      <w:lvlJc w:val="left"/>
+      <w:pPr>
+        <w:tabs>
+          <w:tab w:val="num" w:pos="0"/>
+        </w:tabs>
+        <w:ind w:left="1440" w:hanging="480"/>
+      </w:pPr>
+      <w:rPr>
+        <w:rFonts w:ascii="Symbol" w:hAnsi="Symbol" w:cs="Symbol" w:hint="default"/>
+      </w:rPr>
+    </w:lvl>
+    <w:lvl w:ilvl="2">
+      <w:start w:val="0"/>
+      <w:numFmt w:val="bullet"/>
+      <w:lvlText w:val=""/>
+      <w:lvlJc w:val="left"/>
+      <w:pPr>
+        <w:tabs>
+          <w:tab w:val="num" w:pos="0"/>
+        </w:tabs>
+        <w:ind w:left="2160" w:hanging="480"/>
+      </w:pPr>
+      <w:rPr>
+        <w:rFonts w:ascii="Symbol" w:hAnsi="Symbol" w:cs="Symbol" w:hint="default"/>
+      </w:rPr>
+    </w:lvl>
+    <w:lvl w:ilvl="3">
+      <w:start w:val="0"/>
+      <w:numFmt w:val="bullet"/>
+      <w:lvlText w:val=""/>
+      <w:lvlJc w:val="left"/>
+      <w:pPr>
+        <w:tabs>
+          <w:tab w:val="num" w:pos="0"/>
+        </w:tabs>
+        <w:ind w:left="2880" w:hanging="480"/>
+      </w:pPr>
+      <w:rPr>
+        <w:rFonts w:ascii="Symbol" w:hAnsi="Symbol" w:cs="Symbol" w:hint="default"/>
+      </w:rPr>
+    </w:lvl>
+    <w:lvl w:ilvl="4">
+      <w:start w:val="0"/>
+      <w:numFmt w:val="bullet"/>
+      <w:lvlText w:val=""/>
+      <w:lvlJc w:val="left"/>
+      <w:pPr>
+        <w:tabs>
+          <w:tab w:val="num" w:pos="0"/>
+        </w:tabs>
+        <w:ind w:left="3600" w:hanging="480"/>
+      </w:pPr>
+      <w:rPr>
+        <w:rFonts w:ascii="Symbol" w:hAnsi="Symbol" w:cs="Symbol" w:hint="default"/>
+      </w:rPr>
+    </w:lvl>
+    <w:lvl w:ilvl="5">
+      <w:start w:val="0"/>
+      <w:numFmt w:val="bullet"/>
+      <w:lvlText w:val=""/>
+      <w:lvlJc w:val="left"/>
+      <w:pPr>
+        <w:tabs>
+          <w:tab w:val="num" w:pos="0"/>
+        </w:tabs>
+        <w:ind w:left="4320" w:hanging="480"/>
+      </w:pPr>
+      <w:rPr>
+        <w:rFonts w:ascii="Symbol" w:hAnsi="Symbol" w:cs="Symbol" w:hint="default"/>
+      </w:rPr>
+    </w:lvl>
+    <w:lvl w:ilvl="6">
+      <w:start w:val="0"/>
+      <w:numFmt w:val="bullet"/>
+      <w:lvlText w:val=""/>
+      <w:lvlJc w:val="left"/>
+      <w:pPr>
+        <w:tabs>
+          <w:tab w:val="num" w:pos="0"/>
+        </w:tabs>
+        <w:ind w:left="5040" w:hanging="480"/>
+      </w:pPr>
+      <w:rPr>
+        <w:rFonts w:ascii="Symbol" w:hAnsi="Symbol" w:cs="Symbol" w:hint="default"/>
+      </w:rPr>
+    </w:lvl>
+    <w:lvl w:ilvl="7">
+      <w:start w:val="0"/>
+      <w:numFmt w:val="bullet"/>
+      <w:lvlText w:val=""/>
+      <w:lvlJc w:val="left"/>
+      <w:pPr>
+        <w:tabs>
+          <w:tab w:val="num" w:pos="0"/>
+        </w:tabs>
+        <w:ind w:left="5760" w:hanging="480"/>
+      </w:pPr>
+      <w:rPr>
+        <w:rFonts w:ascii="Symbol" w:hAnsi="Symbol" w:cs="Symbol" w:hint="default"/>
+      </w:rPr>
+    </w:lvl>
+    <w:lvl w:ilvl="8">
+      <w:start w:val="0"/>
+      <w:numFmt w:val="bullet"/>
+      <w:lvlText w:val=""/>
+      <w:lvlJc w:val="left"/>
+      <w:pPr>
+        <w:tabs>
+          <w:tab w:val="num" w:pos="0"/>
+        </w:tabs>
+        <w:ind w:left="6480" w:hanging="480"/>
+      </w:pPr>
+      <w:rPr>
+        <w:rFonts w:ascii="Symbol" w:hAnsi="Symbol" w:cs="Symbol" w:hint="default"/>
+      </w:rPr>
+    </w:lvl>
+  </w:abstractNum>
+  <w:abstractNum w:abstractNumId="6">
     <w:lvl w:ilvl="0">
       <w:start w:val="1"/>
       <w:numFmt w:val="decimal"/>
@@ -3756,7 +4027,7 @@
       <w:rPr/>
     </w:lvl>
   </w:abstractNum>
-  <w:abstractNum w:abstractNumId="5">
+  <w:abstractNum w:abstractNumId="7">
     <w:lvl w:ilvl="0">
       <w:numFmt w:val="bullet"/>
       <w:lvlText w:val=""/>
@@ -3892,7 +4163,2319 @@
       </w:rPr>
     </w:lvl>
   </w:abstractNum>
-  <w:abstractNum w:abstractNumId="6">
+  <w:abstractNum w:abstractNumId="8">
+    <w:lvl w:ilvl="0">
+      <w:numFmt w:val="bullet"/>
+      <w:lvlText w:val=""/>
+      <w:lvlJc w:val="left"/>
+      <w:pPr>
+        <w:tabs>
+          <w:tab w:val="num" w:pos="0"/>
+        </w:tabs>
+        <w:ind w:left="720" w:hanging="480"/>
+      </w:pPr>
+      <w:rPr>
+        <w:rFonts w:ascii="Symbol" w:hAnsi="Symbol" w:cs="Symbol" w:hint="default"/>
+      </w:rPr>
+    </w:lvl>
+    <w:lvl w:ilvl="1">
+      <w:start w:val="0"/>
+      <w:numFmt w:val="bullet"/>
+      <w:lvlText w:val=""/>
+      <w:lvlJc w:val="left"/>
+      <w:pPr>
+        <w:tabs>
+          <w:tab w:val="num" w:pos="0"/>
+        </w:tabs>
+        <w:ind w:left="1440" w:hanging="480"/>
+      </w:pPr>
+      <w:rPr>
+        <w:rFonts w:ascii="Symbol" w:hAnsi="Symbol" w:cs="Symbol" w:hint="default"/>
+      </w:rPr>
+    </w:lvl>
+    <w:lvl w:ilvl="2">
+      <w:start w:val="0"/>
+      <w:numFmt w:val="bullet"/>
+      <w:lvlText w:val=""/>
+      <w:lvlJc w:val="left"/>
+      <w:pPr>
+        <w:tabs>
+          <w:tab w:val="num" w:pos="0"/>
+        </w:tabs>
+        <w:ind w:left="2160" w:hanging="480"/>
+      </w:pPr>
+      <w:rPr>
+        <w:rFonts w:ascii="Symbol" w:hAnsi="Symbol" w:cs="Symbol" w:hint="default"/>
+      </w:rPr>
+    </w:lvl>
+    <w:lvl w:ilvl="3">
+      <w:start w:val="0"/>
+      <w:numFmt w:val="bullet"/>
+      <w:lvlText w:val=""/>
+      <w:lvlJc w:val="left"/>
+      <w:pPr>
+        <w:tabs>
+          <w:tab w:val="num" w:pos="0"/>
+        </w:tabs>
+        <w:ind w:left="2880" w:hanging="480"/>
+      </w:pPr>
+      <w:rPr>
+        <w:rFonts w:ascii="Symbol" w:hAnsi="Symbol" w:cs="Symbol" w:hint="default"/>
+      </w:rPr>
+    </w:lvl>
+    <w:lvl w:ilvl="4">
+      <w:start w:val="0"/>
+      <w:numFmt w:val="bullet"/>
+      <w:lvlText w:val=""/>
+      <w:lvlJc w:val="left"/>
+      <w:pPr>
+        <w:tabs>
+          <w:tab w:val="num" w:pos="0"/>
+        </w:tabs>
+        <w:ind w:left="3600" w:hanging="480"/>
+      </w:pPr>
+      <w:rPr>
+        <w:rFonts w:ascii="Symbol" w:hAnsi="Symbol" w:cs="Symbol" w:hint="default"/>
+      </w:rPr>
+    </w:lvl>
+    <w:lvl w:ilvl="5">
+      <w:start w:val="0"/>
+      <w:numFmt w:val="bullet"/>
+      <w:lvlText w:val=""/>
+      <w:lvlJc w:val="left"/>
+      <w:pPr>
+        <w:tabs>
+          <w:tab w:val="num" w:pos="0"/>
+        </w:tabs>
+        <w:ind w:left="4320" w:hanging="480"/>
+      </w:pPr>
+      <w:rPr>
+        <w:rFonts w:ascii="Symbol" w:hAnsi="Symbol" w:cs="Symbol" w:hint="default"/>
+      </w:rPr>
+    </w:lvl>
+    <w:lvl w:ilvl="6">
+      <w:start w:val="0"/>
+      <w:numFmt w:val="bullet"/>
+      <w:lvlText w:val=""/>
+      <w:lvlJc w:val="left"/>
+      <w:pPr>
+        <w:tabs>
+          <w:tab w:val="num" w:pos="0"/>
+        </w:tabs>
+        <w:ind w:left="5040" w:hanging="480"/>
+      </w:pPr>
+      <w:rPr>
+        <w:rFonts w:ascii="Symbol" w:hAnsi="Symbol" w:cs="Symbol" w:hint="default"/>
+      </w:rPr>
+    </w:lvl>
+    <w:lvl w:ilvl="7">
+      <w:start w:val="0"/>
+      <w:numFmt w:val="bullet"/>
+      <w:lvlText w:val=""/>
+      <w:lvlJc w:val="left"/>
+      <w:pPr>
+        <w:tabs>
+          <w:tab w:val="num" w:pos="0"/>
+        </w:tabs>
+        <w:ind w:left="5760" w:hanging="480"/>
+      </w:pPr>
+      <w:rPr>
+        <w:rFonts w:ascii="Symbol" w:hAnsi="Symbol" w:cs="Symbol" w:hint="default"/>
+      </w:rPr>
+    </w:lvl>
+    <w:lvl w:ilvl="8">
+      <w:start w:val="0"/>
+      <w:numFmt w:val="bullet"/>
+      <w:lvlText w:val=""/>
+      <w:lvlJc w:val="left"/>
+      <w:pPr>
+        <w:tabs>
+          <w:tab w:val="num" w:pos="0"/>
+        </w:tabs>
+        <w:ind w:left="6480" w:hanging="480"/>
+      </w:pPr>
+      <w:rPr>
+        <w:rFonts w:ascii="Symbol" w:hAnsi="Symbol" w:cs="Symbol" w:hint="default"/>
+      </w:rPr>
+    </w:lvl>
+  </w:abstractNum>
+  <w:abstractNum w:abstractNumId="9">
+    <w:lvl w:ilvl="0">
+      <w:numFmt w:val="bullet"/>
+      <w:lvlText w:val=""/>
+      <w:lvlJc w:val="left"/>
+      <w:pPr>
+        <w:tabs>
+          <w:tab w:val="num" w:pos="0"/>
+        </w:tabs>
+        <w:ind w:left="720" w:hanging="480"/>
+      </w:pPr>
+      <w:rPr>
+        <w:rFonts w:ascii="Symbol" w:hAnsi="Symbol" w:cs="Symbol" w:hint="default"/>
+      </w:rPr>
+    </w:lvl>
+    <w:lvl w:ilvl="1">
+      <w:start w:val="0"/>
+      <w:numFmt w:val="bullet"/>
+      <w:lvlText w:val=""/>
+      <w:lvlJc w:val="left"/>
+      <w:pPr>
+        <w:tabs>
+          <w:tab w:val="num" w:pos="0"/>
+        </w:tabs>
+        <w:ind w:left="1440" w:hanging="480"/>
+      </w:pPr>
+      <w:rPr>
+        <w:rFonts w:ascii="Symbol" w:hAnsi="Symbol" w:cs="Symbol" w:hint="default"/>
+      </w:rPr>
+    </w:lvl>
+    <w:lvl w:ilvl="2">
+      <w:start w:val="0"/>
+      <w:numFmt w:val="bullet"/>
+      <w:lvlText w:val=""/>
+      <w:lvlJc w:val="left"/>
+      <w:pPr>
+        <w:tabs>
+          <w:tab w:val="num" w:pos="0"/>
+        </w:tabs>
+        <w:ind w:left="2160" w:hanging="480"/>
+      </w:pPr>
+      <w:rPr>
+        <w:rFonts w:ascii="Symbol" w:hAnsi="Symbol" w:cs="Symbol" w:hint="default"/>
+      </w:rPr>
+    </w:lvl>
+    <w:lvl w:ilvl="3">
+      <w:start w:val="0"/>
+      <w:numFmt w:val="bullet"/>
+      <w:lvlText w:val=""/>
+      <w:lvlJc w:val="left"/>
+      <w:pPr>
+        <w:tabs>
+          <w:tab w:val="num" w:pos="0"/>
+        </w:tabs>
+        <w:ind w:left="2880" w:hanging="480"/>
+      </w:pPr>
+      <w:rPr>
+        <w:rFonts w:ascii="Symbol" w:hAnsi="Symbol" w:cs="Symbol" w:hint="default"/>
+      </w:rPr>
+    </w:lvl>
+    <w:lvl w:ilvl="4">
+      <w:start w:val="0"/>
+      <w:numFmt w:val="bullet"/>
+      <w:lvlText w:val=""/>
+      <w:lvlJc w:val="left"/>
+      <w:pPr>
+        <w:tabs>
+          <w:tab w:val="num" w:pos="0"/>
+        </w:tabs>
+        <w:ind w:left="3600" w:hanging="480"/>
+      </w:pPr>
+      <w:rPr>
+        <w:rFonts w:ascii="Symbol" w:hAnsi="Symbol" w:cs="Symbol" w:hint="default"/>
+      </w:rPr>
+    </w:lvl>
+    <w:lvl w:ilvl="5">
+      <w:start w:val="0"/>
+      <w:numFmt w:val="bullet"/>
+      <w:lvlText w:val=""/>
+      <w:lvlJc w:val="left"/>
+      <w:pPr>
+        <w:tabs>
+          <w:tab w:val="num" w:pos="0"/>
+        </w:tabs>
+        <w:ind w:left="4320" w:hanging="480"/>
+      </w:pPr>
+      <w:rPr>
+        <w:rFonts w:ascii="Symbol" w:hAnsi="Symbol" w:cs="Symbol" w:hint="default"/>
+      </w:rPr>
+    </w:lvl>
+    <w:lvl w:ilvl="6">
+      <w:start w:val="0"/>
+      <w:numFmt w:val="bullet"/>
+      <w:lvlText w:val=""/>
+      <w:lvlJc w:val="left"/>
+      <w:pPr>
+        <w:tabs>
+          <w:tab w:val="num" w:pos="0"/>
+        </w:tabs>
+        <w:ind w:left="5040" w:hanging="480"/>
+      </w:pPr>
+      <w:rPr>
+        <w:rFonts w:ascii="Symbol" w:hAnsi="Symbol" w:cs="Symbol" w:hint="default"/>
+      </w:rPr>
+    </w:lvl>
+    <w:lvl w:ilvl="7">
+      <w:start w:val="0"/>
+      <w:numFmt w:val="bullet"/>
+      <w:lvlText w:val=""/>
+      <w:lvlJc w:val="left"/>
+      <w:pPr>
+        <w:tabs>
+          <w:tab w:val="num" w:pos="0"/>
+        </w:tabs>
+        <w:ind w:left="5760" w:hanging="480"/>
+      </w:pPr>
+      <w:rPr>
+        <w:rFonts w:ascii="Symbol" w:hAnsi="Symbol" w:cs="Symbol" w:hint="default"/>
+      </w:rPr>
+    </w:lvl>
+    <w:lvl w:ilvl="8">
+      <w:start w:val="0"/>
+      <w:numFmt w:val="bullet"/>
+      <w:lvlText w:val=""/>
+      <w:lvlJc w:val="left"/>
+      <w:pPr>
+        <w:tabs>
+          <w:tab w:val="num" w:pos="0"/>
+        </w:tabs>
+        <w:ind w:left="6480" w:hanging="480"/>
+      </w:pPr>
+      <w:rPr>
+        <w:rFonts w:ascii="Symbol" w:hAnsi="Symbol" w:cs="Symbol" w:hint="default"/>
+      </w:rPr>
+    </w:lvl>
+  </w:abstractNum>
+  <w:abstractNum w:abstractNumId="10">
+    <w:lvl w:ilvl="0">
+      <w:numFmt w:val="bullet"/>
+      <w:lvlText w:val=""/>
+      <w:lvlJc w:val="left"/>
+      <w:pPr>
+        <w:tabs>
+          <w:tab w:val="num" w:pos="0"/>
+        </w:tabs>
+        <w:ind w:left="720" w:hanging="480"/>
+      </w:pPr>
+      <w:rPr>
+        <w:rFonts w:ascii="Symbol" w:hAnsi="Symbol" w:cs="Symbol" w:hint="default"/>
+      </w:rPr>
+    </w:lvl>
+    <w:lvl w:ilvl="1">
+      <w:start w:val="0"/>
+      <w:numFmt w:val="bullet"/>
+      <w:lvlText w:val=""/>
+      <w:lvlJc w:val="left"/>
+      <w:pPr>
+        <w:tabs>
+          <w:tab w:val="num" w:pos="0"/>
+        </w:tabs>
+        <w:ind w:left="1440" w:hanging="480"/>
+      </w:pPr>
+      <w:rPr>
+        <w:rFonts w:ascii="Symbol" w:hAnsi="Symbol" w:cs="Symbol" w:hint="default"/>
+      </w:rPr>
+    </w:lvl>
+    <w:lvl w:ilvl="2">
+      <w:start w:val="0"/>
+      <w:numFmt w:val="bullet"/>
+      <w:lvlText w:val=""/>
+      <w:lvlJc w:val="left"/>
+      <w:pPr>
+        <w:tabs>
+          <w:tab w:val="num" w:pos="0"/>
+        </w:tabs>
+        <w:ind w:left="2160" w:hanging="480"/>
+      </w:pPr>
+      <w:rPr>
+        <w:rFonts w:ascii="Symbol" w:hAnsi="Symbol" w:cs="Symbol" w:hint="default"/>
+      </w:rPr>
+    </w:lvl>
+    <w:lvl w:ilvl="3">
+      <w:start w:val="0"/>
+      <w:numFmt w:val="bullet"/>
+      <w:lvlText w:val=""/>
+      <w:lvlJc w:val="left"/>
+      <w:pPr>
+        <w:tabs>
+          <w:tab w:val="num" w:pos="0"/>
+        </w:tabs>
+        <w:ind w:left="2880" w:hanging="480"/>
+      </w:pPr>
+      <w:rPr>
+        <w:rFonts w:ascii="Symbol" w:hAnsi="Symbol" w:cs="Symbol" w:hint="default"/>
+      </w:rPr>
+    </w:lvl>
+    <w:lvl w:ilvl="4">
+      <w:start w:val="0"/>
+      <w:numFmt w:val="bullet"/>
+      <w:lvlText w:val=""/>
+      <w:lvlJc w:val="left"/>
+      <w:pPr>
+        <w:tabs>
+          <w:tab w:val="num" w:pos="0"/>
+        </w:tabs>
+        <w:ind w:left="3600" w:hanging="480"/>
+      </w:pPr>
+      <w:rPr>
+        <w:rFonts w:ascii="Symbol" w:hAnsi="Symbol" w:cs="Symbol" w:hint="default"/>
+      </w:rPr>
+    </w:lvl>
+    <w:lvl w:ilvl="5">
+      <w:start w:val="0"/>
+      <w:numFmt w:val="bullet"/>
+      <w:lvlText w:val=""/>
+      <w:lvlJc w:val="left"/>
+      <w:pPr>
+        <w:tabs>
+          <w:tab w:val="num" w:pos="0"/>
+        </w:tabs>
+        <w:ind w:left="4320" w:hanging="480"/>
+      </w:pPr>
+      <w:rPr>
+        <w:rFonts w:ascii="Symbol" w:hAnsi="Symbol" w:cs="Symbol" w:hint="default"/>
+      </w:rPr>
+    </w:lvl>
+    <w:lvl w:ilvl="6">
+      <w:start w:val="0"/>
+      <w:numFmt w:val="bullet"/>
+      <w:lvlText w:val=""/>
+      <w:lvlJc w:val="left"/>
+      <w:pPr>
+        <w:tabs>
+          <w:tab w:val="num" w:pos="0"/>
+        </w:tabs>
+        <w:ind w:left="5040" w:hanging="480"/>
+      </w:pPr>
+      <w:rPr>
+        <w:rFonts w:ascii="Symbol" w:hAnsi="Symbol" w:cs="Symbol" w:hint="default"/>
+      </w:rPr>
+    </w:lvl>
+    <w:lvl w:ilvl="7">
+      <w:start w:val="0"/>
+      <w:numFmt w:val="bullet"/>
+      <w:lvlText w:val=""/>
+      <w:lvlJc w:val="left"/>
+      <w:pPr>
+        <w:tabs>
+          <w:tab w:val="num" w:pos="0"/>
+        </w:tabs>
+        <w:ind w:left="5760" w:hanging="480"/>
+      </w:pPr>
+      <w:rPr>
+        <w:rFonts w:ascii="Symbol" w:hAnsi="Symbol" w:cs="Symbol" w:hint="default"/>
+      </w:rPr>
+    </w:lvl>
+    <w:lvl w:ilvl="8">
+      <w:start w:val="0"/>
+      <w:numFmt w:val="bullet"/>
+      <w:lvlText w:val=""/>
+      <w:lvlJc w:val="left"/>
+      <w:pPr>
+        <w:tabs>
+          <w:tab w:val="num" w:pos="0"/>
+        </w:tabs>
+        <w:ind w:left="6480" w:hanging="480"/>
+      </w:pPr>
+      <w:rPr>
+        <w:rFonts w:ascii="Symbol" w:hAnsi="Symbol" w:cs="Symbol" w:hint="default"/>
+      </w:rPr>
+    </w:lvl>
+  </w:abstractNum>
+  <w:abstractNum w:abstractNumId="11">
+    <w:lvl w:ilvl="0">
+      <w:numFmt w:val="bullet"/>
+      <w:lvlText w:val=""/>
+      <w:lvlJc w:val="left"/>
+      <w:pPr>
+        <w:tabs>
+          <w:tab w:val="num" w:pos="0"/>
+        </w:tabs>
+        <w:ind w:left="720" w:hanging="480"/>
+      </w:pPr>
+      <w:rPr>
+        <w:rFonts w:ascii="Symbol" w:hAnsi="Symbol" w:cs="Symbol" w:hint="default"/>
+      </w:rPr>
+    </w:lvl>
+    <w:lvl w:ilvl="1">
+      <w:start w:val="0"/>
+      <w:numFmt w:val="bullet"/>
+      <w:lvlText w:val=""/>
+      <w:lvlJc w:val="left"/>
+      <w:pPr>
+        <w:tabs>
+          <w:tab w:val="num" w:pos="0"/>
+        </w:tabs>
+        <w:ind w:left="1440" w:hanging="480"/>
+      </w:pPr>
+      <w:rPr>
+        <w:rFonts w:ascii="Symbol" w:hAnsi="Symbol" w:cs="Symbol" w:hint="default"/>
+      </w:rPr>
+    </w:lvl>
+    <w:lvl w:ilvl="2">
+      <w:start w:val="0"/>
+      <w:numFmt w:val="bullet"/>
+      <w:lvlText w:val=""/>
+      <w:lvlJc w:val="left"/>
+      <w:pPr>
+        <w:tabs>
+          <w:tab w:val="num" w:pos="0"/>
+        </w:tabs>
+        <w:ind w:left="2160" w:hanging="480"/>
+      </w:pPr>
+      <w:rPr>
+        <w:rFonts w:ascii="Symbol" w:hAnsi="Symbol" w:cs="Symbol" w:hint="default"/>
+      </w:rPr>
+    </w:lvl>
+    <w:lvl w:ilvl="3">
+      <w:start w:val="0"/>
+      <w:numFmt w:val="bullet"/>
+      <w:lvlText w:val=""/>
+      <w:lvlJc w:val="left"/>
+      <w:pPr>
+        <w:tabs>
+          <w:tab w:val="num" w:pos="0"/>
+        </w:tabs>
+        <w:ind w:left="2880" w:hanging="480"/>
+      </w:pPr>
+      <w:rPr>
+        <w:rFonts w:ascii="Symbol" w:hAnsi="Symbol" w:cs="Symbol" w:hint="default"/>
+      </w:rPr>
+    </w:lvl>
+    <w:lvl w:ilvl="4">
+      <w:start w:val="0"/>
+      <w:numFmt w:val="bullet"/>
+      <w:lvlText w:val=""/>
+      <w:lvlJc w:val="left"/>
+      <w:pPr>
+        <w:tabs>
+          <w:tab w:val="num" w:pos="0"/>
+        </w:tabs>
+        <w:ind w:left="3600" w:hanging="480"/>
+      </w:pPr>
+      <w:rPr>
+        <w:rFonts w:ascii="Symbol" w:hAnsi="Symbol" w:cs="Symbol" w:hint="default"/>
+      </w:rPr>
+    </w:lvl>
+    <w:lvl w:ilvl="5">
+      <w:start w:val="0"/>
+      <w:numFmt w:val="bullet"/>
+      <w:lvlText w:val=""/>
+      <w:lvlJc w:val="left"/>
+      <w:pPr>
+        <w:tabs>
+          <w:tab w:val="num" w:pos="0"/>
+        </w:tabs>
+        <w:ind w:left="4320" w:hanging="480"/>
+      </w:pPr>
+      <w:rPr>
+        <w:rFonts w:ascii="Symbol" w:hAnsi="Symbol" w:cs="Symbol" w:hint="default"/>
+      </w:rPr>
+    </w:lvl>
+    <w:lvl w:ilvl="6">
+      <w:start w:val="0"/>
+      <w:numFmt w:val="bullet"/>
+      <w:lvlText w:val=""/>
+      <w:lvlJc w:val="left"/>
+      <w:pPr>
+        <w:tabs>
+          <w:tab w:val="num" w:pos="0"/>
+        </w:tabs>
+        <w:ind w:left="5040" w:hanging="480"/>
+      </w:pPr>
+      <w:rPr>
+        <w:rFonts w:ascii="Symbol" w:hAnsi="Symbol" w:cs="Symbol" w:hint="default"/>
+      </w:rPr>
+    </w:lvl>
+    <w:lvl w:ilvl="7">
+      <w:start w:val="0"/>
+      <w:numFmt w:val="bullet"/>
+      <w:lvlText w:val=""/>
+      <w:lvlJc w:val="left"/>
+      <w:pPr>
+        <w:tabs>
+          <w:tab w:val="num" w:pos="0"/>
+        </w:tabs>
+        <w:ind w:left="5760" w:hanging="480"/>
+      </w:pPr>
+      <w:rPr>
+        <w:rFonts w:ascii="Symbol" w:hAnsi="Symbol" w:cs="Symbol" w:hint="default"/>
+      </w:rPr>
+    </w:lvl>
+    <w:lvl w:ilvl="8">
+      <w:start w:val="0"/>
+      <w:numFmt w:val="bullet"/>
+      <w:lvlText w:val=""/>
+      <w:lvlJc w:val="left"/>
+      <w:pPr>
+        <w:tabs>
+          <w:tab w:val="num" w:pos="0"/>
+        </w:tabs>
+        <w:ind w:left="6480" w:hanging="480"/>
+      </w:pPr>
+      <w:rPr>
+        <w:rFonts w:ascii="Symbol" w:hAnsi="Symbol" w:cs="Symbol" w:hint="default"/>
+      </w:rPr>
+    </w:lvl>
+  </w:abstractNum>
+  <w:abstractNum w:abstractNumId="12">
+    <w:lvl w:ilvl="0">
+      <w:numFmt w:val="bullet"/>
+      <w:lvlText w:val=""/>
+      <w:lvlJc w:val="left"/>
+      <w:pPr>
+        <w:tabs>
+          <w:tab w:val="num" w:pos="0"/>
+        </w:tabs>
+        <w:ind w:left="720" w:hanging="480"/>
+      </w:pPr>
+      <w:rPr>
+        <w:rFonts w:ascii="Symbol" w:hAnsi="Symbol" w:cs="Symbol" w:hint="default"/>
+      </w:rPr>
+    </w:lvl>
+    <w:lvl w:ilvl="1">
+      <w:start w:val="0"/>
+      <w:numFmt w:val="bullet"/>
+      <w:lvlText w:val=""/>
+      <w:lvlJc w:val="left"/>
+      <w:pPr>
+        <w:tabs>
+          <w:tab w:val="num" w:pos="0"/>
+        </w:tabs>
+        <w:ind w:left="1440" w:hanging="480"/>
+      </w:pPr>
+      <w:rPr>
+        <w:rFonts w:ascii="Symbol" w:hAnsi="Symbol" w:cs="Symbol" w:hint="default"/>
+      </w:rPr>
+    </w:lvl>
+    <w:lvl w:ilvl="2">
+      <w:start w:val="0"/>
+      <w:numFmt w:val="bullet"/>
+      <w:lvlText w:val=""/>
+      <w:lvlJc w:val="left"/>
+      <w:pPr>
+        <w:tabs>
+          <w:tab w:val="num" w:pos="0"/>
+        </w:tabs>
+        <w:ind w:left="2160" w:hanging="480"/>
+      </w:pPr>
+      <w:rPr>
+        <w:rFonts w:ascii="Symbol" w:hAnsi="Symbol" w:cs="Symbol" w:hint="default"/>
+      </w:rPr>
+    </w:lvl>
+    <w:lvl w:ilvl="3">
+      <w:start w:val="0"/>
+      <w:numFmt w:val="bullet"/>
+      <w:lvlText w:val=""/>
+      <w:lvlJc w:val="left"/>
+      <w:pPr>
+        <w:tabs>
+          <w:tab w:val="num" w:pos="0"/>
+        </w:tabs>
+        <w:ind w:left="2880" w:hanging="480"/>
+      </w:pPr>
+      <w:rPr>
+        <w:rFonts w:ascii="Symbol" w:hAnsi="Symbol" w:cs="Symbol" w:hint="default"/>
+      </w:rPr>
+    </w:lvl>
+    <w:lvl w:ilvl="4">
+      <w:start w:val="0"/>
+      <w:numFmt w:val="bullet"/>
+      <w:lvlText w:val=""/>
+      <w:lvlJc w:val="left"/>
+      <w:pPr>
+        <w:tabs>
+          <w:tab w:val="num" w:pos="0"/>
+        </w:tabs>
+        <w:ind w:left="3600" w:hanging="480"/>
+      </w:pPr>
+      <w:rPr>
+        <w:rFonts w:ascii="Symbol" w:hAnsi="Symbol" w:cs="Symbol" w:hint="default"/>
+      </w:rPr>
+    </w:lvl>
+    <w:lvl w:ilvl="5">
+      <w:start w:val="0"/>
+      <w:numFmt w:val="bullet"/>
+      <w:lvlText w:val=""/>
+      <w:lvlJc w:val="left"/>
+      <w:pPr>
+        <w:tabs>
+          <w:tab w:val="num" w:pos="0"/>
+        </w:tabs>
+        <w:ind w:left="4320" w:hanging="480"/>
+      </w:pPr>
+      <w:rPr>
+        <w:rFonts w:ascii="Symbol" w:hAnsi="Symbol" w:cs="Symbol" w:hint="default"/>
+      </w:rPr>
+    </w:lvl>
+    <w:lvl w:ilvl="6">
+      <w:start w:val="0"/>
+      <w:numFmt w:val="bullet"/>
+      <w:lvlText w:val=""/>
+      <w:lvlJc w:val="left"/>
+      <w:pPr>
+        <w:tabs>
+          <w:tab w:val="num" w:pos="0"/>
+        </w:tabs>
+        <w:ind w:left="5040" w:hanging="480"/>
+      </w:pPr>
+      <w:rPr>
+        <w:rFonts w:ascii="Symbol" w:hAnsi="Symbol" w:cs="Symbol" w:hint="default"/>
+      </w:rPr>
+    </w:lvl>
+    <w:lvl w:ilvl="7">
+      <w:start w:val="0"/>
+      <w:numFmt w:val="bullet"/>
+      <w:lvlText w:val=""/>
+      <w:lvlJc w:val="left"/>
+      <w:pPr>
+        <w:tabs>
+          <w:tab w:val="num" w:pos="0"/>
+        </w:tabs>
+        <w:ind w:left="5760" w:hanging="480"/>
+      </w:pPr>
+      <w:rPr>
+        <w:rFonts w:ascii="Symbol" w:hAnsi="Symbol" w:cs="Symbol" w:hint="default"/>
+      </w:rPr>
+    </w:lvl>
+    <w:lvl w:ilvl="8">
+      <w:start w:val="0"/>
+      <w:numFmt w:val="bullet"/>
+      <w:lvlText w:val=""/>
+      <w:lvlJc w:val="left"/>
+      <w:pPr>
+        <w:tabs>
+          <w:tab w:val="num" w:pos="0"/>
+        </w:tabs>
+        <w:ind w:left="6480" w:hanging="480"/>
+      </w:pPr>
+      <w:rPr>
+        <w:rFonts w:ascii="Symbol" w:hAnsi="Symbol" w:cs="Symbol" w:hint="default"/>
+      </w:rPr>
+    </w:lvl>
+  </w:abstractNum>
+  <w:abstractNum w:abstractNumId="13">
+    <w:lvl w:ilvl="0">
+      <w:numFmt w:val="bullet"/>
+      <w:lvlText w:val=""/>
+      <w:lvlJc w:val="left"/>
+      <w:pPr>
+        <w:tabs>
+          <w:tab w:val="num" w:pos="0"/>
+        </w:tabs>
+        <w:ind w:left="720" w:hanging="480"/>
+      </w:pPr>
+      <w:rPr>
+        <w:rFonts w:ascii="Symbol" w:hAnsi="Symbol" w:cs="Symbol" w:hint="default"/>
+      </w:rPr>
+    </w:lvl>
+    <w:lvl w:ilvl="1">
+      <w:start w:val="0"/>
+      <w:numFmt w:val="bullet"/>
+      <w:lvlText w:val=""/>
+      <w:lvlJc w:val="left"/>
+      <w:pPr>
+        <w:tabs>
+          <w:tab w:val="num" w:pos="0"/>
+        </w:tabs>
+        <w:ind w:left="1440" w:hanging="480"/>
+      </w:pPr>
+      <w:rPr>
+        <w:rFonts w:ascii="Symbol" w:hAnsi="Symbol" w:cs="Symbol" w:hint="default"/>
+      </w:rPr>
+    </w:lvl>
+    <w:lvl w:ilvl="2">
+      <w:start w:val="0"/>
+      <w:numFmt w:val="bullet"/>
+      <w:lvlText w:val=""/>
+      <w:lvlJc w:val="left"/>
+      <w:pPr>
+        <w:tabs>
+          <w:tab w:val="num" w:pos="0"/>
+        </w:tabs>
+        <w:ind w:left="2160" w:hanging="480"/>
+      </w:pPr>
+      <w:rPr>
+        <w:rFonts w:ascii="Symbol" w:hAnsi="Symbol" w:cs="Symbol" w:hint="default"/>
+      </w:rPr>
+    </w:lvl>
+    <w:lvl w:ilvl="3">
+      <w:start w:val="0"/>
+      <w:numFmt w:val="bullet"/>
+      <w:lvlText w:val=""/>
+      <w:lvlJc w:val="left"/>
+      <w:pPr>
+        <w:tabs>
+          <w:tab w:val="num" w:pos="0"/>
+        </w:tabs>
+        <w:ind w:left="2880" w:hanging="480"/>
+      </w:pPr>
+      <w:rPr>
+        <w:rFonts w:ascii="Symbol" w:hAnsi="Symbol" w:cs="Symbol" w:hint="default"/>
+      </w:rPr>
+    </w:lvl>
+    <w:lvl w:ilvl="4">
+      <w:start w:val="0"/>
+      <w:numFmt w:val="bullet"/>
+      <w:lvlText w:val=""/>
+      <w:lvlJc w:val="left"/>
+      <w:pPr>
+        <w:tabs>
+          <w:tab w:val="num" w:pos="0"/>
+        </w:tabs>
+        <w:ind w:left="3600" w:hanging="480"/>
+      </w:pPr>
+      <w:rPr>
+        <w:rFonts w:ascii="Symbol" w:hAnsi="Symbol" w:cs="Symbol" w:hint="default"/>
+      </w:rPr>
+    </w:lvl>
+    <w:lvl w:ilvl="5">
+      <w:start w:val="0"/>
+      <w:numFmt w:val="bullet"/>
+      <w:lvlText w:val=""/>
+      <w:lvlJc w:val="left"/>
+      <w:pPr>
+        <w:tabs>
+          <w:tab w:val="num" w:pos="0"/>
+        </w:tabs>
+        <w:ind w:left="4320" w:hanging="480"/>
+      </w:pPr>
+      <w:rPr>
+        <w:rFonts w:ascii="Symbol" w:hAnsi="Symbol" w:cs="Symbol" w:hint="default"/>
+      </w:rPr>
+    </w:lvl>
+    <w:lvl w:ilvl="6">
+      <w:start w:val="0"/>
+      <w:numFmt w:val="bullet"/>
+      <w:lvlText w:val=""/>
+      <w:lvlJc w:val="left"/>
+      <w:pPr>
+        <w:tabs>
+          <w:tab w:val="num" w:pos="0"/>
+        </w:tabs>
+        <w:ind w:left="5040" w:hanging="480"/>
+      </w:pPr>
+      <w:rPr>
+        <w:rFonts w:ascii="Symbol" w:hAnsi="Symbol" w:cs="Symbol" w:hint="default"/>
+      </w:rPr>
+    </w:lvl>
+    <w:lvl w:ilvl="7">
+      <w:start w:val="0"/>
+      <w:numFmt w:val="bullet"/>
+      <w:lvlText w:val=""/>
+      <w:lvlJc w:val="left"/>
+      <w:pPr>
+        <w:tabs>
+          <w:tab w:val="num" w:pos="0"/>
+        </w:tabs>
+        <w:ind w:left="5760" w:hanging="480"/>
+      </w:pPr>
+      <w:rPr>
+        <w:rFonts w:ascii="Symbol" w:hAnsi="Symbol" w:cs="Symbol" w:hint="default"/>
+      </w:rPr>
+    </w:lvl>
+    <w:lvl w:ilvl="8">
+      <w:start w:val="0"/>
+      <w:numFmt w:val="bullet"/>
+      <w:lvlText w:val=""/>
+      <w:lvlJc w:val="left"/>
+      <w:pPr>
+        <w:tabs>
+          <w:tab w:val="num" w:pos="0"/>
+        </w:tabs>
+        <w:ind w:left="6480" w:hanging="480"/>
+      </w:pPr>
+      <w:rPr>
+        <w:rFonts w:ascii="Symbol" w:hAnsi="Symbol" w:cs="Symbol" w:hint="default"/>
+      </w:rPr>
+    </w:lvl>
+  </w:abstractNum>
+  <w:abstractNum w:abstractNumId="14">
+    <w:lvl w:ilvl="0">
+      <w:numFmt w:val="bullet"/>
+      <w:lvlText w:val=""/>
+      <w:lvlJc w:val="left"/>
+      <w:pPr>
+        <w:tabs>
+          <w:tab w:val="num" w:pos="0"/>
+        </w:tabs>
+        <w:ind w:left="720" w:hanging="480"/>
+      </w:pPr>
+      <w:rPr>
+        <w:rFonts w:ascii="Symbol" w:hAnsi="Symbol" w:cs="Symbol" w:hint="default"/>
+      </w:rPr>
+    </w:lvl>
+    <w:lvl w:ilvl="1">
+      <w:start w:val="0"/>
+      <w:numFmt w:val="bullet"/>
+      <w:lvlText w:val=""/>
+      <w:lvlJc w:val="left"/>
+      <w:pPr>
+        <w:tabs>
+          <w:tab w:val="num" w:pos="0"/>
+        </w:tabs>
+        <w:ind w:left="1440" w:hanging="480"/>
+      </w:pPr>
+      <w:rPr>
+        <w:rFonts w:ascii="Symbol" w:hAnsi="Symbol" w:cs="Symbol" w:hint="default"/>
+      </w:rPr>
+    </w:lvl>
+    <w:lvl w:ilvl="2">
+      <w:start w:val="0"/>
+      <w:numFmt w:val="bullet"/>
+      <w:lvlText w:val=""/>
+      <w:lvlJc w:val="left"/>
+      <w:pPr>
+        <w:tabs>
+          <w:tab w:val="num" w:pos="0"/>
+        </w:tabs>
+        <w:ind w:left="2160" w:hanging="480"/>
+      </w:pPr>
+      <w:rPr>
+        <w:rFonts w:ascii="Symbol" w:hAnsi="Symbol" w:cs="Symbol" w:hint="default"/>
+      </w:rPr>
+    </w:lvl>
+    <w:lvl w:ilvl="3">
+      <w:start w:val="0"/>
+      <w:numFmt w:val="bullet"/>
+      <w:lvlText w:val=""/>
+      <w:lvlJc w:val="left"/>
+      <w:pPr>
+        <w:tabs>
+          <w:tab w:val="num" w:pos="0"/>
+        </w:tabs>
+        <w:ind w:left="2880" w:hanging="480"/>
+      </w:pPr>
+      <w:rPr>
+        <w:rFonts w:ascii="Symbol" w:hAnsi="Symbol" w:cs="Symbol" w:hint="default"/>
+      </w:rPr>
+    </w:lvl>
+    <w:lvl w:ilvl="4">
+      <w:start w:val="0"/>
+      <w:numFmt w:val="bullet"/>
+      <w:lvlText w:val=""/>
+      <w:lvlJc w:val="left"/>
+      <w:pPr>
+        <w:tabs>
+          <w:tab w:val="num" w:pos="0"/>
+        </w:tabs>
+        <w:ind w:left="3600" w:hanging="480"/>
+      </w:pPr>
+      <w:rPr>
+        <w:rFonts w:ascii="Symbol" w:hAnsi="Symbol" w:cs="Symbol" w:hint="default"/>
+      </w:rPr>
+    </w:lvl>
+    <w:lvl w:ilvl="5">
+      <w:start w:val="0"/>
+      <w:numFmt w:val="bullet"/>
+      <w:lvlText w:val=""/>
+      <w:lvlJc w:val="left"/>
+      <w:pPr>
+        <w:tabs>
+          <w:tab w:val="num" w:pos="0"/>
+        </w:tabs>
+        <w:ind w:left="4320" w:hanging="480"/>
+      </w:pPr>
+      <w:rPr>
+        <w:rFonts w:ascii="Symbol" w:hAnsi="Symbol" w:cs="Symbol" w:hint="default"/>
+      </w:rPr>
+    </w:lvl>
+    <w:lvl w:ilvl="6">
+      <w:start w:val="0"/>
+      <w:numFmt w:val="bullet"/>
+      <w:lvlText w:val=""/>
+      <w:lvlJc w:val="left"/>
+      <w:pPr>
+        <w:tabs>
+          <w:tab w:val="num" w:pos="0"/>
+        </w:tabs>
+        <w:ind w:left="5040" w:hanging="480"/>
+      </w:pPr>
+      <w:rPr>
+        <w:rFonts w:ascii="Symbol" w:hAnsi="Symbol" w:cs="Symbol" w:hint="default"/>
+      </w:rPr>
+    </w:lvl>
+    <w:lvl w:ilvl="7">
+      <w:start w:val="0"/>
+      <w:numFmt w:val="bullet"/>
+      <w:lvlText w:val=""/>
+      <w:lvlJc w:val="left"/>
+      <w:pPr>
+        <w:tabs>
+          <w:tab w:val="num" w:pos="0"/>
+        </w:tabs>
+        <w:ind w:left="5760" w:hanging="480"/>
+      </w:pPr>
+      <w:rPr>
+        <w:rFonts w:ascii="Symbol" w:hAnsi="Symbol" w:cs="Symbol" w:hint="default"/>
+      </w:rPr>
+    </w:lvl>
+    <w:lvl w:ilvl="8">
+      <w:start w:val="0"/>
+      <w:numFmt w:val="bullet"/>
+      <w:lvlText w:val=""/>
+      <w:lvlJc w:val="left"/>
+      <w:pPr>
+        <w:tabs>
+          <w:tab w:val="num" w:pos="0"/>
+        </w:tabs>
+        <w:ind w:left="6480" w:hanging="480"/>
+      </w:pPr>
+      <w:rPr>
+        <w:rFonts w:ascii="Symbol" w:hAnsi="Symbol" w:cs="Symbol" w:hint="default"/>
+      </w:rPr>
+    </w:lvl>
+  </w:abstractNum>
+  <w:abstractNum w:abstractNumId="15">
+    <w:lvl w:ilvl="0">
+      <w:numFmt w:val="bullet"/>
+      <w:lvlText w:val=""/>
+      <w:lvlJc w:val="left"/>
+      <w:pPr>
+        <w:tabs>
+          <w:tab w:val="num" w:pos="0"/>
+        </w:tabs>
+        <w:ind w:left="720" w:hanging="480"/>
+      </w:pPr>
+      <w:rPr>
+        <w:rFonts w:ascii="Symbol" w:hAnsi="Symbol" w:cs="Symbol" w:hint="default"/>
+      </w:rPr>
+    </w:lvl>
+    <w:lvl w:ilvl="1">
+      <w:start w:val="0"/>
+      <w:numFmt w:val="bullet"/>
+      <w:lvlText w:val=""/>
+      <w:lvlJc w:val="left"/>
+      <w:pPr>
+        <w:tabs>
+          <w:tab w:val="num" w:pos="0"/>
+        </w:tabs>
+        <w:ind w:left="1440" w:hanging="480"/>
+      </w:pPr>
+      <w:rPr>
+        <w:rFonts w:ascii="Symbol" w:hAnsi="Symbol" w:cs="Symbol" w:hint="default"/>
+      </w:rPr>
+    </w:lvl>
+    <w:lvl w:ilvl="2">
+      <w:start w:val="0"/>
+      <w:numFmt w:val="bullet"/>
+      <w:lvlText w:val=""/>
+      <w:lvlJc w:val="left"/>
+      <w:pPr>
+        <w:tabs>
+          <w:tab w:val="num" w:pos="0"/>
+        </w:tabs>
+        <w:ind w:left="2160" w:hanging="480"/>
+      </w:pPr>
+      <w:rPr>
+        <w:rFonts w:ascii="Symbol" w:hAnsi="Symbol" w:cs="Symbol" w:hint="default"/>
+      </w:rPr>
+    </w:lvl>
+    <w:lvl w:ilvl="3">
+      <w:start w:val="0"/>
+      <w:numFmt w:val="bullet"/>
+      <w:lvlText w:val=""/>
+      <w:lvlJc w:val="left"/>
+      <w:pPr>
+        <w:tabs>
+          <w:tab w:val="num" w:pos="0"/>
+        </w:tabs>
+        <w:ind w:left="2880" w:hanging="480"/>
+      </w:pPr>
+      <w:rPr>
+        <w:rFonts w:ascii="Symbol" w:hAnsi="Symbol" w:cs="Symbol" w:hint="default"/>
+      </w:rPr>
+    </w:lvl>
+    <w:lvl w:ilvl="4">
+      <w:start w:val="0"/>
+      <w:numFmt w:val="bullet"/>
+      <w:lvlText w:val=""/>
+      <w:lvlJc w:val="left"/>
+      <w:pPr>
+        <w:tabs>
+          <w:tab w:val="num" w:pos="0"/>
+        </w:tabs>
+        <w:ind w:left="3600" w:hanging="480"/>
+      </w:pPr>
+      <w:rPr>
+        <w:rFonts w:ascii="Symbol" w:hAnsi="Symbol" w:cs="Symbol" w:hint="default"/>
+      </w:rPr>
+    </w:lvl>
+    <w:lvl w:ilvl="5">
+      <w:start w:val="0"/>
+      <w:numFmt w:val="bullet"/>
+      <w:lvlText w:val=""/>
+      <w:lvlJc w:val="left"/>
+      <w:pPr>
+        <w:tabs>
+          <w:tab w:val="num" w:pos="0"/>
+        </w:tabs>
+        <w:ind w:left="4320" w:hanging="480"/>
+      </w:pPr>
+      <w:rPr>
+        <w:rFonts w:ascii="Symbol" w:hAnsi="Symbol" w:cs="Symbol" w:hint="default"/>
+      </w:rPr>
+    </w:lvl>
+    <w:lvl w:ilvl="6">
+      <w:start w:val="0"/>
+      <w:numFmt w:val="bullet"/>
+      <w:lvlText w:val=""/>
+      <w:lvlJc w:val="left"/>
+      <w:pPr>
+        <w:tabs>
+          <w:tab w:val="num" w:pos="0"/>
+        </w:tabs>
+        <w:ind w:left="5040" w:hanging="480"/>
+      </w:pPr>
+      <w:rPr>
+        <w:rFonts w:ascii="Symbol" w:hAnsi="Symbol" w:cs="Symbol" w:hint="default"/>
+      </w:rPr>
+    </w:lvl>
+    <w:lvl w:ilvl="7">
+      <w:start w:val="0"/>
+      <w:numFmt w:val="bullet"/>
+      <w:lvlText w:val=""/>
+      <w:lvlJc w:val="left"/>
+      <w:pPr>
+        <w:tabs>
+          <w:tab w:val="num" w:pos="0"/>
+        </w:tabs>
+        <w:ind w:left="5760" w:hanging="480"/>
+      </w:pPr>
+      <w:rPr>
+        <w:rFonts w:ascii="Symbol" w:hAnsi="Symbol" w:cs="Symbol" w:hint="default"/>
+      </w:rPr>
+    </w:lvl>
+    <w:lvl w:ilvl="8">
+      <w:start w:val="0"/>
+      <w:numFmt w:val="bullet"/>
+      <w:lvlText w:val=""/>
+      <w:lvlJc w:val="left"/>
+      <w:pPr>
+        <w:tabs>
+          <w:tab w:val="num" w:pos="0"/>
+        </w:tabs>
+        <w:ind w:left="6480" w:hanging="480"/>
+      </w:pPr>
+      <w:rPr>
+        <w:rFonts w:ascii="Symbol" w:hAnsi="Symbol" w:cs="Symbol" w:hint="default"/>
+      </w:rPr>
+    </w:lvl>
+  </w:abstractNum>
+  <w:abstractNum w:abstractNumId="16">
+    <w:lvl w:ilvl="0">
+      <w:numFmt w:val="bullet"/>
+      <w:lvlText w:val=""/>
+      <w:lvlJc w:val="left"/>
+      <w:pPr>
+        <w:tabs>
+          <w:tab w:val="num" w:pos="0"/>
+        </w:tabs>
+        <w:ind w:left="720" w:hanging="480"/>
+      </w:pPr>
+      <w:rPr>
+        <w:rFonts w:ascii="Symbol" w:hAnsi="Symbol" w:cs="Symbol" w:hint="default"/>
+      </w:rPr>
+    </w:lvl>
+    <w:lvl w:ilvl="1">
+      <w:start w:val="0"/>
+      <w:numFmt w:val="bullet"/>
+      <w:lvlText w:val=""/>
+      <w:lvlJc w:val="left"/>
+      <w:pPr>
+        <w:tabs>
+          <w:tab w:val="num" w:pos="0"/>
+        </w:tabs>
+        <w:ind w:left="1440" w:hanging="480"/>
+      </w:pPr>
+      <w:rPr>
+        <w:rFonts w:ascii="Symbol" w:hAnsi="Symbol" w:cs="Symbol" w:hint="default"/>
+      </w:rPr>
+    </w:lvl>
+    <w:lvl w:ilvl="2">
+      <w:start w:val="0"/>
+      <w:numFmt w:val="bullet"/>
+      <w:lvlText w:val=""/>
+      <w:lvlJc w:val="left"/>
+      <w:pPr>
+        <w:tabs>
+          <w:tab w:val="num" w:pos="0"/>
+        </w:tabs>
+        <w:ind w:left="2160" w:hanging="480"/>
+      </w:pPr>
+      <w:rPr>
+        <w:rFonts w:ascii="Symbol" w:hAnsi="Symbol" w:cs="Symbol" w:hint="default"/>
+      </w:rPr>
+    </w:lvl>
+    <w:lvl w:ilvl="3">
+      <w:start w:val="0"/>
+      <w:numFmt w:val="bullet"/>
+      <w:lvlText w:val=""/>
+      <w:lvlJc w:val="left"/>
+      <w:pPr>
+        <w:tabs>
+          <w:tab w:val="num" w:pos="0"/>
+        </w:tabs>
+        <w:ind w:left="2880" w:hanging="480"/>
+      </w:pPr>
+      <w:rPr>
+        <w:rFonts w:ascii="Symbol" w:hAnsi="Symbol" w:cs="Symbol" w:hint="default"/>
+      </w:rPr>
+    </w:lvl>
+    <w:lvl w:ilvl="4">
+      <w:start w:val="0"/>
+      <w:numFmt w:val="bullet"/>
+      <w:lvlText w:val=""/>
+      <w:lvlJc w:val="left"/>
+      <w:pPr>
+        <w:tabs>
+          <w:tab w:val="num" w:pos="0"/>
+        </w:tabs>
+        <w:ind w:left="3600" w:hanging="480"/>
+      </w:pPr>
+      <w:rPr>
+        <w:rFonts w:ascii="Symbol" w:hAnsi="Symbol" w:cs="Symbol" w:hint="default"/>
+      </w:rPr>
+    </w:lvl>
+    <w:lvl w:ilvl="5">
+      <w:start w:val="0"/>
+      <w:numFmt w:val="bullet"/>
+      <w:lvlText w:val=""/>
+      <w:lvlJc w:val="left"/>
+      <w:pPr>
+        <w:tabs>
+          <w:tab w:val="num" w:pos="0"/>
+        </w:tabs>
+        <w:ind w:left="4320" w:hanging="480"/>
+      </w:pPr>
+      <w:rPr>
+        <w:rFonts w:ascii="Symbol" w:hAnsi="Symbol" w:cs="Symbol" w:hint="default"/>
+      </w:rPr>
+    </w:lvl>
+    <w:lvl w:ilvl="6">
+      <w:start w:val="0"/>
+      <w:numFmt w:val="bullet"/>
+      <w:lvlText w:val=""/>
+      <w:lvlJc w:val="left"/>
+      <w:pPr>
+        <w:tabs>
+          <w:tab w:val="num" w:pos="0"/>
+        </w:tabs>
+        <w:ind w:left="5040" w:hanging="480"/>
+      </w:pPr>
+      <w:rPr>
+        <w:rFonts w:ascii="Symbol" w:hAnsi="Symbol" w:cs="Symbol" w:hint="default"/>
+      </w:rPr>
+    </w:lvl>
+    <w:lvl w:ilvl="7">
+      <w:start w:val="0"/>
+      <w:numFmt w:val="bullet"/>
+      <w:lvlText w:val=""/>
+      <w:lvlJc w:val="left"/>
+      <w:pPr>
+        <w:tabs>
+          <w:tab w:val="num" w:pos="0"/>
+        </w:tabs>
+        <w:ind w:left="5760" w:hanging="480"/>
+      </w:pPr>
+      <w:rPr>
+        <w:rFonts w:ascii="Symbol" w:hAnsi="Symbol" w:cs="Symbol" w:hint="default"/>
+      </w:rPr>
+    </w:lvl>
+    <w:lvl w:ilvl="8">
+      <w:start w:val="0"/>
+      <w:numFmt w:val="bullet"/>
+      <w:lvlText w:val=""/>
+      <w:lvlJc w:val="left"/>
+      <w:pPr>
+        <w:tabs>
+          <w:tab w:val="num" w:pos="0"/>
+        </w:tabs>
+        <w:ind w:left="6480" w:hanging="480"/>
+      </w:pPr>
+      <w:rPr>
+        <w:rFonts w:ascii="Symbol" w:hAnsi="Symbol" w:cs="Symbol" w:hint="default"/>
+      </w:rPr>
+    </w:lvl>
+  </w:abstractNum>
+  <w:abstractNum w:abstractNumId="17">
+    <w:lvl w:ilvl="0">
+      <w:numFmt w:val="bullet"/>
+      <w:lvlText w:val=""/>
+      <w:lvlJc w:val="left"/>
+      <w:pPr>
+        <w:tabs>
+          <w:tab w:val="num" w:pos="0"/>
+        </w:tabs>
+        <w:ind w:left="720" w:hanging="480"/>
+      </w:pPr>
+      <w:rPr>
+        <w:rFonts w:ascii="Symbol" w:hAnsi="Symbol" w:cs="Symbol" w:hint="default"/>
+      </w:rPr>
+    </w:lvl>
+    <w:lvl w:ilvl="1">
+      <w:start w:val="0"/>
+      <w:numFmt w:val="bullet"/>
+      <w:lvlText w:val=""/>
+      <w:lvlJc w:val="left"/>
+      <w:pPr>
+        <w:tabs>
+          <w:tab w:val="num" w:pos="0"/>
+        </w:tabs>
+        <w:ind w:left="1440" w:hanging="480"/>
+      </w:pPr>
+      <w:rPr>
+        <w:rFonts w:ascii="Symbol" w:hAnsi="Symbol" w:cs="Symbol" w:hint="default"/>
+      </w:rPr>
+    </w:lvl>
+    <w:lvl w:ilvl="2">
+      <w:start w:val="0"/>
+      <w:numFmt w:val="bullet"/>
+      <w:lvlText w:val=""/>
+      <w:lvlJc w:val="left"/>
+      <w:pPr>
+        <w:tabs>
+          <w:tab w:val="num" w:pos="0"/>
+        </w:tabs>
+        <w:ind w:left="2160" w:hanging="480"/>
+      </w:pPr>
+      <w:rPr>
+        <w:rFonts w:ascii="Symbol" w:hAnsi="Symbol" w:cs="Symbol" w:hint="default"/>
+      </w:rPr>
+    </w:lvl>
+    <w:lvl w:ilvl="3">
+      <w:start w:val="0"/>
+      <w:numFmt w:val="bullet"/>
+      <w:lvlText w:val=""/>
+      <w:lvlJc w:val="left"/>
+      <w:pPr>
+        <w:tabs>
+          <w:tab w:val="num" w:pos="0"/>
+        </w:tabs>
+        <w:ind w:left="2880" w:hanging="480"/>
+      </w:pPr>
+      <w:rPr>
+        <w:rFonts w:ascii="Symbol" w:hAnsi="Symbol" w:cs="Symbol" w:hint="default"/>
+      </w:rPr>
+    </w:lvl>
+    <w:lvl w:ilvl="4">
+      <w:start w:val="0"/>
+      <w:numFmt w:val="bullet"/>
+      <w:lvlText w:val=""/>
+      <w:lvlJc w:val="left"/>
+      <w:pPr>
+        <w:tabs>
+          <w:tab w:val="num" w:pos="0"/>
+        </w:tabs>
+        <w:ind w:left="3600" w:hanging="480"/>
+      </w:pPr>
+      <w:rPr>
+        <w:rFonts w:ascii="Symbol" w:hAnsi="Symbol" w:cs="Symbol" w:hint="default"/>
+      </w:rPr>
+    </w:lvl>
+    <w:lvl w:ilvl="5">
+      <w:start w:val="0"/>
+      <w:numFmt w:val="bullet"/>
+      <w:lvlText w:val=""/>
+      <w:lvlJc w:val="left"/>
+      <w:pPr>
+        <w:tabs>
+          <w:tab w:val="num" w:pos="0"/>
+        </w:tabs>
+        <w:ind w:left="4320" w:hanging="480"/>
+      </w:pPr>
+      <w:rPr>
+        <w:rFonts w:ascii="Symbol" w:hAnsi="Symbol" w:cs="Symbol" w:hint="default"/>
+      </w:rPr>
+    </w:lvl>
+    <w:lvl w:ilvl="6">
+      <w:start w:val="0"/>
+      <w:numFmt w:val="bullet"/>
+      <w:lvlText w:val=""/>
+      <w:lvlJc w:val="left"/>
+      <w:pPr>
+        <w:tabs>
+          <w:tab w:val="num" w:pos="0"/>
+        </w:tabs>
+        <w:ind w:left="5040" w:hanging="480"/>
+      </w:pPr>
+      <w:rPr>
+        <w:rFonts w:ascii="Symbol" w:hAnsi="Symbol" w:cs="Symbol" w:hint="default"/>
+      </w:rPr>
+    </w:lvl>
+    <w:lvl w:ilvl="7">
+      <w:start w:val="0"/>
+      <w:numFmt w:val="bullet"/>
+      <w:lvlText w:val=""/>
+      <w:lvlJc w:val="left"/>
+      <w:pPr>
+        <w:tabs>
+          <w:tab w:val="num" w:pos="0"/>
+        </w:tabs>
+        <w:ind w:left="5760" w:hanging="480"/>
+      </w:pPr>
+      <w:rPr>
+        <w:rFonts w:ascii="Symbol" w:hAnsi="Symbol" w:cs="Symbol" w:hint="default"/>
+      </w:rPr>
+    </w:lvl>
+    <w:lvl w:ilvl="8">
+      <w:start w:val="0"/>
+      <w:numFmt w:val="bullet"/>
+      <w:lvlText w:val=""/>
+      <w:lvlJc w:val="left"/>
+      <w:pPr>
+        <w:tabs>
+          <w:tab w:val="num" w:pos="0"/>
+        </w:tabs>
+        <w:ind w:left="6480" w:hanging="480"/>
+      </w:pPr>
+      <w:rPr>
+        <w:rFonts w:ascii="Symbol" w:hAnsi="Symbol" w:cs="Symbol" w:hint="default"/>
+      </w:rPr>
+    </w:lvl>
+  </w:abstractNum>
+  <w:abstractNum w:abstractNumId="18">
+    <w:lvl w:ilvl="0">
+      <w:numFmt w:val="bullet"/>
+      <w:lvlText w:val=""/>
+      <w:lvlJc w:val="left"/>
+      <w:pPr>
+        <w:tabs>
+          <w:tab w:val="num" w:pos="0"/>
+        </w:tabs>
+        <w:ind w:left="720" w:hanging="480"/>
+      </w:pPr>
+      <w:rPr>
+        <w:rFonts w:ascii="Symbol" w:hAnsi="Symbol" w:cs="Symbol" w:hint="default"/>
+      </w:rPr>
+    </w:lvl>
+    <w:lvl w:ilvl="1">
+      <w:start w:val="0"/>
+      <w:numFmt w:val="bullet"/>
+      <w:lvlText w:val=""/>
+      <w:lvlJc w:val="left"/>
+      <w:pPr>
+        <w:tabs>
+          <w:tab w:val="num" w:pos="0"/>
+        </w:tabs>
+        <w:ind w:left="1440" w:hanging="480"/>
+      </w:pPr>
+      <w:rPr>
+        <w:rFonts w:ascii="Symbol" w:hAnsi="Symbol" w:cs="Symbol" w:hint="default"/>
+      </w:rPr>
+    </w:lvl>
+    <w:lvl w:ilvl="2">
+      <w:start w:val="0"/>
+      <w:numFmt w:val="bullet"/>
+      <w:lvlText w:val=""/>
+      <w:lvlJc w:val="left"/>
+      <w:pPr>
+        <w:tabs>
+          <w:tab w:val="num" w:pos="0"/>
+        </w:tabs>
+        <w:ind w:left="2160" w:hanging="480"/>
+      </w:pPr>
+      <w:rPr>
+        <w:rFonts w:ascii="Symbol" w:hAnsi="Symbol" w:cs="Symbol" w:hint="default"/>
+      </w:rPr>
+    </w:lvl>
+    <w:lvl w:ilvl="3">
+      <w:start w:val="0"/>
+      <w:numFmt w:val="bullet"/>
+      <w:lvlText w:val=""/>
+      <w:lvlJc w:val="left"/>
+      <w:pPr>
+        <w:tabs>
+          <w:tab w:val="num" w:pos="0"/>
+        </w:tabs>
+        <w:ind w:left="2880" w:hanging="480"/>
+      </w:pPr>
+      <w:rPr>
+        <w:rFonts w:ascii="Symbol" w:hAnsi="Symbol" w:cs="Symbol" w:hint="default"/>
+      </w:rPr>
+    </w:lvl>
+    <w:lvl w:ilvl="4">
+      <w:start w:val="0"/>
+      <w:numFmt w:val="bullet"/>
+      <w:lvlText w:val=""/>
+      <w:lvlJc w:val="left"/>
+      <w:pPr>
+        <w:tabs>
+          <w:tab w:val="num" w:pos="0"/>
+        </w:tabs>
+        <w:ind w:left="3600" w:hanging="480"/>
+      </w:pPr>
+      <w:rPr>
+        <w:rFonts w:ascii="Symbol" w:hAnsi="Symbol" w:cs="Symbol" w:hint="default"/>
+      </w:rPr>
+    </w:lvl>
+    <w:lvl w:ilvl="5">
+      <w:start w:val="0"/>
+      <w:numFmt w:val="bullet"/>
+      <w:lvlText w:val=""/>
+      <w:lvlJc w:val="left"/>
+      <w:pPr>
+        <w:tabs>
+          <w:tab w:val="num" w:pos="0"/>
+        </w:tabs>
+        <w:ind w:left="4320" w:hanging="480"/>
+      </w:pPr>
+      <w:rPr>
+        <w:rFonts w:ascii="Symbol" w:hAnsi="Symbol" w:cs="Symbol" w:hint="default"/>
+      </w:rPr>
+    </w:lvl>
+    <w:lvl w:ilvl="6">
+      <w:start w:val="0"/>
+      <w:numFmt w:val="bullet"/>
+      <w:lvlText w:val=""/>
+      <w:lvlJc w:val="left"/>
+      <w:pPr>
+        <w:tabs>
+          <w:tab w:val="num" w:pos="0"/>
+        </w:tabs>
+        <w:ind w:left="5040" w:hanging="480"/>
+      </w:pPr>
+      <w:rPr>
+        <w:rFonts w:ascii="Symbol" w:hAnsi="Symbol" w:cs="Symbol" w:hint="default"/>
+      </w:rPr>
+    </w:lvl>
+    <w:lvl w:ilvl="7">
+      <w:start w:val="0"/>
+      <w:numFmt w:val="bullet"/>
+      <w:lvlText w:val=""/>
+      <w:lvlJc w:val="left"/>
+      <w:pPr>
+        <w:tabs>
+          <w:tab w:val="num" w:pos="0"/>
+        </w:tabs>
+        <w:ind w:left="5760" w:hanging="480"/>
+      </w:pPr>
+      <w:rPr>
+        <w:rFonts w:ascii="Symbol" w:hAnsi="Symbol" w:cs="Symbol" w:hint="default"/>
+      </w:rPr>
+    </w:lvl>
+    <w:lvl w:ilvl="8">
+      <w:start w:val="0"/>
+      <w:numFmt w:val="bullet"/>
+      <w:lvlText w:val=""/>
+      <w:lvlJc w:val="left"/>
+      <w:pPr>
+        <w:tabs>
+          <w:tab w:val="num" w:pos="0"/>
+        </w:tabs>
+        <w:ind w:left="6480" w:hanging="480"/>
+      </w:pPr>
+      <w:rPr>
+        <w:rFonts w:ascii="Symbol" w:hAnsi="Symbol" w:cs="Symbol" w:hint="default"/>
+      </w:rPr>
+    </w:lvl>
+  </w:abstractNum>
+  <w:abstractNum w:abstractNumId="19">
+    <w:lvl w:ilvl="0">
+      <w:numFmt w:val="bullet"/>
+      <w:lvlText w:val=""/>
+      <w:lvlJc w:val="left"/>
+      <w:pPr>
+        <w:tabs>
+          <w:tab w:val="num" w:pos="0"/>
+        </w:tabs>
+        <w:ind w:left="720" w:hanging="480"/>
+      </w:pPr>
+      <w:rPr>
+        <w:rFonts w:ascii="Symbol" w:hAnsi="Symbol" w:cs="Symbol" w:hint="default"/>
+      </w:rPr>
+    </w:lvl>
+    <w:lvl w:ilvl="1">
+      <w:start w:val="0"/>
+      <w:numFmt w:val="bullet"/>
+      <w:lvlText w:val=""/>
+      <w:lvlJc w:val="left"/>
+      <w:pPr>
+        <w:tabs>
+          <w:tab w:val="num" w:pos="0"/>
+        </w:tabs>
+        <w:ind w:left="1440" w:hanging="480"/>
+      </w:pPr>
+      <w:rPr>
+        <w:rFonts w:ascii="Symbol" w:hAnsi="Symbol" w:cs="Symbol" w:hint="default"/>
+      </w:rPr>
+    </w:lvl>
+    <w:lvl w:ilvl="2">
+      <w:start w:val="0"/>
+      <w:numFmt w:val="bullet"/>
+      <w:lvlText w:val=""/>
+      <w:lvlJc w:val="left"/>
+      <w:pPr>
+        <w:tabs>
+          <w:tab w:val="num" w:pos="0"/>
+        </w:tabs>
+        <w:ind w:left="2160" w:hanging="480"/>
+      </w:pPr>
+      <w:rPr>
+        <w:rFonts w:ascii="Symbol" w:hAnsi="Symbol" w:cs="Symbol" w:hint="default"/>
+      </w:rPr>
+    </w:lvl>
+    <w:lvl w:ilvl="3">
+      <w:start w:val="0"/>
+      <w:numFmt w:val="bullet"/>
+      <w:lvlText w:val=""/>
+      <w:lvlJc w:val="left"/>
+      <w:pPr>
+        <w:tabs>
+          <w:tab w:val="num" w:pos="0"/>
+        </w:tabs>
+        <w:ind w:left="2880" w:hanging="480"/>
+      </w:pPr>
+      <w:rPr>
+        <w:rFonts w:ascii="Symbol" w:hAnsi="Symbol" w:cs="Symbol" w:hint="default"/>
+      </w:rPr>
+    </w:lvl>
+    <w:lvl w:ilvl="4">
+      <w:start w:val="0"/>
+      <w:numFmt w:val="bullet"/>
+      <w:lvlText w:val=""/>
+      <w:lvlJc w:val="left"/>
+      <w:pPr>
+        <w:tabs>
+          <w:tab w:val="num" w:pos="0"/>
+        </w:tabs>
+        <w:ind w:left="3600" w:hanging="480"/>
+      </w:pPr>
+      <w:rPr>
+        <w:rFonts w:ascii="Symbol" w:hAnsi="Symbol" w:cs="Symbol" w:hint="default"/>
+      </w:rPr>
+    </w:lvl>
+    <w:lvl w:ilvl="5">
+      <w:start w:val="0"/>
+      <w:numFmt w:val="bullet"/>
+      <w:lvlText w:val=""/>
+      <w:lvlJc w:val="left"/>
+      <w:pPr>
+        <w:tabs>
+          <w:tab w:val="num" w:pos="0"/>
+        </w:tabs>
+        <w:ind w:left="4320" w:hanging="480"/>
+      </w:pPr>
+      <w:rPr>
+        <w:rFonts w:ascii="Symbol" w:hAnsi="Symbol" w:cs="Symbol" w:hint="default"/>
+      </w:rPr>
+    </w:lvl>
+    <w:lvl w:ilvl="6">
+      <w:start w:val="0"/>
+      <w:numFmt w:val="bullet"/>
+      <w:lvlText w:val=""/>
+      <w:lvlJc w:val="left"/>
+      <w:pPr>
+        <w:tabs>
+          <w:tab w:val="num" w:pos="0"/>
+        </w:tabs>
+        <w:ind w:left="5040" w:hanging="480"/>
+      </w:pPr>
+      <w:rPr>
+        <w:rFonts w:ascii="Symbol" w:hAnsi="Symbol" w:cs="Symbol" w:hint="default"/>
+      </w:rPr>
+    </w:lvl>
+    <w:lvl w:ilvl="7">
+      <w:start w:val="0"/>
+      <w:numFmt w:val="bullet"/>
+      <w:lvlText w:val=""/>
+      <w:lvlJc w:val="left"/>
+      <w:pPr>
+        <w:tabs>
+          <w:tab w:val="num" w:pos="0"/>
+        </w:tabs>
+        <w:ind w:left="5760" w:hanging="480"/>
+      </w:pPr>
+      <w:rPr>
+        <w:rFonts w:ascii="Symbol" w:hAnsi="Symbol" w:cs="Symbol" w:hint="default"/>
+      </w:rPr>
+    </w:lvl>
+    <w:lvl w:ilvl="8">
+      <w:start w:val="0"/>
+      <w:numFmt w:val="bullet"/>
+      <w:lvlText w:val=""/>
+      <w:lvlJc w:val="left"/>
+      <w:pPr>
+        <w:tabs>
+          <w:tab w:val="num" w:pos="0"/>
+        </w:tabs>
+        <w:ind w:left="6480" w:hanging="480"/>
+      </w:pPr>
+      <w:rPr>
+        <w:rFonts w:ascii="Symbol" w:hAnsi="Symbol" w:cs="Symbol" w:hint="default"/>
+      </w:rPr>
+    </w:lvl>
+  </w:abstractNum>
+  <w:abstractNum w:abstractNumId="20">
+    <w:lvl w:ilvl="0">
+      <w:numFmt w:val="bullet"/>
+      <w:lvlText w:val=""/>
+      <w:lvlJc w:val="left"/>
+      <w:pPr>
+        <w:tabs>
+          <w:tab w:val="num" w:pos="0"/>
+        </w:tabs>
+        <w:ind w:left="720" w:hanging="480"/>
+      </w:pPr>
+      <w:rPr>
+        <w:rFonts w:ascii="Symbol" w:hAnsi="Symbol" w:cs="Symbol" w:hint="default"/>
+      </w:rPr>
+    </w:lvl>
+    <w:lvl w:ilvl="1">
+      <w:start w:val="0"/>
+      <w:numFmt w:val="bullet"/>
+      <w:lvlText w:val=""/>
+      <w:lvlJc w:val="left"/>
+      <w:pPr>
+        <w:tabs>
+          <w:tab w:val="num" w:pos="0"/>
+        </w:tabs>
+        <w:ind w:left="1440" w:hanging="480"/>
+      </w:pPr>
+      <w:rPr>
+        <w:rFonts w:ascii="Symbol" w:hAnsi="Symbol" w:cs="Symbol" w:hint="default"/>
+      </w:rPr>
+    </w:lvl>
+    <w:lvl w:ilvl="2">
+      <w:start w:val="0"/>
+      <w:numFmt w:val="bullet"/>
+      <w:lvlText w:val=""/>
+      <w:lvlJc w:val="left"/>
+      <w:pPr>
+        <w:tabs>
+          <w:tab w:val="num" w:pos="0"/>
+        </w:tabs>
+        <w:ind w:left="2160" w:hanging="480"/>
+      </w:pPr>
+      <w:rPr>
+        <w:rFonts w:ascii="Symbol" w:hAnsi="Symbol" w:cs="Symbol" w:hint="default"/>
+      </w:rPr>
+    </w:lvl>
+    <w:lvl w:ilvl="3">
+      <w:start w:val="0"/>
+      <w:numFmt w:val="bullet"/>
+      <w:lvlText w:val=""/>
+      <w:lvlJc w:val="left"/>
+      <w:pPr>
+        <w:tabs>
+          <w:tab w:val="num" w:pos="0"/>
+        </w:tabs>
+        <w:ind w:left="2880" w:hanging="480"/>
+      </w:pPr>
+      <w:rPr>
+        <w:rFonts w:ascii="Symbol" w:hAnsi="Symbol" w:cs="Symbol" w:hint="default"/>
+      </w:rPr>
+    </w:lvl>
+    <w:lvl w:ilvl="4">
+      <w:start w:val="0"/>
+      <w:numFmt w:val="bullet"/>
+      <w:lvlText w:val=""/>
+      <w:lvlJc w:val="left"/>
+      <w:pPr>
+        <w:tabs>
+          <w:tab w:val="num" w:pos="0"/>
+        </w:tabs>
+        <w:ind w:left="3600" w:hanging="480"/>
+      </w:pPr>
+      <w:rPr>
+        <w:rFonts w:ascii="Symbol" w:hAnsi="Symbol" w:cs="Symbol" w:hint="default"/>
+      </w:rPr>
+    </w:lvl>
+    <w:lvl w:ilvl="5">
+      <w:start w:val="0"/>
+      <w:numFmt w:val="bullet"/>
+      <w:lvlText w:val=""/>
+      <w:lvlJc w:val="left"/>
+      <w:pPr>
+        <w:tabs>
+          <w:tab w:val="num" w:pos="0"/>
+        </w:tabs>
+        <w:ind w:left="4320" w:hanging="480"/>
+      </w:pPr>
+      <w:rPr>
+        <w:rFonts w:ascii="Symbol" w:hAnsi="Symbol" w:cs="Symbol" w:hint="default"/>
+      </w:rPr>
+    </w:lvl>
+    <w:lvl w:ilvl="6">
+      <w:start w:val="0"/>
+      <w:numFmt w:val="bullet"/>
+      <w:lvlText w:val=""/>
+      <w:lvlJc w:val="left"/>
+      <w:pPr>
+        <w:tabs>
+          <w:tab w:val="num" w:pos="0"/>
+        </w:tabs>
+        <w:ind w:left="5040" w:hanging="480"/>
+      </w:pPr>
+      <w:rPr>
+        <w:rFonts w:ascii="Symbol" w:hAnsi="Symbol" w:cs="Symbol" w:hint="default"/>
+      </w:rPr>
+    </w:lvl>
+    <w:lvl w:ilvl="7">
+      <w:start w:val="0"/>
+      <w:numFmt w:val="bullet"/>
+      <w:lvlText w:val=""/>
+      <w:lvlJc w:val="left"/>
+      <w:pPr>
+        <w:tabs>
+          <w:tab w:val="num" w:pos="0"/>
+        </w:tabs>
+        <w:ind w:left="5760" w:hanging="480"/>
+      </w:pPr>
+      <w:rPr>
+        <w:rFonts w:ascii="Symbol" w:hAnsi="Symbol" w:cs="Symbol" w:hint="default"/>
+      </w:rPr>
+    </w:lvl>
+    <w:lvl w:ilvl="8">
+      <w:start w:val="0"/>
+      <w:numFmt w:val="bullet"/>
+      <w:lvlText w:val=""/>
+      <w:lvlJc w:val="left"/>
+      <w:pPr>
+        <w:tabs>
+          <w:tab w:val="num" w:pos="0"/>
+        </w:tabs>
+        <w:ind w:left="6480" w:hanging="480"/>
+      </w:pPr>
+      <w:rPr>
+        <w:rFonts w:ascii="Symbol" w:hAnsi="Symbol" w:cs="Symbol" w:hint="default"/>
+      </w:rPr>
+    </w:lvl>
+  </w:abstractNum>
+  <w:abstractNum w:abstractNumId="21">
+    <w:lvl w:ilvl="0">
+      <w:numFmt w:val="bullet"/>
+      <w:lvlText w:val=""/>
+      <w:lvlJc w:val="left"/>
+      <w:pPr>
+        <w:tabs>
+          <w:tab w:val="num" w:pos="0"/>
+        </w:tabs>
+        <w:ind w:left="720" w:hanging="480"/>
+      </w:pPr>
+      <w:rPr>
+        <w:rFonts w:ascii="Symbol" w:hAnsi="Symbol" w:cs="Symbol" w:hint="default"/>
+      </w:rPr>
+    </w:lvl>
+    <w:lvl w:ilvl="1">
+      <w:start w:val="0"/>
+      <w:numFmt w:val="bullet"/>
+      <w:lvlText w:val=""/>
+      <w:lvlJc w:val="left"/>
+      <w:pPr>
+        <w:tabs>
+          <w:tab w:val="num" w:pos="0"/>
+        </w:tabs>
+        <w:ind w:left="1440" w:hanging="480"/>
+      </w:pPr>
+      <w:rPr>
+        <w:rFonts w:ascii="Symbol" w:hAnsi="Symbol" w:cs="Symbol" w:hint="default"/>
+      </w:rPr>
+    </w:lvl>
+    <w:lvl w:ilvl="2">
+      <w:start w:val="0"/>
+      <w:numFmt w:val="bullet"/>
+      <w:lvlText w:val=""/>
+      <w:lvlJc w:val="left"/>
+      <w:pPr>
+        <w:tabs>
+          <w:tab w:val="num" w:pos="0"/>
+        </w:tabs>
+        <w:ind w:left="2160" w:hanging="480"/>
+      </w:pPr>
+      <w:rPr>
+        <w:rFonts w:ascii="Symbol" w:hAnsi="Symbol" w:cs="Symbol" w:hint="default"/>
+      </w:rPr>
+    </w:lvl>
+    <w:lvl w:ilvl="3">
+      <w:start w:val="0"/>
+      <w:numFmt w:val="bullet"/>
+      <w:lvlText w:val=""/>
+      <w:lvlJc w:val="left"/>
+      <w:pPr>
+        <w:tabs>
+          <w:tab w:val="num" w:pos="0"/>
+        </w:tabs>
+        <w:ind w:left="2880" w:hanging="480"/>
+      </w:pPr>
+      <w:rPr>
+        <w:rFonts w:ascii="Symbol" w:hAnsi="Symbol" w:cs="Symbol" w:hint="default"/>
+      </w:rPr>
+    </w:lvl>
+    <w:lvl w:ilvl="4">
+      <w:start w:val="0"/>
+      <w:numFmt w:val="bullet"/>
+      <w:lvlText w:val=""/>
+      <w:lvlJc w:val="left"/>
+      <w:pPr>
+        <w:tabs>
+          <w:tab w:val="num" w:pos="0"/>
+        </w:tabs>
+        <w:ind w:left="3600" w:hanging="480"/>
+      </w:pPr>
+      <w:rPr>
+        <w:rFonts w:ascii="Symbol" w:hAnsi="Symbol" w:cs="Symbol" w:hint="default"/>
+      </w:rPr>
+    </w:lvl>
+    <w:lvl w:ilvl="5">
+      <w:start w:val="0"/>
+      <w:numFmt w:val="bullet"/>
+      <w:lvlText w:val=""/>
+      <w:lvlJc w:val="left"/>
+      <w:pPr>
+        <w:tabs>
+          <w:tab w:val="num" w:pos="0"/>
+        </w:tabs>
+        <w:ind w:left="4320" w:hanging="480"/>
+      </w:pPr>
+      <w:rPr>
+        <w:rFonts w:ascii="Symbol" w:hAnsi="Symbol" w:cs="Symbol" w:hint="default"/>
+      </w:rPr>
+    </w:lvl>
+    <w:lvl w:ilvl="6">
+      <w:start w:val="0"/>
+      <w:numFmt w:val="bullet"/>
+      <w:lvlText w:val=""/>
+      <w:lvlJc w:val="left"/>
+      <w:pPr>
+        <w:tabs>
+          <w:tab w:val="num" w:pos="0"/>
+        </w:tabs>
+        <w:ind w:left="5040" w:hanging="480"/>
+      </w:pPr>
+      <w:rPr>
+        <w:rFonts w:ascii="Symbol" w:hAnsi="Symbol" w:cs="Symbol" w:hint="default"/>
+      </w:rPr>
+    </w:lvl>
+    <w:lvl w:ilvl="7">
+      <w:start w:val="0"/>
+      <w:numFmt w:val="bullet"/>
+      <w:lvlText w:val=""/>
+      <w:lvlJc w:val="left"/>
+      <w:pPr>
+        <w:tabs>
+          <w:tab w:val="num" w:pos="0"/>
+        </w:tabs>
+        <w:ind w:left="5760" w:hanging="480"/>
+      </w:pPr>
+      <w:rPr>
+        <w:rFonts w:ascii="Symbol" w:hAnsi="Symbol" w:cs="Symbol" w:hint="default"/>
+      </w:rPr>
+    </w:lvl>
+    <w:lvl w:ilvl="8">
+      <w:start w:val="0"/>
+      <w:numFmt w:val="bullet"/>
+      <w:lvlText w:val=""/>
+      <w:lvlJc w:val="left"/>
+      <w:pPr>
+        <w:tabs>
+          <w:tab w:val="num" w:pos="0"/>
+        </w:tabs>
+        <w:ind w:left="6480" w:hanging="480"/>
+      </w:pPr>
+      <w:rPr>
+        <w:rFonts w:ascii="Symbol" w:hAnsi="Symbol" w:cs="Symbol" w:hint="default"/>
+      </w:rPr>
+    </w:lvl>
+  </w:abstractNum>
+  <w:abstractNum w:abstractNumId="22">
+    <w:lvl w:ilvl="0">
+      <w:numFmt w:val="bullet"/>
+      <w:lvlText w:val=""/>
+      <w:lvlJc w:val="left"/>
+      <w:pPr>
+        <w:tabs>
+          <w:tab w:val="num" w:pos="0"/>
+        </w:tabs>
+        <w:ind w:left="720" w:hanging="480"/>
+      </w:pPr>
+      <w:rPr>
+        <w:rFonts w:ascii="Symbol" w:hAnsi="Symbol" w:cs="Symbol" w:hint="default"/>
+      </w:rPr>
+    </w:lvl>
+    <w:lvl w:ilvl="1">
+      <w:start w:val="0"/>
+      <w:numFmt w:val="bullet"/>
+      <w:lvlText w:val=""/>
+      <w:lvlJc w:val="left"/>
+      <w:pPr>
+        <w:tabs>
+          <w:tab w:val="num" w:pos="0"/>
+        </w:tabs>
+        <w:ind w:left="1440" w:hanging="480"/>
+      </w:pPr>
+      <w:rPr>
+        <w:rFonts w:ascii="Symbol" w:hAnsi="Symbol" w:cs="Symbol" w:hint="default"/>
+      </w:rPr>
+    </w:lvl>
+    <w:lvl w:ilvl="2">
+      <w:start w:val="0"/>
+      <w:numFmt w:val="bullet"/>
+      <w:lvlText w:val=""/>
+      <w:lvlJc w:val="left"/>
+      <w:pPr>
+        <w:tabs>
+          <w:tab w:val="num" w:pos="0"/>
+        </w:tabs>
+        <w:ind w:left="2160" w:hanging="480"/>
+      </w:pPr>
+      <w:rPr>
+        <w:rFonts w:ascii="Symbol" w:hAnsi="Symbol" w:cs="Symbol" w:hint="default"/>
+      </w:rPr>
+    </w:lvl>
+    <w:lvl w:ilvl="3">
+      <w:start w:val="0"/>
+      <w:numFmt w:val="bullet"/>
+      <w:lvlText w:val=""/>
+      <w:lvlJc w:val="left"/>
+      <w:pPr>
+        <w:tabs>
+          <w:tab w:val="num" w:pos="0"/>
+        </w:tabs>
+        <w:ind w:left="2880" w:hanging="480"/>
+      </w:pPr>
+      <w:rPr>
+        <w:rFonts w:ascii="Symbol" w:hAnsi="Symbol" w:cs="Symbol" w:hint="default"/>
+      </w:rPr>
+    </w:lvl>
+    <w:lvl w:ilvl="4">
+      <w:start w:val="0"/>
+      <w:numFmt w:val="bullet"/>
+      <w:lvlText w:val=""/>
+      <w:lvlJc w:val="left"/>
+      <w:pPr>
+        <w:tabs>
+          <w:tab w:val="num" w:pos="0"/>
+        </w:tabs>
+        <w:ind w:left="3600" w:hanging="480"/>
+      </w:pPr>
+      <w:rPr>
+        <w:rFonts w:ascii="Symbol" w:hAnsi="Symbol" w:cs="Symbol" w:hint="default"/>
+      </w:rPr>
+    </w:lvl>
+    <w:lvl w:ilvl="5">
+      <w:start w:val="0"/>
+      <w:numFmt w:val="bullet"/>
+      <w:lvlText w:val=""/>
+      <w:lvlJc w:val="left"/>
+      <w:pPr>
+        <w:tabs>
+          <w:tab w:val="num" w:pos="0"/>
+        </w:tabs>
+        <w:ind w:left="4320" w:hanging="480"/>
+      </w:pPr>
+      <w:rPr>
+        <w:rFonts w:ascii="Symbol" w:hAnsi="Symbol" w:cs="Symbol" w:hint="default"/>
+      </w:rPr>
+    </w:lvl>
+    <w:lvl w:ilvl="6">
+      <w:start w:val="0"/>
+      <w:numFmt w:val="bullet"/>
+      <w:lvlText w:val=""/>
+      <w:lvlJc w:val="left"/>
+      <w:pPr>
+        <w:tabs>
+          <w:tab w:val="num" w:pos="0"/>
+        </w:tabs>
+        <w:ind w:left="5040" w:hanging="480"/>
+      </w:pPr>
+      <w:rPr>
+        <w:rFonts w:ascii="Symbol" w:hAnsi="Symbol" w:cs="Symbol" w:hint="default"/>
+      </w:rPr>
+    </w:lvl>
+    <w:lvl w:ilvl="7">
+      <w:start w:val="0"/>
+      <w:numFmt w:val="bullet"/>
+      <w:lvlText w:val=""/>
+      <w:lvlJc w:val="left"/>
+      <w:pPr>
+        <w:tabs>
+          <w:tab w:val="num" w:pos="0"/>
+        </w:tabs>
+        <w:ind w:left="5760" w:hanging="480"/>
+      </w:pPr>
+      <w:rPr>
+        <w:rFonts w:ascii="Symbol" w:hAnsi="Symbol" w:cs="Symbol" w:hint="default"/>
+      </w:rPr>
+    </w:lvl>
+    <w:lvl w:ilvl="8">
+      <w:start w:val="0"/>
+      <w:numFmt w:val="bullet"/>
+      <w:lvlText w:val=""/>
+      <w:lvlJc w:val="left"/>
+      <w:pPr>
+        <w:tabs>
+          <w:tab w:val="num" w:pos="0"/>
+        </w:tabs>
+        <w:ind w:left="6480" w:hanging="480"/>
+      </w:pPr>
+      <w:rPr>
+        <w:rFonts w:ascii="Symbol" w:hAnsi="Symbol" w:cs="Symbol" w:hint="default"/>
+      </w:rPr>
+    </w:lvl>
+  </w:abstractNum>
+  <w:abstractNum w:abstractNumId="23">
+    <w:lvl w:ilvl="0">
+      <w:numFmt w:val="bullet"/>
+      <w:lvlText w:val=""/>
+      <w:lvlJc w:val="left"/>
+      <w:pPr>
+        <w:tabs>
+          <w:tab w:val="num" w:pos="0"/>
+        </w:tabs>
+        <w:ind w:left="720" w:hanging="480"/>
+      </w:pPr>
+      <w:rPr>
+        <w:rFonts w:ascii="Symbol" w:hAnsi="Symbol" w:cs="Symbol" w:hint="default"/>
+      </w:rPr>
+    </w:lvl>
+    <w:lvl w:ilvl="1">
+      <w:start w:val="0"/>
+      <w:numFmt w:val="bullet"/>
+      <w:lvlText w:val=""/>
+      <w:lvlJc w:val="left"/>
+      <w:pPr>
+        <w:tabs>
+          <w:tab w:val="num" w:pos="0"/>
+        </w:tabs>
+        <w:ind w:left="1440" w:hanging="480"/>
+      </w:pPr>
+      <w:rPr>
+        <w:rFonts w:ascii="Symbol" w:hAnsi="Symbol" w:cs="Symbol" w:hint="default"/>
+      </w:rPr>
+    </w:lvl>
+    <w:lvl w:ilvl="2">
+      <w:start w:val="0"/>
+      <w:numFmt w:val="bullet"/>
+      <w:lvlText w:val=""/>
+      <w:lvlJc w:val="left"/>
+      <w:pPr>
+        <w:tabs>
+          <w:tab w:val="num" w:pos="0"/>
+        </w:tabs>
+        <w:ind w:left="2160" w:hanging="480"/>
+      </w:pPr>
+      <w:rPr>
+        <w:rFonts w:ascii="Symbol" w:hAnsi="Symbol" w:cs="Symbol" w:hint="default"/>
+      </w:rPr>
+    </w:lvl>
+    <w:lvl w:ilvl="3">
+      <w:start w:val="0"/>
+      <w:numFmt w:val="bullet"/>
+      <w:lvlText w:val=""/>
+      <w:lvlJc w:val="left"/>
+      <w:pPr>
+        <w:tabs>
+          <w:tab w:val="num" w:pos="0"/>
+        </w:tabs>
+        <w:ind w:left="2880" w:hanging="480"/>
+      </w:pPr>
+      <w:rPr>
+        <w:rFonts w:ascii="Symbol" w:hAnsi="Symbol" w:cs="Symbol" w:hint="default"/>
+      </w:rPr>
+    </w:lvl>
+    <w:lvl w:ilvl="4">
+      <w:start w:val="0"/>
+      <w:numFmt w:val="bullet"/>
+      <w:lvlText w:val=""/>
+      <w:lvlJc w:val="left"/>
+      <w:pPr>
+        <w:tabs>
+          <w:tab w:val="num" w:pos="0"/>
+        </w:tabs>
+        <w:ind w:left="3600" w:hanging="480"/>
+      </w:pPr>
+      <w:rPr>
+        <w:rFonts w:ascii="Symbol" w:hAnsi="Symbol" w:cs="Symbol" w:hint="default"/>
+      </w:rPr>
+    </w:lvl>
+    <w:lvl w:ilvl="5">
+      <w:start w:val="0"/>
+      <w:numFmt w:val="bullet"/>
+      <w:lvlText w:val=""/>
+      <w:lvlJc w:val="left"/>
+      <w:pPr>
+        <w:tabs>
+          <w:tab w:val="num" w:pos="0"/>
+        </w:tabs>
+        <w:ind w:left="4320" w:hanging="480"/>
+      </w:pPr>
+      <w:rPr>
+        <w:rFonts w:ascii="Symbol" w:hAnsi="Symbol" w:cs="Symbol" w:hint="default"/>
+      </w:rPr>
+    </w:lvl>
+    <w:lvl w:ilvl="6">
+      <w:start w:val="0"/>
+      <w:numFmt w:val="bullet"/>
+      <w:lvlText w:val=""/>
+      <w:lvlJc w:val="left"/>
+      <w:pPr>
+        <w:tabs>
+          <w:tab w:val="num" w:pos="0"/>
+        </w:tabs>
+        <w:ind w:left="5040" w:hanging="480"/>
+      </w:pPr>
+      <w:rPr>
+        <w:rFonts w:ascii="Symbol" w:hAnsi="Symbol" w:cs="Symbol" w:hint="default"/>
+      </w:rPr>
+    </w:lvl>
+    <w:lvl w:ilvl="7">
+      <w:start w:val="0"/>
+      <w:numFmt w:val="bullet"/>
+      <w:lvlText w:val=""/>
+      <w:lvlJc w:val="left"/>
+      <w:pPr>
+        <w:tabs>
+          <w:tab w:val="num" w:pos="0"/>
+        </w:tabs>
+        <w:ind w:left="5760" w:hanging="480"/>
+      </w:pPr>
+      <w:rPr>
+        <w:rFonts w:ascii="Symbol" w:hAnsi="Symbol" w:cs="Symbol" w:hint="default"/>
+      </w:rPr>
+    </w:lvl>
+    <w:lvl w:ilvl="8">
+      <w:start w:val="0"/>
+      <w:numFmt w:val="bullet"/>
+      <w:lvlText w:val=""/>
+      <w:lvlJc w:val="left"/>
+      <w:pPr>
+        <w:tabs>
+          <w:tab w:val="num" w:pos="0"/>
+        </w:tabs>
+        <w:ind w:left="6480" w:hanging="480"/>
+      </w:pPr>
+      <w:rPr>
+        <w:rFonts w:ascii="Symbol" w:hAnsi="Symbol" w:cs="Symbol" w:hint="default"/>
+      </w:rPr>
+    </w:lvl>
+  </w:abstractNum>
+  <w:abstractNum w:abstractNumId="24">
+    <w:lvl w:ilvl="0">
+      <w:numFmt w:val="bullet"/>
+      <w:lvlText w:val=""/>
+      <w:lvlJc w:val="left"/>
+      <w:pPr>
+        <w:tabs>
+          <w:tab w:val="num" w:pos="0"/>
+        </w:tabs>
+        <w:ind w:left="720" w:hanging="480"/>
+      </w:pPr>
+      <w:rPr>
+        <w:rFonts w:ascii="Symbol" w:hAnsi="Symbol" w:cs="Symbol" w:hint="default"/>
+      </w:rPr>
+    </w:lvl>
+    <w:lvl w:ilvl="1">
+      <w:start w:val="0"/>
+      <w:numFmt w:val="bullet"/>
+      <w:lvlText w:val=""/>
+      <w:lvlJc w:val="left"/>
+      <w:pPr>
+        <w:tabs>
+          <w:tab w:val="num" w:pos="0"/>
+        </w:tabs>
+        <w:ind w:left="1440" w:hanging="480"/>
+      </w:pPr>
+      <w:rPr>
+        <w:rFonts w:ascii="Symbol" w:hAnsi="Symbol" w:cs="Symbol" w:hint="default"/>
+      </w:rPr>
+    </w:lvl>
+    <w:lvl w:ilvl="2">
+      <w:start w:val="0"/>
+      <w:numFmt w:val="bullet"/>
+      <w:lvlText w:val=""/>
+      <w:lvlJc w:val="left"/>
+      <w:pPr>
+        <w:tabs>
+          <w:tab w:val="num" w:pos="0"/>
+        </w:tabs>
+        <w:ind w:left="2160" w:hanging="480"/>
+      </w:pPr>
+      <w:rPr>
+        <w:rFonts w:ascii="Symbol" w:hAnsi="Symbol" w:cs="Symbol" w:hint="default"/>
+      </w:rPr>
+    </w:lvl>
+    <w:lvl w:ilvl="3">
+      <w:start w:val="0"/>
+      <w:numFmt w:val="bullet"/>
+      <w:lvlText w:val=""/>
+      <w:lvlJc w:val="left"/>
+      <w:pPr>
+        <w:tabs>
+          <w:tab w:val="num" w:pos="0"/>
+        </w:tabs>
+        <w:ind w:left="2880" w:hanging="480"/>
+      </w:pPr>
+      <w:rPr>
+        <w:rFonts w:ascii="Symbol" w:hAnsi="Symbol" w:cs="Symbol" w:hint="default"/>
+      </w:rPr>
+    </w:lvl>
+    <w:lvl w:ilvl="4">
+      <w:start w:val="0"/>
+      <w:numFmt w:val="bullet"/>
+      <w:lvlText w:val=""/>
+      <w:lvlJc w:val="left"/>
+      <w:pPr>
+        <w:tabs>
+          <w:tab w:val="num" w:pos="0"/>
+        </w:tabs>
+        <w:ind w:left="3600" w:hanging="480"/>
+      </w:pPr>
+      <w:rPr>
+        <w:rFonts w:ascii="Symbol" w:hAnsi="Symbol" w:cs="Symbol" w:hint="default"/>
+      </w:rPr>
+    </w:lvl>
+    <w:lvl w:ilvl="5">
+      <w:start w:val="0"/>
+      <w:numFmt w:val="bullet"/>
+      <w:lvlText w:val=""/>
+      <w:lvlJc w:val="left"/>
+      <w:pPr>
+        <w:tabs>
+          <w:tab w:val="num" w:pos="0"/>
+        </w:tabs>
+        <w:ind w:left="4320" w:hanging="480"/>
+      </w:pPr>
+      <w:rPr>
+        <w:rFonts w:ascii="Symbol" w:hAnsi="Symbol" w:cs="Symbol" w:hint="default"/>
+      </w:rPr>
+    </w:lvl>
+    <w:lvl w:ilvl="6">
+      <w:start w:val="0"/>
+      <w:numFmt w:val="bullet"/>
+      <w:lvlText w:val=""/>
+      <w:lvlJc w:val="left"/>
+      <w:pPr>
+        <w:tabs>
+          <w:tab w:val="num" w:pos="0"/>
+        </w:tabs>
+        <w:ind w:left="5040" w:hanging="480"/>
+      </w:pPr>
+      <w:rPr>
+        <w:rFonts w:ascii="Symbol" w:hAnsi="Symbol" w:cs="Symbol" w:hint="default"/>
+      </w:rPr>
+    </w:lvl>
+    <w:lvl w:ilvl="7">
+      <w:start w:val="0"/>
+      <w:numFmt w:val="bullet"/>
+      <w:lvlText w:val=""/>
+      <w:lvlJc w:val="left"/>
+      <w:pPr>
+        <w:tabs>
+          <w:tab w:val="num" w:pos="0"/>
+        </w:tabs>
+        <w:ind w:left="5760" w:hanging="480"/>
+      </w:pPr>
+      <w:rPr>
+        <w:rFonts w:ascii="Symbol" w:hAnsi="Symbol" w:cs="Symbol" w:hint="default"/>
+      </w:rPr>
+    </w:lvl>
+    <w:lvl w:ilvl="8">
+      <w:start w:val="0"/>
+      <w:numFmt w:val="bullet"/>
+      <w:lvlText w:val=""/>
+      <w:lvlJc w:val="left"/>
+      <w:pPr>
+        <w:tabs>
+          <w:tab w:val="num" w:pos="0"/>
+        </w:tabs>
+        <w:ind w:left="6480" w:hanging="480"/>
+      </w:pPr>
+      <w:rPr>
+        <w:rFonts w:ascii="Symbol" w:hAnsi="Symbol" w:cs="Symbol" w:hint="default"/>
+      </w:rPr>
+    </w:lvl>
+  </w:abstractNum>
+  <w:abstractNum w:abstractNumId="25">
     <w:lvl w:ilvl="0">
       <w:numFmt w:val="bullet"/>
       <w:lvlText w:val=""/>
@@ -4047,64 +6630,61 @@
     <w:abstractNumId w:val="6"/>
   </w:num>
   <w:num w:numId="7">
-    <w:abstractNumId w:val="2"/>
+    <w:abstractNumId w:val="7"/>
   </w:num>
   <w:num w:numId="8">
-    <w:abstractNumId w:val="2"/>
+    <w:abstractNumId w:val="8"/>
   </w:num>
   <w:num w:numId="9">
-    <w:abstractNumId w:val="4"/>
-    <w:lvlOverride w:ilvl="0">
-      <w:startOverride w:val="1"/>
-    </w:lvlOverride>
+    <w:abstractNumId w:val="9"/>
   </w:num>
   <w:num w:numId="10">
-    <w:abstractNumId w:val="2"/>
+    <w:abstractNumId w:val="10"/>
   </w:num>
   <w:num w:numId="11">
-    <w:abstractNumId w:val="2"/>
+    <w:abstractNumId w:val="11"/>
   </w:num>
   <w:num w:numId="12">
-    <w:abstractNumId w:val="2"/>
+    <w:abstractNumId w:val="12"/>
   </w:num>
   <w:num w:numId="13">
-    <w:abstractNumId w:val="2"/>
+    <w:abstractNumId w:val="13"/>
   </w:num>
   <w:num w:numId="14">
-    <w:abstractNumId w:val="2"/>
+    <w:abstractNumId w:val="14"/>
   </w:num>
   <w:num w:numId="15">
-    <w:abstractNumId w:val="2"/>
+    <w:abstractNumId w:val="15"/>
   </w:num>
   <w:num w:numId="16">
-    <w:abstractNumId w:val="2"/>
+    <w:abstractNumId w:val="16"/>
   </w:num>
   <w:num w:numId="17">
-    <w:abstractNumId w:val="2"/>
+    <w:abstractNumId w:val="17"/>
   </w:num>
   <w:num w:numId="18">
-    <w:abstractNumId w:val="2"/>
+    <w:abstractNumId w:val="18"/>
   </w:num>
   <w:num w:numId="19">
-    <w:abstractNumId w:val="2"/>
+    <w:abstractNumId w:val="19"/>
   </w:num>
   <w:num w:numId="20">
-    <w:abstractNumId w:val="2"/>
+    <w:abstractNumId w:val="20"/>
   </w:num>
   <w:num w:numId="21">
-    <w:abstractNumId w:val="2"/>
+    <w:abstractNumId w:val="21"/>
   </w:num>
   <w:num w:numId="22">
-    <w:abstractNumId w:val="2"/>
+    <w:abstractNumId w:val="22"/>
   </w:num>
   <w:num w:numId="23">
-    <w:abstractNumId w:val="2"/>
+    <w:abstractNumId w:val="23"/>
   </w:num>
   <w:num w:numId="24">
-    <w:abstractNumId w:val="2"/>
+    <w:abstractNumId w:val="24"/>
   </w:num>
   <w:num w:numId="25">
-    <w:abstractNumId w:val="2"/>
+    <w:abstractNumId w:val="25"/>
   </w:num>
   <w:num w:numId="26">
     <w:abstractNumId w:val="2"/>
@@ -4113,6 +6693,75 @@
     <w:abstractNumId w:val="2"/>
   </w:num>
   <w:num w:numId="28">
+    <w:abstractNumId w:val="6"/>
+    <w:lvlOverride w:ilvl="0">
+      <w:startOverride w:val="1"/>
+    </w:lvlOverride>
+  </w:num>
+  <w:num w:numId="29">
+    <w:abstractNumId w:val="6"/>
+  </w:num>
+  <w:num w:numId="30">
+    <w:abstractNumId w:val="6"/>
+  </w:num>
+  <w:num w:numId="31">
+    <w:abstractNumId w:val="6"/>
+  </w:num>
+  <w:num w:numId="32">
+    <w:abstractNumId w:val="2"/>
+  </w:num>
+  <w:num w:numId="33">
+    <w:abstractNumId w:val="2"/>
+  </w:num>
+  <w:num w:numId="34">
+    <w:abstractNumId w:val="2"/>
+  </w:num>
+  <w:num w:numId="35">
+    <w:abstractNumId w:val="2"/>
+  </w:num>
+  <w:num w:numId="36">
+    <w:abstractNumId w:val="2"/>
+  </w:num>
+  <w:num w:numId="37">
+    <w:abstractNumId w:val="2"/>
+  </w:num>
+  <w:num w:numId="38">
+    <w:abstractNumId w:val="2"/>
+  </w:num>
+  <w:num w:numId="39">
+    <w:abstractNumId w:val="2"/>
+  </w:num>
+  <w:num w:numId="40">
+    <w:abstractNumId w:val="2"/>
+  </w:num>
+  <w:num w:numId="41">
+    <w:abstractNumId w:val="2"/>
+  </w:num>
+  <w:num w:numId="42">
+    <w:abstractNumId w:val="2"/>
+  </w:num>
+  <w:num w:numId="43">
+    <w:abstractNumId w:val="2"/>
+  </w:num>
+  <w:num w:numId="44">
+    <w:abstractNumId w:val="2"/>
+  </w:num>
+  <w:num w:numId="45">
+    <w:abstractNumId w:val="2"/>
+  </w:num>
+  <w:num w:numId="46">
+    <w:abstractNumId w:val="2"/>
+  </w:num>
+  <w:num w:numId="47">
+    <w:abstractNumId w:val="2"/>
+  </w:num>
+  <w:num w:numId="48">
+    <w:abstractNumId w:val="2"/>
+  </w:num>
+  <w:num w:numId="49">
+    <w:abstractNumId w:val="2"/>
+  </w:num>
+  <w:num w:numId="50">
     <w:abstractNumId w:val="2"/>
   </w:num>
 </w:numbering>

</xml_diff>

<commit_message>
v01 closed after fixes. ready open v02
</commit_message>
<xml_diff>
--- a/report/SAP-2023-004-BH-v01.docx
+++ b/report/SAP-2023-004-BH-v01.docx
@@ -13,7 +13,7 @@
       </w:pPr>
       <w:r>
         <w:rPr/>
-        <w:t>Analytical Plan for Effect of socioeconomic status of neighborhoods in mortality mortality rates after brain injury: retrospective cohort</w:t>
+        <w:t>Analytical Plan for Effect of socioeconomic status in mortality rates after brain injury: retrospective cohort</w:t>
       </w:r>
     </w:p>
     <w:p>
@@ -114,14 +114,12 @@
           </w:r>
           <w:r>
             <w:rPr>
-              <w:webHidden/>
               <w:rStyle w:val="IndexLink"/>
             </w:rPr>
-            <w:instrText xml:space="preserve"> TOC \z \o "1-3" \u \h</w:instrText>
+            <w:instrText xml:space="preserve"> TOC \f \o "1-9" \h</w:instrText>
           </w:r>
           <w:r>
             <w:rPr>
-              <w:webHidden/>
               <w:rStyle w:val="IndexLink"/>
             </w:rPr>
             <w:fldChar w:fldCharType="separate"/>
@@ -129,7 +127,6 @@
           <w:hyperlink w:anchor="__RefHeading___Toc4868_3727863378">
             <w:r>
               <w:rPr>
-                <w:webHidden/>
                 <w:rStyle w:val="IndexLink"/>
               </w:rPr>
               <w:t xml:space="preserve"> </w:t>
@@ -156,7 +153,6 @@
           <w:hyperlink w:anchor="__RefHeading___Toc4870_3727863378">
             <w:r>
               <w:rPr>
-                <w:webHidden/>
                 <w:rStyle w:val="IndexLink"/>
               </w:rPr>
               <w:t xml:space="preserve"> </w:t>
@@ -183,7 +179,6 @@
           <w:hyperlink w:anchor="__RefHeading___Toc4872_3727863378">
             <w:r>
               <w:rPr>
-                <w:webHidden/>
                 <w:rStyle w:val="IndexLink"/>
               </w:rPr>
               <w:t xml:space="preserve"> </w:t>
@@ -210,7 +205,6 @@
           <w:hyperlink w:anchor="__RefHeading___Toc4874_3727863378">
             <w:r>
               <w:rPr>
-                <w:webHidden/>
                 <w:rStyle w:val="IndexLink"/>
               </w:rPr>
               <w:t xml:space="preserve"> </w:t>
@@ -237,7 +231,6 @@
           <w:hyperlink w:anchor="__RefHeading___Toc4876_3727863378">
             <w:r>
               <w:rPr>
-                <w:webHidden/>
                 <w:rStyle w:val="IndexLink"/>
               </w:rPr>
               <w:t xml:space="preserve"> </w:t>
@@ -264,7 +257,6 @@
           <w:hyperlink w:anchor="__RefHeading___Toc4878_3727863378">
             <w:r>
               <w:rPr>
-                <w:webHidden/>
                 <w:rStyle w:val="IndexLink"/>
               </w:rPr>
               <w:t xml:space="preserve"> </w:t>
@@ -291,7 +283,6 @@
           <w:hyperlink w:anchor="__RefHeading___Toc4880_3727863378">
             <w:r>
               <w:rPr>
-                <w:webHidden/>
                 <w:rStyle w:val="IndexLink"/>
               </w:rPr>
               <w:t xml:space="preserve"> </w:t>
@@ -318,7 +309,6 @@
           <w:hyperlink w:anchor="__RefHeading___Toc4882_3727863378">
             <w:r>
               <w:rPr>
-                <w:webHidden/>
                 <w:rStyle w:val="IndexLink"/>
               </w:rPr>
               <w:t xml:space="preserve"> </w:t>
@@ -345,7 +335,6 @@
           <w:hyperlink w:anchor="__RefHeading___Toc4884_3727863378">
             <w:r>
               <w:rPr>
-                <w:webHidden/>
                 <w:rStyle w:val="IndexLink"/>
               </w:rPr>
               <w:t xml:space="preserve"> </w:t>
@@ -372,7 +361,6 @@
           <w:hyperlink w:anchor="__RefHeading___Toc4886_3727863378">
             <w:r>
               <w:rPr>
-                <w:webHidden/>
                 <w:rStyle w:val="IndexLink"/>
               </w:rPr>
               <w:t xml:space="preserve"> </w:t>
@@ -399,7 +387,6 @@
           <w:hyperlink w:anchor="__RefHeading___Toc4888_3727863378">
             <w:r>
               <w:rPr>
-                <w:webHidden/>
                 <w:rStyle w:val="IndexLink"/>
               </w:rPr>
               <w:t xml:space="preserve"> </w:t>
@@ -426,7 +413,6 @@
           <w:hyperlink w:anchor="__RefHeading___Toc4890_3727863378">
             <w:r>
               <w:rPr>
-                <w:webHidden/>
                 <w:rStyle w:val="IndexLink"/>
               </w:rPr>
               <w:t xml:space="preserve"> </w:t>
@@ -453,7 +439,6 @@
           <w:hyperlink w:anchor="__RefHeading___Toc4892_3727863378">
             <w:r>
               <w:rPr>
-                <w:webHidden/>
                 <w:rStyle w:val="IndexLink"/>
               </w:rPr>
               <w:t xml:space="preserve"> </w:t>
@@ -480,7 +465,6 @@
           <w:hyperlink w:anchor="__RefHeading___Toc4894_3727863378">
             <w:r>
               <w:rPr>
-                <w:webHidden/>
                 <w:rStyle w:val="IndexLink"/>
               </w:rPr>
               <w:t xml:space="preserve"> </w:t>
@@ -507,7 +491,6 @@
           <w:hyperlink w:anchor="__RefHeading___Toc4896_3727863378">
             <w:r>
               <w:rPr>
-                <w:webHidden/>
                 <w:rStyle w:val="IndexLink"/>
               </w:rPr>
               <w:t xml:space="preserve"> </w:t>
@@ -534,7 +517,6 @@
           <w:hyperlink w:anchor="__RefHeading___Toc4898_3727863378">
             <w:r>
               <w:rPr>
-                <w:webHidden/>
                 <w:rStyle w:val="IndexLink"/>
               </w:rPr>
               <w:t xml:space="preserve"> </w:t>
@@ -561,7 +543,6 @@
           <w:hyperlink w:anchor="__RefHeading___Toc4900_3727863378">
             <w:r>
               <w:rPr>
-                <w:webHidden/>
                 <w:rStyle w:val="IndexLink"/>
               </w:rPr>
               <w:t xml:space="preserve"> </w:t>
@@ -588,7 +569,6 @@
           <w:hyperlink w:anchor="__RefHeading___Toc4902_3727863378">
             <w:r>
               <w:rPr>
-                <w:webHidden/>
                 <w:rStyle w:val="IndexLink"/>
               </w:rPr>
               <w:t xml:space="preserve"> </w:t>
@@ -615,7 +595,6 @@
           <w:hyperlink w:anchor="__RefHeading___Toc4904_3727863378">
             <w:r>
               <w:rPr>
-                <w:webHidden/>
                 <w:rStyle w:val="IndexLink"/>
               </w:rPr>
               <w:t xml:space="preserve"> </w:t>
@@ -642,7 +621,6 @@
           <w:hyperlink w:anchor="__RefHeading___Toc4906_3727863378">
             <w:r>
               <w:rPr>
-                <w:webHidden/>
                 <w:rStyle w:val="IndexLink"/>
               </w:rPr>
               <w:t xml:space="preserve"> </w:t>
@@ -669,7 +647,6 @@
           <w:hyperlink w:anchor="__RefHeading___Toc4908_3727863378">
             <w:r>
               <w:rPr>
-                <w:webHidden/>
                 <w:rStyle w:val="IndexLink"/>
               </w:rPr>
               <w:t xml:space="preserve"> </w:t>
@@ -696,7 +673,6 @@
           <w:hyperlink w:anchor="__RefHeading___Toc4910_3727863378">
             <w:r>
               <w:rPr>
-                <w:webHidden/>
                 <w:rStyle w:val="IndexLink"/>
               </w:rPr>
               <w:t xml:space="preserve"> </w:t>
@@ -723,7 +699,6 @@
           <w:hyperlink w:anchor="__RefHeading___Toc4912_3727863378">
             <w:r>
               <w:rPr>
-                <w:webHidden/>
                 <w:rStyle w:val="IndexLink"/>
               </w:rPr>
               <w:t xml:space="preserve"> </w:t>
@@ -750,7 +725,6 @@
           <w:hyperlink w:anchor="__RefHeading___Toc4914_3727863378">
             <w:r>
               <w:rPr>
-                <w:webHidden/>
                 <w:rStyle w:val="IndexLink"/>
               </w:rPr>
               <w:t xml:space="preserve"> </w:t>
@@ -777,7 +751,6 @@
           <w:hyperlink w:anchor="__RefHeading___Toc4916_3727863378">
             <w:r>
               <w:rPr>
-                <w:webHidden/>
                 <w:rStyle w:val="IndexLink"/>
               </w:rPr>
               <w:t xml:space="preserve"> </w:t>
@@ -804,7 +777,6 @@
           <w:hyperlink w:anchor="__RefHeading___Toc4918_3727863378">
             <w:r>
               <w:rPr>
-                <w:webHidden/>
                 <w:rStyle w:val="IndexLink"/>
               </w:rPr>
               <w:t xml:space="preserve"> </w:t>
@@ -814,6 +786,32 @@
                 <w:rStyle w:val="IndexLink"/>
               </w:rPr>
               <w:t>8.1 Availability</w:t>
+              <w:tab/>
+              <w:t>6</w:t>
+            </w:r>
+          </w:hyperlink>
+        </w:p>
+        <w:p>
+          <w:pPr>
+            <w:pStyle w:val="Contents2"/>
+            <w:tabs>
+              <w:tab w:val="clear" w:pos="9077"/>
+              <w:tab w:val="right" w:pos="9638" w:leader="dot"/>
+            </w:tabs>
+            <w:rPr/>
+          </w:pPr>
+          <w:hyperlink w:anchor="__RefHeading___Toc12311_946826739">
+            <w:r>
+              <w:rPr>
+                <w:rStyle w:val="IndexLink"/>
+              </w:rPr>
+              <w:t xml:space="preserve"> </w:t>
+            </w:r>
+            <w:r>
+              <w:rPr>
+                <w:rStyle w:val="IndexLink"/>
+              </w:rPr>
+              <w:t>8.2 Associated analyses</w:t>
               <w:tab/>
               <w:t>6</w:t>
             </w:r>
@@ -909,7 +907,7 @@
       </w:pPr>
       <w:r>
         <w:rPr/>
-        <w:t>Analytical Plan for Effect of socioeconomic status of neighborhoods in mortality mortality rates after brain injury: retrospective cohort</w:t>
+        <w:t>Analytical Plan for Effect of socioeconomic status in mortality rates after brain injury: retrospective cohort</w:t>
       </w:r>
     </w:p>
     <w:p>
@@ -2204,7 +2202,7 @@
       </w:r>
       <w:r>
         <w:rPr/>
-        <w:t xml:space="preserve"> – Effect of socioeconomic status of neighborhoods in mortality mortality rates after brain injury: retrospective cohort </w:t>
+        <w:t xml:space="preserve"> – Effect of socioeconomic status in mortality rates after brain injury: retrospective cohort </w:t>
       </w:r>
     </w:p>
     <w:p>
@@ -2346,7 +2344,7 @@
         <w:spacing w:before="180" w:after="180"/>
         <w:rPr/>
       </w:pPr>
-      <w:hyperlink r:id="rId6">
+      <w:hyperlink r:id="rId7">
         <w:bookmarkStart w:id="50" w:name="appendix"/>
         <w:bookmarkStart w:id="51" w:name="availability"/>
         <w:r>
@@ -2359,9 +2357,89 @@
       <w:bookmarkEnd w:id="50"/>
       <w:bookmarkEnd w:id="51"/>
     </w:p>
+    <w:p>
+      <w:pPr>
+        <w:pStyle w:val="Heading2"/>
+        <w:rPr/>
+      </w:pPr>
+      <w:bookmarkStart w:id="52" w:name="__RefHeading___Toc12311_946826739"/>
+      <w:bookmarkStart w:id="53" w:name="associated-analyses"/>
+      <w:bookmarkEnd w:id="52"/>
+      <w:r>
+        <w:rPr/>
+        <w:t>Associated analyses</w:t>
+      </w:r>
+    </w:p>
+    <w:p>
+      <w:pPr>
+        <w:pStyle w:val="FirstParagraph"/>
+        <w:rPr/>
+      </w:pPr>
+      <w:r>
+        <w:rPr/>
+        <w:t>This analysis is part of a larger project and is supported by other analyses, linked below.</w:t>
+      </w:r>
+    </w:p>
+    <w:p>
+      <w:pPr>
+        <w:pStyle w:val="TextBody"/>
+        <w:rPr/>
+      </w:pPr>
+      <w:r>
+        <w:rPr>
+          <w:b/>
+          <w:bCs/>
+        </w:rPr>
+        <w:t>Migration patterns in a cohort of individuals with brain injury in the US</w:t>
+      </w:r>
+    </w:p>
+    <w:p>
+      <w:pPr>
+        <w:pStyle w:val="TextBody"/>
+        <w:rPr/>
+      </w:pPr>
+      <w:hyperlink r:id="rId8">
+        <w:r>
+          <w:rPr>
+            <w:rStyle w:val="InternetLink"/>
+          </w:rPr>
+          <w:t>https://philsf-biostat.github.io/SAR-2023-016-BH/</w:t>
+        </w:r>
+      </w:hyperlink>
+    </w:p>
+    <w:p>
+      <w:pPr>
+        <w:pStyle w:val="TextBody"/>
+        <w:rPr/>
+      </w:pPr>
+      <w:r>
+        <w:rPr>
+          <w:b/>
+          <w:bCs/>
+        </w:rPr>
+        <w:t>Sensitivity of mortality rates to imputation of missing socioeconomic data after brain injury: cohort study</w:t>
+      </w:r>
+    </w:p>
+    <w:p>
+      <w:pPr>
+        <w:pStyle w:val="TextBody"/>
+        <w:spacing w:before="180" w:after="180"/>
+        <w:rPr/>
+      </w:pPr>
+      <w:hyperlink r:id="rId9">
+        <w:bookmarkStart w:id="54" w:name="associated-analyses"/>
+        <w:r>
+          <w:rPr>
+            <w:rStyle w:val="InternetLink"/>
+          </w:rPr>
+          <w:t>https://philsf-biostat.github.io/SAR-2023-017-BH/</w:t>
+        </w:r>
+      </w:hyperlink>
+      <w:bookmarkEnd w:id="54"/>
+    </w:p>
     <w:sectPr>
-      <w:headerReference w:type="default" r:id="rId7"/>
-      <w:footerReference w:type="default" r:id="rId8"/>
+      <w:headerReference w:type="default" r:id="rId10"/>
+      <w:footerReference w:type="default" r:id="rId11"/>
       <w:type w:val="nextPage"/>
       <w:pgSz w:w="11906" w:h="16838"/>
       <w:pgMar w:left="1134" w:right="1134" w:gutter="0" w:header="567" w:top="1758" w:footer="567" w:bottom="1758"/>
@@ -2470,8 +2548,8 @@
       <w:gridCol w:w="1633"/>
       <w:gridCol w:w="194"/>
       <w:gridCol w:w="974"/>
-      <w:gridCol w:w="202"/>
-      <w:gridCol w:w="637"/>
+      <w:gridCol w:w="203"/>
+      <w:gridCol w:w="636"/>
       <w:gridCol w:w="183"/>
       <w:gridCol w:w="1059"/>
     </w:tblGrid>
@@ -2746,7 +2824,7 @@
       </w:tc>
       <w:tc>
         <w:tcPr>
-          <w:tcW w:w="202" w:type="dxa"/>
+          <w:tcW w:w="203" w:type="dxa"/>
           <w:tcBorders/>
           <w:vAlign w:val="center"/>
         </w:tcPr>
@@ -2768,7 +2846,7 @@
       </w:tc>
       <w:tc>
         <w:tcPr>
-          <w:tcW w:w="637" w:type="dxa"/>
+          <w:tcW w:w="636" w:type="dxa"/>
           <w:tcBorders/>
           <w:vAlign w:val="center"/>
         </w:tcPr>

</xml_diff>